<commit_message>
clam heatwaves - data dictionary
</commit_message>
<xml_diff>
--- a/1bf057da (clams heatwave)/Data Dictionary_BILINGUAL.docx
+++ b/1bf057da (clams heatwave)/Data Dictionary_BILINGUAL.docx
@@ -1,6 +1,6 @@
 
 <file path=word/document.xml><?xml version="1.0" encoding="utf-8"?>
-<w:document xmlns:wpc="http://schemas.microsoft.com/office/word/2010/wordprocessingCanvas" xmlns:cx="http://schemas.microsoft.com/office/drawing/2014/chartex" xmlns:cx1="http://schemas.microsoft.com/office/drawing/2015/9/8/chartex" xmlns:cx2="http://schemas.microsoft.com/office/drawing/2015/10/21/chartex" xmlns:cx3="http://schemas.microsoft.com/office/drawing/2016/5/9/chartex" xmlns:cx4="http://schemas.microsoft.com/office/drawing/2016/5/10/chartex" xmlns:cx5="http://schemas.microsoft.com/office/drawing/2016/5/11/chartex" xmlns:cx6="http://schemas.microsoft.com/office/drawing/2016/5/12/chartex" xmlns:cx7="http://schemas.microsoft.com/office/drawing/2016/5/13/chartex" xmlns:cx8="http://schemas.microsoft.com/office/drawing/2016/5/14/chartex" xmlns:mc="http://schemas.openxmlformats.org/markup-compatibility/2006" xmlns:aink="http://schemas.microsoft.com/office/drawing/2016/ink" xmlns:am3d="http://schemas.microsoft.com/office/drawing/2017/model3d" xmlns:o="urn:schemas-microsoft-com:office:office" xmlns:oel="http://schemas.microsoft.com/office/2019/extlst" xmlns:r="http://schemas.openxmlformats.org/officeDocument/2006/relationships" xmlns:m="http://schemas.openxmlformats.org/officeDocument/2006/math" xmlns:v="urn:schemas-microsoft-com:vml" xmlns:wp14="http://schemas.microsoft.com/office/word/2010/wordprocessingDrawing" xmlns:wp="http://schemas.openxmlformats.org/drawingml/2006/wordprocessingDrawing" xmlns:w10="urn:schemas-microsoft-com:office:word" xmlns:w="http://schemas.openxmlformats.org/wordprocessingml/2006/main" xmlns:w14="http://schemas.microsoft.com/office/word/2010/wordml" xmlns:w15="http://schemas.microsoft.com/office/word/2012/wordml" xmlns:w16cex="http://schemas.microsoft.com/office/word/2018/wordml/cex" xmlns:w16cid="http://schemas.microsoft.com/office/word/2016/wordml/cid" xmlns:w16="http://schemas.microsoft.com/office/word/2018/wordml" xmlns:w16sdtdh="http://schemas.microsoft.com/office/word/2020/wordml/sdtdatahash" xmlns:w16se="http://schemas.microsoft.com/office/word/2015/wordml/symex" xmlns:wpg="http://schemas.microsoft.com/office/word/2010/wordprocessingGroup" xmlns:wpi="http://schemas.microsoft.com/office/word/2010/wordprocessingInk" xmlns:wne="http://schemas.microsoft.com/office/word/2006/wordml" xmlns:wps="http://schemas.microsoft.com/office/word/2010/wordprocessingShape" mc:Ignorable="w14 w15 w16se w16cid w16 w16cex w16sdtdh wp14">
+<w:document xmlns:wpc="http://schemas.microsoft.com/office/word/2010/wordprocessingCanvas" xmlns:cx="http://schemas.microsoft.com/office/drawing/2014/chartex" xmlns:cx1="http://schemas.microsoft.com/office/drawing/2015/9/8/chartex" xmlns:cx2="http://schemas.microsoft.com/office/drawing/2015/10/21/chartex" xmlns:cx3="http://schemas.microsoft.com/office/drawing/2016/5/9/chartex" xmlns:cx4="http://schemas.microsoft.com/office/drawing/2016/5/10/chartex" xmlns:cx5="http://schemas.microsoft.com/office/drawing/2016/5/11/chartex" xmlns:cx6="http://schemas.microsoft.com/office/drawing/2016/5/12/chartex" xmlns:cx7="http://schemas.microsoft.com/office/drawing/2016/5/13/chartex" xmlns:cx8="http://schemas.microsoft.com/office/drawing/2016/5/14/chartex" xmlns:mc="http://schemas.openxmlformats.org/markup-compatibility/2006" xmlns:aink="http://schemas.microsoft.com/office/drawing/2016/ink" xmlns:am3d="http://schemas.microsoft.com/office/drawing/2017/model3d" xmlns:o="urn:schemas-microsoft-com:office:office" xmlns:oel="http://schemas.microsoft.com/office/2019/extlst" xmlns:r="http://schemas.openxmlformats.org/officeDocument/2006/relationships" xmlns:m="http://schemas.openxmlformats.org/officeDocument/2006/math" xmlns:v="urn:schemas-microsoft-com:vml" xmlns:wp14="http://schemas.microsoft.com/office/word/2010/wordprocessingDrawing" xmlns:wp="http://schemas.openxmlformats.org/drawingml/2006/wordprocessingDrawing" xmlns:w10="urn:schemas-microsoft-com:office:word" xmlns:w="http://schemas.openxmlformats.org/wordprocessingml/2006/main" xmlns:w14="http://schemas.microsoft.com/office/word/2010/wordml" xmlns:w15="http://schemas.microsoft.com/office/word/2012/wordml" xmlns:w16cex="http://schemas.microsoft.com/office/word/2018/wordml/cex" xmlns:w16cid="http://schemas.microsoft.com/office/word/2016/wordml/cid" xmlns:w16="http://schemas.microsoft.com/office/word/2018/wordml" xmlns:w16du="http://schemas.microsoft.com/office/word/2023/wordml/word16du" xmlns:w16sdtdh="http://schemas.microsoft.com/office/word/2020/wordml/sdtdatahash" xmlns:w16se="http://schemas.microsoft.com/office/word/2015/wordml/symex" xmlns:wpg="http://schemas.microsoft.com/office/word/2010/wordprocessingGroup" xmlns:wpi="http://schemas.microsoft.com/office/word/2010/wordprocessingInk" xmlns:wne="http://schemas.microsoft.com/office/word/2006/wordml" xmlns:wps="http://schemas.microsoft.com/office/word/2010/wordprocessingShape" mc:Ignorable="w14 w15 w16se w16cid w16 w16cex w16sdtdh w16du wp14">
   <w:body>
     <w:p>
       <w:pPr>
@@ -195,25 +195,7 @@
           <w:sz w:val="24"/>
           <w:szCs w:val="24"/>
         </w:rPr>
-        <w:t xml:space="preserve">, </w:t>
-      </w:r>
-      <w:proofErr w:type="spellStart"/>
-      <w:r>
-        <w:rPr>
-          <w:rFonts w:ascii="Arial" w:hAnsi="Arial" w:cs="Arial"/>
-          <w:sz w:val="24"/>
-          <w:szCs w:val="24"/>
-        </w:rPr>
-        <w:t>Rémi</w:t>
-      </w:r>
-      <w:proofErr w:type="spellEnd"/>
-      <w:r>
-        <w:rPr>
-          <w:rFonts w:ascii="Arial" w:hAnsi="Arial" w:cs="Arial"/>
-          <w:sz w:val="24"/>
-          <w:szCs w:val="24"/>
-        </w:rPr>
-        <w:t xml:space="preserve"> Sonier</w:t>
+        <w:t>, Rémi Sonier</w:t>
       </w:r>
       <w:r>
         <w:rPr>
@@ -1228,7 +1210,7 @@
                 <w:sz w:val="20"/>
                 <w:szCs w:val="20"/>
               </w:rPr>
-              <w:t>time.since.deploy</w:t>
+              <w:t>julian.date</w:t>
             </w:r>
             <w:proofErr w:type="spellEnd"/>
           </w:p>
@@ -1252,113 +1234,23 @@
                 <w:sz w:val="20"/>
                 <w:szCs w:val="20"/>
               </w:rPr>
-              <w:t xml:space="preserve">Categorical </w:t>
-            </w:r>
-            <w:r>
-              <w:rPr>
-                <w:rFonts w:ascii="Arial" w:hAnsi="Arial" w:cs="Arial"/>
-                <w:sz w:val="20"/>
-                <w:szCs w:val="20"/>
-              </w:rPr>
-              <w:t xml:space="preserve">fixed </w:t>
-            </w:r>
-            <w:r>
-              <w:rPr>
-                <w:rFonts w:ascii="Arial" w:hAnsi="Arial" w:cs="Arial"/>
-                <w:sz w:val="20"/>
-                <w:szCs w:val="20"/>
-              </w:rPr>
-              <w:t>independent variable</w:t>
-            </w:r>
-            <w:r>
-              <w:rPr>
-                <w:rFonts w:ascii="Arial" w:hAnsi="Arial" w:cs="Arial"/>
-                <w:sz w:val="20"/>
-                <w:szCs w:val="20"/>
-              </w:rPr>
-              <w:t xml:space="preserve"> </w:t>
-            </w:r>
-            <w:r>
-              <w:rPr>
-                <w:rFonts w:ascii="Arial" w:hAnsi="Arial" w:cs="Arial"/>
-                <w:sz w:val="20"/>
-                <w:szCs w:val="20"/>
-              </w:rPr>
-              <w:t xml:space="preserve">with </w:t>
-            </w:r>
-            <w:r>
-              <w:rPr>
-                <w:rFonts w:ascii="Arial" w:hAnsi="Arial" w:cs="Arial"/>
-                <w:sz w:val="20"/>
-                <w:szCs w:val="20"/>
-              </w:rPr>
-              <w:t>two</w:t>
-            </w:r>
-            <w:r>
-              <w:rPr>
-                <w:rFonts w:ascii="Arial" w:hAnsi="Arial" w:cs="Arial"/>
-                <w:sz w:val="20"/>
-                <w:szCs w:val="20"/>
-              </w:rPr>
-              <w:t xml:space="preserve"> levels</w:t>
-            </w:r>
-            <w:r>
-              <w:rPr>
-                <w:rFonts w:ascii="Arial" w:hAnsi="Arial" w:cs="Arial"/>
-                <w:sz w:val="20"/>
-                <w:szCs w:val="20"/>
-              </w:rPr>
-              <w:t xml:space="preserve"> (24 h, 48 h)</w:t>
-            </w:r>
-            <w:r>
-              <w:rPr>
-                <w:rFonts w:ascii="Arial" w:hAnsi="Arial" w:cs="Arial"/>
-                <w:sz w:val="20"/>
-                <w:szCs w:val="20"/>
-              </w:rPr>
-              <w:t xml:space="preserve">. </w:t>
-            </w:r>
-            <w:r>
-              <w:rPr>
-                <w:rFonts w:ascii="Arial" w:hAnsi="Arial" w:cs="Arial"/>
-                <w:sz w:val="20"/>
-                <w:szCs w:val="20"/>
-              </w:rPr>
-              <w:t xml:space="preserve">The time point </w:t>
-            </w:r>
-            <w:r>
-              <w:rPr>
-                <w:rFonts w:ascii="Arial" w:hAnsi="Arial" w:cs="Arial"/>
-                <w:sz w:val="20"/>
-                <w:szCs w:val="20"/>
-              </w:rPr>
-              <w:t xml:space="preserve">at which the number of </w:t>
-            </w:r>
-            <w:proofErr w:type="spellStart"/>
-            <w:r>
-              <w:rPr>
-                <w:rFonts w:ascii="Arial" w:hAnsi="Arial" w:cs="Arial"/>
-                <w:sz w:val="20"/>
-                <w:szCs w:val="20"/>
-              </w:rPr>
-              <w:t>reburrow</w:t>
-            </w:r>
-            <w:r>
-              <w:rPr>
-                <w:rFonts w:ascii="Arial" w:hAnsi="Arial" w:cs="Arial"/>
-                <w:sz w:val="20"/>
-                <w:szCs w:val="20"/>
-              </w:rPr>
-              <w:t>ed</w:t>
-            </w:r>
-            <w:proofErr w:type="spellEnd"/>
-            <w:r>
-              <w:rPr>
-                <w:rFonts w:ascii="Arial" w:hAnsi="Arial" w:cs="Arial"/>
-                <w:sz w:val="20"/>
-                <w:szCs w:val="20"/>
-              </w:rPr>
-              <w:t xml:space="preserve"> and dead clams was recorded after fishing in their respective mesocosm plots.</w:t>
+              <w:t xml:space="preserve">The Julian date corresponding to </w:t>
+            </w:r>
+            <w:r>
+              <w:rPr>
+                <w:rFonts w:ascii="Arial" w:hAnsi="Arial" w:cs="Arial"/>
+                <w:sz w:val="20"/>
+                <w:szCs w:val="20"/>
+              </w:rPr>
+              <w:t>the first day of each experiment</w:t>
+            </w:r>
+            <w:r>
+              <w:rPr>
+                <w:rFonts w:ascii="Arial" w:hAnsi="Arial" w:cs="Arial"/>
+                <w:sz w:val="20"/>
+                <w:szCs w:val="20"/>
+              </w:rPr>
+              <w:t>.</w:t>
             </w:r>
           </w:p>
         </w:tc>
@@ -1387,7 +1279,7 @@
                 <w:sz w:val="20"/>
                 <w:szCs w:val="20"/>
               </w:rPr>
-              <w:t>tide.level</w:t>
+              <w:t>avg.temp</w:t>
             </w:r>
             <w:proofErr w:type="spellEnd"/>
           </w:p>
@@ -1411,87 +1303,15 @@
                 <w:sz w:val="20"/>
                 <w:szCs w:val="20"/>
               </w:rPr>
-              <w:t xml:space="preserve">Categorical </w:t>
-            </w:r>
-            <w:r>
-              <w:rPr>
-                <w:rFonts w:ascii="Arial" w:hAnsi="Arial" w:cs="Arial"/>
-                <w:sz w:val="20"/>
-                <w:szCs w:val="20"/>
-              </w:rPr>
-              <w:t xml:space="preserve">fixed </w:t>
-            </w:r>
-            <w:r>
-              <w:rPr>
-                <w:rFonts w:ascii="Arial" w:hAnsi="Arial" w:cs="Arial"/>
-                <w:sz w:val="20"/>
-                <w:szCs w:val="20"/>
-              </w:rPr>
-              <w:t>independent variable</w:t>
-            </w:r>
-            <w:r>
-              <w:rPr>
-                <w:rFonts w:ascii="Arial" w:hAnsi="Arial" w:cs="Arial"/>
-                <w:sz w:val="20"/>
-                <w:szCs w:val="20"/>
-              </w:rPr>
-              <w:t xml:space="preserve"> </w:t>
-            </w:r>
-            <w:r>
-              <w:rPr>
-                <w:rFonts w:ascii="Arial" w:hAnsi="Arial" w:cs="Arial"/>
-                <w:sz w:val="20"/>
-                <w:szCs w:val="20"/>
-              </w:rPr>
-              <w:t xml:space="preserve">with </w:t>
-            </w:r>
-            <w:r>
-              <w:rPr>
-                <w:rFonts w:ascii="Arial" w:hAnsi="Arial" w:cs="Arial"/>
-                <w:sz w:val="20"/>
-                <w:szCs w:val="20"/>
-              </w:rPr>
-              <w:t>three</w:t>
-            </w:r>
-            <w:r>
-              <w:rPr>
-                <w:rFonts w:ascii="Arial" w:hAnsi="Arial" w:cs="Arial"/>
-                <w:sz w:val="20"/>
-                <w:szCs w:val="20"/>
-              </w:rPr>
-              <w:t xml:space="preserve"> levels</w:t>
-            </w:r>
-            <w:r>
-              <w:rPr>
-                <w:rFonts w:ascii="Arial" w:hAnsi="Arial" w:cs="Arial"/>
-                <w:sz w:val="20"/>
-                <w:szCs w:val="20"/>
-              </w:rPr>
-              <w:t xml:space="preserve"> (intertidal, shallow subtidal, deeper subtidal)</w:t>
-            </w:r>
-            <w:r>
-              <w:rPr>
-                <w:rFonts w:ascii="Arial" w:hAnsi="Arial" w:cs="Arial"/>
-                <w:sz w:val="20"/>
-                <w:szCs w:val="20"/>
-              </w:rPr>
-              <w:t xml:space="preserve">. The </w:t>
-            </w:r>
-            <w:r>
-              <w:rPr>
-                <w:rFonts w:ascii="Arial" w:hAnsi="Arial" w:cs="Arial"/>
-                <w:sz w:val="20"/>
-                <w:szCs w:val="20"/>
-              </w:rPr>
-              <w:t xml:space="preserve">tide level at which the clams were released into their respective mesocosm plots. </w:t>
-            </w:r>
-            <w:r>
-              <w:rPr>
-                <w:rFonts w:ascii="Arial" w:hAnsi="Arial" w:cs="Arial"/>
-                <w:sz w:val="20"/>
-                <w:szCs w:val="20"/>
-              </w:rPr>
-              <w:t>IN = intertidal; S1 = shallow subtidal; S2 = deeper subtidal.</w:t>
+              <w:t>Average air temperature during the first day of each experiment</w:t>
+            </w:r>
+            <w:r>
+              <w:rPr>
+                <w:rFonts w:ascii="Arial" w:hAnsi="Arial" w:cs="Arial"/>
+                <w:sz w:val="20"/>
+                <w:szCs w:val="20"/>
+              </w:rPr>
+              <w:t>.</w:t>
             </w:r>
           </w:p>
         </w:tc>
@@ -1520,7 +1340,7 @@
                 <w:sz w:val="20"/>
                 <w:szCs w:val="20"/>
               </w:rPr>
-              <w:t>plot.glob</w:t>
+              <w:t>avg.humidex</w:t>
             </w:r>
             <w:proofErr w:type="spellEnd"/>
           </w:p>
@@ -1544,103 +1364,7 @@
                 <w:sz w:val="20"/>
                 <w:szCs w:val="20"/>
               </w:rPr>
-              <w:t xml:space="preserve">Categorical </w:t>
-            </w:r>
-            <w:r>
-              <w:rPr>
-                <w:rFonts w:ascii="Arial" w:hAnsi="Arial" w:cs="Arial"/>
-                <w:sz w:val="20"/>
-                <w:szCs w:val="20"/>
-              </w:rPr>
-              <w:t xml:space="preserve">random </w:t>
-            </w:r>
-            <w:r>
-              <w:rPr>
-                <w:rFonts w:ascii="Arial" w:hAnsi="Arial" w:cs="Arial"/>
-                <w:sz w:val="20"/>
-                <w:szCs w:val="20"/>
-              </w:rPr>
-              <w:t>independent variable</w:t>
-            </w:r>
-            <w:r>
-              <w:rPr>
-                <w:rFonts w:ascii="Arial" w:hAnsi="Arial" w:cs="Arial"/>
-                <w:sz w:val="20"/>
-                <w:szCs w:val="20"/>
-              </w:rPr>
-              <w:t xml:space="preserve"> with </w:t>
-            </w:r>
-            <w:r>
-              <w:rPr>
-                <w:rFonts w:ascii="Arial" w:hAnsi="Arial" w:cs="Arial"/>
-                <w:sz w:val="20"/>
-                <w:szCs w:val="20"/>
-              </w:rPr>
-              <w:t>150</w:t>
-            </w:r>
-            <w:r>
-              <w:rPr>
-                <w:rFonts w:ascii="Arial" w:hAnsi="Arial" w:cs="Arial"/>
-                <w:sz w:val="20"/>
-                <w:szCs w:val="20"/>
-              </w:rPr>
-              <w:t xml:space="preserve"> levels. </w:t>
-            </w:r>
-            <w:r>
-              <w:rPr>
-                <w:rFonts w:ascii="Arial" w:hAnsi="Arial" w:cs="Arial"/>
-                <w:sz w:val="20"/>
-                <w:szCs w:val="20"/>
-              </w:rPr>
-              <w:t xml:space="preserve">The identification of each individual mesocosm plot </w:t>
-            </w:r>
-            <w:r>
-              <w:rPr>
-                <w:rFonts w:ascii="Arial" w:hAnsi="Arial" w:cs="Arial"/>
-                <w:sz w:val="20"/>
-                <w:szCs w:val="20"/>
-              </w:rPr>
-              <w:t>within</w:t>
-            </w:r>
-            <w:r>
-              <w:rPr>
-                <w:rFonts w:ascii="Arial" w:hAnsi="Arial" w:cs="Arial"/>
-                <w:sz w:val="20"/>
-                <w:szCs w:val="20"/>
-              </w:rPr>
-              <w:t xml:space="preserve"> each experiment</w:t>
-            </w:r>
-            <w:r>
-              <w:rPr>
-                <w:rFonts w:ascii="Arial" w:hAnsi="Arial" w:cs="Arial"/>
-                <w:sz w:val="20"/>
-                <w:szCs w:val="20"/>
-              </w:rPr>
-              <w:t>al trial</w:t>
-            </w:r>
-            <w:r>
-              <w:rPr>
-                <w:rFonts w:ascii="Arial" w:hAnsi="Arial" w:cs="Arial"/>
-                <w:sz w:val="20"/>
-                <w:szCs w:val="20"/>
-              </w:rPr>
-              <w:t xml:space="preserve">. </w:t>
-            </w:r>
-            <w:r>
-              <w:rPr>
-                <w:rFonts w:ascii="Arial" w:hAnsi="Arial" w:cs="Arial"/>
-                <w:sz w:val="20"/>
-                <w:szCs w:val="20"/>
-              </w:rPr>
-              <w:t>Individual plots are repeated twice within each experiment, as the exact same plot was assessed twice in each experiment</w:t>
-            </w:r>
-            <w:r>
-              <w:rPr>
-                <w:rFonts w:ascii="Arial" w:hAnsi="Arial" w:cs="Arial"/>
-                <w:sz w:val="20"/>
-                <w:szCs w:val="20"/>
-              </w:rPr>
-              <w:t>al trial</w:t>
+              <w:t>Average humidex value during the first day of each experiment</w:t>
             </w:r>
             <w:r>
               <w:rPr>
@@ -1649,14 +1373,6 @@
                 <w:szCs w:val="20"/>
               </w:rPr>
               <w:t>.</w:t>
-            </w:r>
-            <w:r>
-              <w:rPr>
-                <w:rFonts w:ascii="Arial" w:hAnsi="Arial" w:cs="Arial"/>
-                <w:sz w:val="20"/>
-                <w:szCs w:val="20"/>
-              </w:rPr>
-              <w:t xml:space="preserve"> Referred to as “Plot ID” in the main paper.</w:t>
             </w:r>
           </w:p>
         </w:tc>
@@ -1685,7 +1401,7 @@
                 <w:sz w:val="20"/>
                 <w:szCs w:val="20"/>
               </w:rPr>
-              <w:t>pred.treat</w:t>
+              <w:t>time.since.deploy</w:t>
             </w:r>
             <w:proofErr w:type="spellEnd"/>
           </w:p>
@@ -1749,31 +1465,41 @@
                 <w:sz w:val="20"/>
                 <w:szCs w:val="20"/>
               </w:rPr>
-              <w:t xml:space="preserve"> (predator exclusion, predator inclusion)</w:t>
-            </w:r>
-            <w:r>
-              <w:rPr>
-                <w:rFonts w:ascii="Arial" w:hAnsi="Arial" w:cs="Arial"/>
-                <w:sz w:val="20"/>
-                <w:szCs w:val="20"/>
-              </w:rPr>
-              <w:t xml:space="preserve">. The </w:t>
-            </w:r>
-            <w:r>
-              <w:rPr>
-                <w:rFonts w:ascii="Arial" w:hAnsi="Arial" w:cs="Arial"/>
-                <w:sz w:val="20"/>
-                <w:szCs w:val="20"/>
-              </w:rPr>
-              <w:t>type of mesocosm plot used</w:t>
-            </w:r>
-            <w:r>
-              <w:rPr>
-                <w:rFonts w:ascii="Arial" w:hAnsi="Arial" w:cs="Arial"/>
-                <w:sz w:val="20"/>
-                <w:szCs w:val="20"/>
-              </w:rPr>
-              <w:t xml:space="preserve"> with respect to including or excluding crab predators. PE = predator exclusion; PI = predator inclusion.</w:t>
+              <w:t xml:space="preserve"> (24 h, 48 h)</w:t>
+            </w:r>
+            <w:r>
+              <w:rPr>
+                <w:rFonts w:ascii="Arial" w:hAnsi="Arial" w:cs="Arial"/>
+                <w:sz w:val="20"/>
+                <w:szCs w:val="20"/>
+              </w:rPr>
+              <w:t xml:space="preserve">. The time point </w:t>
+            </w:r>
+            <w:r>
+              <w:rPr>
+                <w:rFonts w:ascii="Arial" w:hAnsi="Arial" w:cs="Arial"/>
+                <w:sz w:val="20"/>
+                <w:szCs w:val="20"/>
+              </w:rPr>
+              <w:t xml:space="preserve">at which the number of </w:t>
+            </w:r>
+            <w:proofErr w:type="spellStart"/>
+            <w:r>
+              <w:rPr>
+                <w:rFonts w:ascii="Arial" w:hAnsi="Arial" w:cs="Arial"/>
+                <w:sz w:val="20"/>
+                <w:szCs w:val="20"/>
+              </w:rPr>
+              <w:t>reburrowed</w:t>
+            </w:r>
+            <w:proofErr w:type="spellEnd"/>
+            <w:r>
+              <w:rPr>
+                <w:rFonts w:ascii="Arial" w:hAnsi="Arial" w:cs="Arial"/>
+                <w:sz w:val="20"/>
+                <w:szCs w:val="20"/>
+              </w:rPr>
+              <w:t xml:space="preserve"> and dead clams was recorded after fishing in their respective mesocosm plots.</w:t>
             </w:r>
           </w:p>
         </w:tc>
@@ -1795,14 +1521,16 @@
                 <w:szCs w:val="20"/>
               </w:rPr>
             </w:pPr>
-            <w:r>
-              <w:rPr>
-                <w:rFonts w:ascii="Arial" w:hAnsi="Arial" w:cs="Arial"/>
-                <w:sz w:val="20"/>
-                <w:szCs w:val="20"/>
-              </w:rPr>
-              <w:t>initial</w:t>
-            </w:r>
+            <w:proofErr w:type="spellStart"/>
+            <w:r>
+              <w:rPr>
+                <w:rFonts w:ascii="Arial" w:hAnsi="Arial" w:cs="Arial"/>
+                <w:sz w:val="20"/>
+                <w:szCs w:val="20"/>
+              </w:rPr>
+              <w:t>tide.level</w:t>
+            </w:r>
+            <w:proofErr w:type="spellEnd"/>
           </w:p>
         </w:tc>
         <w:tc>
@@ -1824,7 +1552,63 @@
                 <w:sz w:val="20"/>
                 <w:szCs w:val="20"/>
               </w:rPr>
-              <w:t>The number of clams initially placed on the sediment within each mesocosm plot (this number is always 5).</w:t>
+              <w:t xml:space="preserve">Categorical </w:t>
+            </w:r>
+            <w:r>
+              <w:rPr>
+                <w:rFonts w:ascii="Arial" w:hAnsi="Arial" w:cs="Arial"/>
+                <w:sz w:val="20"/>
+                <w:szCs w:val="20"/>
+              </w:rPr>
+              <w:t>fixed independent variable</w:t>
+            </w:r>
+            <w:r>
+              <w:rPr>
+                <w:rFonts w:ascii="Arial" w:hAnsi="Arial" w:cs="Arial"/>
+                <w:sz w:val="20"/>
+                <w:szCs w:val="20"/>
+              </w:rPr>
+              <w:t xml:space="preserve"> with </w:t>
+            </w:r>
+            <w:r>
+              <w:rPr>
+                <w:rFonts w:ascii="Arial" w:hAnsi="Arial" w:cs="Arial"/>
+                <w:sz w:val="20"/>
+                <w:szCs w:val="20"/>
+              </w:rPr>
+              <w:t>three</w:t>
+            </w:r>
+            <w:r>
+              <w:rPr>
+                <w:rFonts w:ascii="Arial" w:hAnsi="Arial" w:cs="Arial"/>
+                <w:sz w:val="20"/>
+                <w:szCs w:val="20"/>
+              </w:rPr>
+              <w:t xml:space="preserve"> levels</w:t>
+            </w:r>
+            <w:r>
+              <w:rPr>
+                <w:rFonts w:ascii="Arial" w:hAnsi="Arial" w:cs="Arial"/>
+                <w:sz w:val="20"/>
+                <w:szCs w:val="20"/>
+              </w:rPr>
+              <w:t xml:space="preserve"> (intertidal, shallow subtidal, deeper subtidal)</w:t>
+            </w:r>
+            <w:r>
+              <w:rPr>
+                <w:rFonts w:ascii="Arial" w:hAnsi="Arial" w:cs="Arial"/>
+                <w:sz w:val="20"/>
+                <w:szCs w:val="20"/>
+              </w:rPr>
+              <w:t xml:space="preserve">. The </w:t>
+            </w:r>
+            <w:r>
+              <w:rPr>
+                <w:rFonts w:ascii="Arial" w:hAnsi="Arial" w:cs="Arial"/>
+                <w:sz w:val="20"/>
+                <w:szCs w:val="20"/>
+              </w:rPr>
+              <w:t>tide level at which the clams were released into their respective mesocosm plots. IN = intertidal; S1 = shallow subtidal; S2 = deeper subtidal.</w:t>
             </w:r>
           </w:p>
         </w:tc>
@@ -1846,14 +1630,16 @@
                 <w:szCs w:val="20"/>
               </w:rPr>
             </w:pPr>
-            <w:r>
-              <w:rPr>
-                <w:rFonts w:ascii="Arial" w:hAnsi="Arial" w:cs="Arial"/>
-                <w:sz w:val="20"/>
-                <w:szCs w:val="20"/>
-              </w:rPr>
-              <w:t>burrowed</w:t>
-            </w:r>
+            <w:proofErr w:type="spellStart"/>
+            <w:r>
+              <w:rPr>
+                <w:rFonts w:ascii="Arial" w:hAnsi="Arial" w:cs="Arial"/>
+                <w:sz w:val="20"/>
+                <w:szCs w:val="20"/>
+              </w:rPr>
+              <w:t>plot.glob</w:t>
+            </w:r>
+            <w:proofErr w:type="spellEnd"/>
           </w:p>
         </w:tc>
         <w:tc>
@@ -1875,33 +1661,47 @@
                 <w:sz w:val="20"/>
                 <w:szCs w:val="20"/>
               </w:rPr>
-              <w:t xml:space="preserve">The number of clams that </w:t>
-            </w:r>
-            <w:proofErr w:type="spellStart"/>
-            <w:r>
-              <w:rPr>
-                <w:rFonts w:ascii="Arial" w:hAnsi="Arial" w:cs="Arial"/>
-                <w:sz w:val="20"/>
-                <w:szCs w:val="20"/>
-              </w:rPr>
-              <w:t>reburrow</w:t>
-            </w:r>
-            <w:r>
-              <w:rPr>
-                <w:rFonts w:ascii="Arial" w:hAnsi="Arial" w:cs="Arial"/>
-                <w:sz w:val="20"/>
-                <w:szCs w:val="20"/>
-              </w:rPr>
-              <w:t>ed</w:t>
-            </w:r>
-            <w:proofErr w:type="spellEnd"/>
-            <w:r>
-              <w:rPr>
-                <w:rFonts w:ascii="Arial" w:hAnsi="Arial" w:cs="Arial"/>
-                <w:sz w:val="20"/>
-                <w:szCs w:val="20"/>
-              </w:rPr>
-              <w:t xml:space="preserve"> in each individual mesocosm plot at each time point.</w:t>
+              <w:t xml:space="preserve">Categorical </w:t>
+            </w:r>
+            <w:r>
+              <w:rPr>
+                <w:rFonts w:ascii="Arial" w:hAnsi="Arial" w:cs="Arial"/>
+                <w:sz w:val="20"/>
+                <w:szCs w:val="20"/>
+              </w:rPr>
+              <w:t>random independent variable</w:t>
+            </w:r>
+            <w:r>
+              <w:rPr>
+                <w:rFonts w:ascii="Arial" w:hAnsi="Arial" w:cs="Arial"/>
+                <w:sz w:val="20"/>
+                <w:szCs w:val="20"/>
+              </w:rPr>
+              <w:t xml:space="preserve"> with </w:t>
+            </w:r>
+            <w:r>
+              <w:rPr>
+                <w:rFonts w:ascii="Arial" w:hAnsi="Arial" w:cs="Arial"/>
+                <w:sz w:val="20"/>
+                <w:szCs w:val="20"/>
+              </w:rPr>
+              <w:t>150</w:t>
+            </w:r>
+            <w:r>
+              <w:rPr>
+                <w:rFonts w:ascii="Arial" w:hAnsi="Arial" w:cs="Arial"/>
+                <w:sz w:val="20"/>
+                <w:szCs w:val="20"/>
+              </w:rPr>
+              <w:t xml:space="preserve"> levels. </w:t>
+            </w:r>
+            <w:r>
+              <w:rPr>
+                <w:rFonts w:ascii="Arial" w:hAnsi="Arial" w:cs="Arial"/>
+                <w:sz w:val="20"/>
+                <w:szCs w:val="20"/>
+              </w:rPr>
+              <w:t>The identification of each individual mesocosm plot within each experimental trial. Individual plots are repeated twice within each experiment, as the exact same plot was assessed twice in each experimental trial. Referred to as “Plot ID” in the main paper.</w:t>
             </w:r>
           </w:p>
         </w:tc>
@@ -1923,14 +1723,16 @@
                 <w:szCs w:val="20"/>
               </w:rPr>
             </w:pPr>
-            <w:r>
-              <w:rPr>
-                <w:rFonts w:ascii="Arial" w:hAnsi="Arial" w:cs="Arial"/>
-                <w:sz w:val="20"/>
-                <w:szCs w:val="20"/>
-              </w:rPr>
-              <w:t>dead</w:t>
-            </w:r>
+            <w:proofErr w:type="spellStart"/>
+            <w:r>
+              <w:rPr>
+                <w:rFonts w:ascii="Arial" w:hAnsi="Arial" w:cs="Arial"/>
+                <w:sz w:val="20"/>
+                <w:szCs w:val="20"/>
+              </w:rPr>
+              <w:t>pred.treat</w:t>
+            </w:r>
+            <w:proofErr w:type="spellEnd"/>
           </w:p>
         </w:tc>
         <w:tc>
@@ -1952,23 +1754,63 @@
                 <w:sz w:val="20"/>
                 <w:szCs w:val="20"/>
               </w:rPr>
-              <w:t xml:space="preserve">The number of clams that </w:t>
-            </w:r>
-            <w:r>
-              <w:rPr>
-                <w:rFonts w:ascii="Arial" w:hAnsi="Arial" w:cs="Arial"/>
-                <w:sz w:val="20"/>
-                <w:szCs w:val="20"/>
-              </w:rPr>
-              <w:t>died</w:t>
-            </w:r>
-            <w:r>
-              <w:rPr>
-                <w:rFonts w:ascii="Arial" w:hAnsi="Arial" w:cs="Arial"/>
-                <w:sz w:val="20"/>
-                <w:szCs w:val="20"/>
-              </w:rPr>
-              <w:t xml:space="preserve"> in each individual mesocosm plot at each time point.</w:t>
+              <w:t xml:space="preserve">Categorical </w:t>
+            </w:r>
+            <w:r>
+              <w:rPr>
+                <w:rFonts w:ascii="Arial" w:hAnsi="Arial" w:cs="Arial"/>
+                <w:sz w:val="20"/>
+                <w:szCs w:val="20"/>
+              </w:rPr>
+              <w:t>fixed independent variable</w:t>
+            </w:r>
+            <w:r>
+              <w:rPr>
+                <w:rFonts w:ascii="Arial" w:hAnsi="Arial" w:cs="Arial"/>
+                <w:sz w:val="20"/>
+                <w:szCs w:val="20"/>
+              </w:rPr>
+              <w:t xml:space="preserve"> with </w:t>
+            </w:r>
+            <w:r>
+              <w:rPr>
+                <w:rFonts w:ascii="Arial" w:hAnsi="Arial" w:cs="Arial"/>
+                <w:sz w:val="20"/>
+                <w:szCs w:val="20"/>
+              </w:rPr>
+              <w:t>two</w:t>
+            </w:r>
+            <w:r>
+              <w:rPr>
+                <w:rFonts w:ascii="Arial" w:hAnsi="Arial" w:cs="Arial"/>
+                <w:sz w:val="20"/>
+                <w:szCs w:val="20"/>
+              </w:rPr>
+              <w:t xml:space="preserve"> levels</w:t>
+            </w:r>
+            <w:r>
+              <w:rPr>
+                <w:rFonts w:ascii="Arial" w:hAnsi="Arial" w:cs="Arial"/>
+                <w:sz w:val="20"/>
+                <w:szCs w:val="20"/>
+              </w:rPr>
+              <w:t xml:space="preserve"> (predator exclusion, predator inclusion)</w:t>
+            </w:r>
+            <w:r>
+              <w:rPr>
+                <w:rFonts w:ascii="Arial" w:hAnsi="Arial" w:cs="Arial"/>
+                <w:sz w:val="20"/>
+                <w:szCs w:val="20"/>
+              </w:rPr>
+              <w:t xml:space="preserve">. The </w:t>
+            </w:r>
+            <w:r>
+              <w:rPr>
+                <w:rFonts w:ascii="Arial" w:hAnsi="Arial" w:cs="Arial"/>
+                <w:sz w:val="20"/>
+                <w:szCs w:val="20"/>
+              </w:rPr>
+              <w:t>type of mesocosm plot used with respect to including or excluding crab predators. PE = predator exclusion; PI = predator inclusion.</w:t>
             </w:r>
           </w:p>
         </w:tc>
@@ -1990,16 +1832,14 @@
                 <w:szCs w:val="20"/>
               </w:rPr>
             </w:pPr>
-            <w:proofErr w:type="spellStart"/>
-            <w:r>
-              <w:rPr>
-                <w:rFonts w:ascii="Arial" w:hAnsi="Arial" w:cs="Arial"/>
-                <w:sz w:val="20"/>
-                <w:szCs w:val="20"/>
-              </w:rPr>
-              <w:t>prop.burrowed</w:t>
-            </w:r>
-            <w:proofErr w:type="spellEnd"/>
+            <w:r>
+              <w:rPr>
+                <w:rFonts w:ascii="Arial" w:hAnsi="Arial" w:cs="Arial"/>
+                <w:sz w:val="20"/>
+                <w:szCs w:val="20"/>
+              </w:rPr>
+              <w:t>initial</w:t>
+            </w:r>
           </w:p>
         </w:tc>
         <w:tc>
@@ -2021,83 +1861,7 @@
                 <w:sz w:val="20"/>
                 <w:szCs w:val="20"/>
               </w:rPr>
-              <w:t xml:space="preserve">The proportion of clams that </w:t>
-            </w:r>
-            <w:proofErr w:type="spellStart"/>
-            <w:r>
-              <w:rPr>
-                <w:rFonts w:ascii="Arial" w:hAnsi="Arial" w:cs="Arial"/>
-                <w:sz w:val="20"/>
-                <w:szCs w:val="20"/>
-              </w:rPr>
-              <w:t>reburrow</w:t>
-            </w:r>
-            <w:r>
-              <w:rPr>
-                <w:rFonts w:ascii="Arial" w:hAnsi="Arial" w:cs="Arial"/>
-                <w:sz w:val="20"/>
-                <w:szCs w:val="20"/>
-              </w:rPr>
-              <w:t>ed</w:t>
-            </w:r>
-            <w:proofErr w:type="spellEnd"/>
-            <w:r>
-              <w:rPr>
-                <w:rFonts w:ascii="Arial" w:hAnsi="Arial" w:cs="Arial"/>
-                <w:sz w:val="20"/>
-                <w:szCs w:val="20"/>
-              </w:rPr>
-              <w:t xml:space="preserve"> in each individual mesocosm plot at each time point. Computed as</w:t>
-            </w:r>
-            <w:r>
-              <w:rPr>
-                <w:rFonts w:ascii="Arial" w:hAnsi="Arial" w:cs="Arial"/>
-                <w:sz w:val="20"/>
-                <w:szCs w:val="20"/>
-              </w:rPr>
-              <w:t xml:space="preserve">: </w:t>
-            </w:r>
-            <w:proofErr w:type="spellStart"/>
-            <w:r>
-              <w:rPr>
-                <w:rFonts w:ascii="Arial" w:hAnsi="Arial" w:cs="Arial"/>
-                <w:i/>
-                <w:iCs/>
-                <w:sz w:val="20"/>
-                <w:szCs w:val="20"/>
-              </w:rPr>
-              <w:t>prop.burrowed</w:t>
-            </w:r>
-            <w:proofErr w:type="spellEnd"/>
-            <w:r>
-              <w:rPr>
-                <w:rFonts w:ascii="Arial" w:hAnsi="Arial" w:cs="Arial"/>
-                <w:i/>
-                <w:iCs/>
-                <w:sz w:val="20"/>
-                <w:szCs w:val="20"/>
-              </w:rPr>
-              <w:t xml:space="preserve"> =</w:t>
-            </w:r>
-            <w:r>
-              <w:rPr>
-                <w:rFonts w:ascii="Arial" w:hAnsi="Arial" w:cs="Arial"/>
-                <w:i/>
-                <w:iCs/>
-                <w:sz w:val="20"/>
-                <w:szCs w:val="20"/>
-              </w:rPr>
-              <w:t xml:space="preserve"> burrowed</w:t>
-            </w:r>
-            <w:r>
-              <w:rPr>
-                <w:rFonts w:ascii="Arial" w:hAnsi="Arial" w:cs="Arial"/>
-                <w:i/>
-                <w:iCs/>
-                <w:sz w:val="20"/>
-                <w:szCs w:val="20"/>
-              </w:rPr>
-              <w:t xml:space="preserve"> ÷ initial</w:t>
+              <w:t>The number of clams initially placed on the sediment within each mesocosm plot (this number is always 5).</w:t>
             </w:r>
           </w:p>
         </w:tc>
@@ -2119,6 +1883,37 @@
                 <w:szCs w:val="20"/>
               </w:rPr>
             </w:pPr>
+            <w:r>
+              <w:rPr>
+                <w:rFonts w:ascii="Arial" w:hAnsi="Arial" w:cs="Arial"/>
+                <w:sz w:val="20"/>
+                <w:szCs w:val="20"/>
+              </w:rPr>
+              <w:t>burrowed</w:t>
+            </w:r>
+          </w:p>
+        </w:tc>
+        <w:tc>
+          <w:tcPr>
+            <w:tcW w:w="7375" w:type="dxa"/>
+            <w:vAlign w:val="center"/>
+          </w:tcPr>
+          <w:p>
+            <w:pPr>
+              <w:rPr>
+                <w:rFonts w:ascii="Arial" w:hAnsi="Arial" w:cs="Arial"/>
+                <w:sz w:val="20"/>
+                <w:szCs w:val="20"/>
+              </w:rPr>
+            </w:pPr>
+            <w:r>
+              <w:rPr>
+                <w:rFonts w:ascii="Arial" w:hAnsi="Arial" w:cs="Arial"/>
+                <w:sz w:val="20"/>
+                <w:szCs w:val="20"/>
+              </w:rPr>
+              <w:t xml:space="preserve">The number of clams that </w:t>
+            </w:r>
             <w:proofErr w:type="spellStart"/>
             <w:r>
               <w:rPr>
@@ -2126,6 +1921,188 @@
                 <w:sz w:val="20"/>
                 <w:szCs w:val="20"/>
               </w:rPr>
+              <w:t>reburrowed</w:t>
+            </w:r>
+            <w:proofErr w:type="spellEnd"/>
+            <w:r>
+              <w:rPr>
+                <w:rFonts w:ascii="Arial" w:hAnsi="Arial" w:cs="Arial"/>
+                <w:sz w:val="20"/>
+                <w:szCs w:val="20"/>
+              </w:rPr>
+              <w:t xml:space="preserve"> in each individual mesocosm plot at each time point.</w:t>
+            </w:r>
+          </w:p>
+        </w:tc>
+      </w:tr>
+      <w:tr>
+        <w:trPr>
+          <w:trHeight w:val="432"/>
+        </w:trPr>
+        <w:tc>
+          <w:tcPr>
+            <w:tcW w:w="1975" w:type="dxa"/>
+            <w:vAlign w:val="center"/>
+          </w:tcPr>
+          <w:p>
+            <w:pPr>
+              <w:rPr>
+                <w:rFonts w:ascii="Arial" w:hAnsi="Arial" w:cs="Arial"/>
+                <w:sz w:val="20"/>
+                <w:szCs w:val="20"/>
+              </w:rPr>
+            </w:pPr>
+            <w:r>
+              <w:rPr>
+                <w:rFonts w:ascii="Arial" w:hAnsi="Arial" w:cs="Arial"/>
+                <w:sz w:val="20"/>
+                <w:szCs w:val="20"/>
+              </w:rPr>
+              <w:t>dead</w:t>
+            </w:r>
+          </w:p>
+        </w:tc>
+        <w:tc>
+          <w:tcPr>
+            <w:tcW w:w="7375" w:type="dxa"/>
+            <w:vAlign w:val="center"/>
+          </w:tcPr>
+          <w:p>
+            <w:pPr>
+              <w:rPr>
+                <w:rFonts w:ascii="Arial" w:hAnsi="Arial" w:cs="Arial"/>
+                <w:sz w:val="20"/>
+                <w:szCs w:val="20"/>
+              </w:rPr>
+            </w:pPr>
+            <w:r>
+              <w:rPr>
+                <w:rFonts w:ascii="Arial" w:hAnsi="Arial" w:cs="Arial"/>
+                <w:sz w:val="20"/>
+                <w:szCs w:val="20"/>
+              </w:rPr>
+              <w:t>The number of clams that died in each individual mesocosm plot at each time point.</w:t>
+            </w:r>
+          </w:p>
+        </w:tc>
+      </w:tr>
+      <w:tr>
+        <w:trPr>
+          <w:trHeight w:val="432"/>
+        </w:trPr>
+        <w:tc>
+          <w:tcPr>
+            <w:tcW w:w="1975" w:type="dxa"/>
+            <w:vAlign w:val="center"/>
+          </w:tcPr>
+          <w:p>
+            <w:pPr>
+              <w:rPr>
+                <w:rFonts w:ascii="Arial" w:hAnsi="Arial" w:cs="Arial"/>
+                <w:sz w:val="20"/>
+                <w:szCs w:val="20"/>
+              </w:rPr>
+            </w:pPr>
+            <w:proofErr w:type="spellStart"/>
+            <w:r>
+              <w:rPr>
+                <w:rFonts w:ascii="Arial" w:hAnsi="Arial" w:cs="Arial"/>
+                <w:sz w:val="20"/>
+                <w:szCs w:val="20"/>
+              </w:rPr>
+              <w:t>prop.burrowed</w:t>
+            </w:r>
+            <w:proofErr w:type="spellEnd"/>
+          </w:p>
+        </w:tc>
+        <w:tc>
+          <w:tcPr>
+            <w:tcW w:w="7375" w:type="dxa"/>
+            <w:vAlign w:val="center"/>
+          </w:tcPr>
+          <w:p>
+            <w:pPr>
+              <w:rPr>
+                <w:rFonts w:ascii="Arial" w:hAnsi="Arial" w:cs="Arial"/>
+                <w:sz w:val="20"/>
+                <w:szCs w:val="20"/>
+              </w:rPr>
+            </w:pPr>
+            <w:r>
+              <w:rPr>
+                <w:rFonts w:ascii="Arial" w:hAnsi="Arial" w:cs="Arial"/>
+                <w:sz w:val="20"/>
+                <w:szCs w:val="20"/>
+              </w:rPr>
+              <w:t xml:space="preserve">The proportion of clams that </w:t>
+            </w:r>
+            <w:proofErr w:type="spellStart"/>
+            <w:r>
+              <w:rPr>
+                <w:rFonts w:ascii="Arial" w:hAnsi="Arial" w:cs="Arial"/>
+                <w:sz w:val="20"/>
+                <w:szCs w:val="20"/>
+              </w:rPr>
+              <w:t>reburrowed</w:t>
+            </w:r>
+            <w:proofErr w:type="spellEnd"/>
+            <w:r>
+              <w:rPr>
+                <w:rFonts w:ascii="Arial" w:hAnsi="Arial" w:cs="Arial"/>
+                <w:sz w:val="20"/>
+                <w:szCs w:val="20"/>
+              </w:rPr>
+              <w:t xml:space="preserve"> in each individual mesocosm plot at each time point. Computed as: </w:t>
+            </w:r>
+            <w:proofErr w:type="spellStart"/>
+            <w:r>
+              <w:rPr>
+                <w:rFonts w:ascii="Arial" w:hAnsi="Arial" w:cs="Arial"/>
+                <w:i/>
+                <w:iCs/>
+                <w:sz w:val="20"/>
+                <w:szCs w:val="20"/>
+              </w:rPr>
+              <w:t>prop.burrowed</w:t>
+            </w:r>
+            <w:proofErr w:type="spellEnd"/>
+            <w:r>
+              <w:rPr>
+                <w:rFonts w:ascii="Arial" w:hAnsi="Arial" w:cs="Arial"/>
+                <w:i/>
+                <w:iCs/>
+                <w:sz w:val="20"/>
+                <w:szCs w:val="20"/>
+              </w:rPr>
+              <w:t xml:space="preserve"> = burrowed ÷ initial</w:t>
+            </w:r>
+          </w:p>
+        </w:tc>
+      </w:tr>
+      <w:tr>
+        <w:trPr>
+          <w:trHeight w:val="432"/>
+        </w:trPr>
+        <w:tc>
+          <w:tcPr>
+            <w:tcW w:w="1975" w:type="dxa"/>
+            <w:vAlign w:val="center"/>
+          </w:tcPr>
+          <w:p>
+            <w:pPr>
+              <w:rPr>
+                <w:rFonts w:ascii="Arial" w:hAnsi="Arial" w:cs="Arial"/>
+                <w:sz w:val="20"/>
+                <w:szCs w:val="20"/>
+              </w:rPr>
+            </w:pPr>
+            <w:proofErr w:type="spellStart"/>
+            <w:r>
+              <w:rPr>
+                <w:rFonts w:ascii="Arial" w:hAnsi="Arial" w:cs="Arial"/>
+                <w:sz w:val="20"/>
+                <w:szCs w:val="20"/>
+              </w:rPr>
               <w:t>prop.dead</w:t>
             </w:r>
             <w:proofErr w:type="spellEnd"/>
@@ -2150,23 +2127,7 @@
                 <w:sz w:val="20"/>
                 <w:szCs w:val="20"/>
               </w:rPr>
-              <w:t>The proportion of clams that died in each individual mesocosm plot at each time point.</w:t>
-            </w:r>
-            <w:r>
-              <w:rPr>
-                <w:rFonts w:ascii="Arial" w:hAnsi="Arial" w:cs="Arial"/>
-                <w:sz w:val="20"/>
-                <w:szCs w:val="20"/>
-              </w:rPr>
-              <w:t xml:space="preserve"> Computed as</w:t>
-            </w:r>
-            <w:r>
-              <w:rPr>
-                <w:rFonts w:ascii="Arial" w:hAnsi="Arial" w:cs="Arial"/>
-                <w:sz w:val="20"/>
-                <w:szCs w:val="20"/>
-              </w:rPr>
-              <w:t xml:space="preserve">: </w:t>
+              <w:t xml:space="preserve">The proportion of clams that died in each individual mesocosm plot at each time point. Computed as: </w:t>
             </w:r>
             <w:proofErr w:type="spellStart"/>
             <w:r>
@@ -6040,7 +6001,7 @@
                 <w:sz w:val="20"/>
                 <w:szCs w:val="20"/>
               </w:rPr>
-              <w:t>avg.rgreencrab</w:t>
+              <w:t>avg.greencrab</w:t>
             </w:r>
             <w:proofErr w:type="spellEnd"/>
           </w:p>
@@ -10155,18 +10116,38 @@
         </w:rPr>
         <w:t xml:space="preserve">: </w:t>
       </w:r>
-      <w:hyperlink r:id="rId12" w:history="1">
-        <w:r>
-          <w:rPr>
-            <w:rStyle w:val="Hyperlink"/>
-            <w:rFonts w:ascii="Arial" w:hAnsi="Arial" w:cs="Arial"/>
-            <w:sz w:val="20"/>
-            <w:szCs w:val="20"/>
-            <w:lang w:val="fr-CA"/>
-          </w:rPr>
-          <w:t>jeffery.clements@dfo-mpo.gc.ca</w:t>
-        </w:r>
-      </w:hyperlink>
+      <w:r>
+        <w:fldChar w:fldCharType="begin"/>
+      </w:r>
+      <w:r>
+        <w:rPr>
+          <w:lang w:val="fr-CA"/>
+        </w:rPr>
+        <w:instrText>HYPERLINK "mailto:jeffery.clements@dfo-mpo.gc.ca"</w:instrText>
+      </w:r>
+      <w:r>
+        <w:fldChar w:fldCharType="separate"/>
+      </w:r>
+      <w:r>
+        <w:rPr>
+          <w:rStyle w:val="Hyperlink"/>
+          <w:rFonts w:ascii="Arial" w:hAnsi="Arial" w:cs="Arial"/>
+          <w:sz w:val="20"/>
+          <w:szCs w:val="20"/>
+          <w:lang w:val="fr-CA"/>
+        </w:rPr>
+        <w:t>jeffery.clements@dfo-mpo.gc.ca</w:t>
+      </w:r>
+      <w:r>
+        <w:rPr>
+          <w:rStyle w:val="Hyperlink"/>
+          <w:rFonts w:ascii="Arial" w:hAnsi="Arial" w:cs="Arial"/>
+          <w:sz w:val="20"/>
+          <w:szCs w:val="20"/>
+          <w:lang w:val="fr-CA"/>
+        </w:rPr>
+        <w:fldChar w:fldCharType="end"/>
+      </w:r>
       <w:r>
         <w:rPr>
           <w:rFonts w:ascii="Arial" w:hAnsi="Arial" w:cs="Arial"/>
@@ -10240,7 +10221,7 @@
         </w:rPr>
         <w:t xml:space="preserve">ORCID: </w:t>
       </w:r>
-      <w:hyperlink r:id="rId13" w:history="1">
+      <w:hyperlink r:id="rId12" w:history="1">
         <w:r>
           <w:rPr>
             <w:rStyle w:val="Hyperlink"/>
@@ -10313,16 +10294,34 @@
         </w:rPr>
         <w:t xml:space="preserve">Ce dictionnaire de données est fourni pour faciliter la compréhension et la transparence de nos ensembles de données ouverts (c'est-à-dire les données S1-S7) qui ont été utilisés pour analyser statistiquement les données et générer des figures dans l'article principal, les figures et tableaux supplémentaires et l'analyse supplémentaire. Dans les pages suivantes, nous décrivons de manière générale la nature de chaque ensemble de données, spécifions les analyses et/ou les figures auxquelles chaque ensemble de données se rapporte et fournissons des descriptions écrites pour chaque en-tête de colonne. Pour toute question concernant les données, veuillez contacter le Dr Jeff Clements à l'adresse suivante : </w:t>
       </w:r>
-      <w:hyperlink r:id="rId14" w:history="1">
-        <w:r>
-          <w:rPr>
-            <w:rStyle w:val="Hyperlink"/>
-            <w:rFonts w:ascii="Arial" w:hAnsi="Arial" w:cs="Arial"/>
-            <w:lang w:val="fr-CA"/>
-          </w:rPr>
-          <w:t>jeffery.clements@dfo-mpo.gc.ca</w:t>
-        </w:r>
-      </w:hyperlink>
+      <w:r>
+        <w:fldChar w:fldCharType="begin"/>
+      </w:r>
+      <w:r>
+        <w:rPr>
+          <w:lang w:val="fr-CA"/>
+        </w:rPr>
+        <w:instrText>HYPERLINK "mailto:jeffery.clements@dfo-mpo.gc.ca"</w:instrText>
+      </w:r>
+      <w:r>
+        <w:fldChar w:fldCharType="separate"/>
+      </w:r>
+      <w:r>
+        <w:rPr>
+          <w:rStyle w:val="Hyperlink"/>
+          <w:rFonts w:ascii="Arial" w:hAnsi="Arial" w:cs="Arial"/>
+          <w:lang w:val="fr-CA"/>
+        </w:rPr>
+        <w:t>jeffery.clements@dfo-mpo.gc.ca</w:t>
+      </w:r>
+      <w:r>
+        <w:rPr>
+          <w:rStyle w:val="Hyperlink"/>
+          <w:rFonts w:ascii="Arial" w:hAnsi="Arial" w:cs="Arial"/>
+          <w:lang w:val="fr-CA"/>
+        </w:rPr>
+        <w:fldChar w:fldCharType="end"/>
+      </w:r>
       <w:r>
         <w:rPr>
           <w:rFonts w:ascii="Arial" w:hAnsi="Arial" w:cs="Arial"/>
@@ -10547,19 +10546,6 @@
         </w:rPr>
         <w:tab/>
       </w:r>
-    </w:p>
-    <w:p>
-      <w:pPr>
-        <w:tabs>
-          <w:tab w:val="left" w:pos="2520"/>
-        </w:tabs>
-        <w:spacing w:line="240" w:lineRule="auto"/>
-        <w:ind w:left="1800" w:hanging="1800"/>
-        <w:jc w:val="both"/>
-        <w:rPr>
-          <w:rFonts w:ascii="Arial" w:hAnsi="Arial" w:cs="Arial"/>
-        </w:rPr>
-      </w:pPr>
     </w:p>
     <w:p>
       <w:pPr>
@@ -10817,6 +10803,171 @@
                 <w:sz w:val="20"/>
                 <w:szCs w:val="20"/>
               </w:rPr>
+              <w:t>julian.date</w:t>
+            </w:r>
+            <w:proofErr w:type="spellEnd"/>
+          </w:p>
+        </w:tc>
+        <w:tc>
+          <w:tcPr>
+            <w:tcW w:w="7375" w:type="dxa"/>
+            <w:vAlign w:val="center"/>
+          </w:tcPr>
+          <w:p>
+            <w:pPr>
+              <w:rPr>
+                <w:rFonts w:ascii="Arial" w:hAnsi="Arial" w:cs="Arial"/>
+                <w:sz w:val="20"/>
+                <w:szCs w:val="20"/>
+                <w:lang w:val="fr-FR"/>
+              </w:rPr>
+            </w:pPr>
+            <w:r>
+              <w:rPr>
+                <w:rFonts w:ascii="Arial" w:hAnsi="Arial" w:cs="Arial"/>
+                <w:sz w:val="20"/>
+                <w:szCs w:val="20"/>
+                <w:lang w:val="fr-FR"/>
+              </w:rPr>
+              <w:t>La date julienne correspondant au premier jour de chaque expérience.</w:t>
+            </w:r>
+          </w:p>
+        </w:tc>
+      </w:tr>
+      <w:tr>
+        <w:trPr>
+          <w:trHeight w:val="432"/>
+        </w:trPr>
+        <w:tc>
+          <w:tcPr>
+            <w:tcW w:w="2250" w:type="dxa"/>
+            <w:vAlign w:val="center"/>
+          </w:tcPr>
+          <w:p>
+            <w:pPr>
+              <w:rPr>
+                <w:rFonts w:ascii="Arial" w:hAnsi="Arial" w:cs="Arial"/>
+                <w:sz w:val="20"/>
+                <w:szCs w:val="20"/>
+              </w:rPr>
+            </w:pPr>
+            <w:proofErr w:type="spellStart"/>
+            <w:r>
+              <w:rPr>
+                <w:rFonts w:ascii="Arial" w:hAnsi="Arial" w:cs="Arial"/>
+                <w:sz w:val="20"/>
+                <w:szCs w:val="20"/>
+              </w:rPr>
+              <w:t>avg.temp</w:t>
+            </w:r>
+            <w:proofErr w:type="spellEnd"/>
+          </w:p>
+        </w:tc>
+        <w:tc>
+          <w:tcPr>
+            <w:tcW w:w="7375" w:type="dxa"/>
+            <w:vAlign w:val="center"/>
+          </w:tcPr>
+          <w:p>
+            <w:pPr>
+              <w:rPr>
+                <w:rFonts w:ascii="Arial" w:hAnsi="Arial" w:cs="Arial"/>
+                <w:sz w:val="20"/>
+                <w:szCs w:val="20"/>
+                <w:lang w:val="fr-FR"/>
+              </w:rPr>
+            </w:pPr>
+            <w:r>
+              <w:rPr>
+                <w:rFonts w:ascii="Arial" w:hAnsi="Arial" w:cs="Arial"/>
+                <w:sz w:val="20"/>
+                <w:szCs w:val="20"/>
+                <w:lang w:val="fr-FR"/>
+              </w:rPr>
+              <w:t>Température moyenne de l'air pendant le premier jour de chaque expérience.</w:t>
+            </w:r>
+          </w:p>
+        </w:tc>
+      </w:tr>
+      <w:tr>
+        <w:trPr>
+          <w:trHeight w:val="432"/>
+        </w:trPr>
+        <w:tc>
+          <w:tcPr>
+            <w:tcW w:w="2250" w:type="dxa"/>
+            <w:vAlign w:val="center"/>
+          </w:tcPr>
+          <w:p>
+            <w:pPr>
+              <w:rPr>
+                <w:rFonts w:ascii="Arial" w:hAnsi="Arial" w:cs="Arial"/>
+                <w:sz w:val="20"/>
+                <w:szCs w:val="20"/>
+              </w:rPr>
+            </w:pPr>
+            <w:proofErr w:type="spellStart"/>
+            <w:r>
+              <w:rPr>
+                <w:rFonts w:ascii="Arial" w:hAnsi="Arial" w:cs="Arial"/>
+                <w:sz w:val="20"/>
+                <w:szCs w:val="20"/>
+              </w:rPr>
+              <w:t>avg.humidex</w:t>
+            </w:r>
+            <w:proofErr w:type="spellEnd"/>
+          </w:p>
+        </w:tc>
+        <w:tc>
+          <w:tcPr>
+            <w:tcW w:w="7375" w:type="dxa"/>
+            <w:vAlign w:val="center"/>
+          </w:tcPr>
+          <w:p>
+            <w:pPr>
+              <w:rPr>
+                <w:rFonts w:ascii="Arial" w:hAnsi="Arial" w:cs="Arial"/>
+                <w:sz w:val="20"/>
+                <w:szCs w:val="20"/>
+                <w:lang w:val="fr-FR"/>
+              </w:rPr>
+            </w:pPr>
+            <w:r>
+              <w:rPr>
+                <w:rFonts w:ascii="Arial" w:hAnsi="Arial" w:cs="Arial"/>
+                <w:sz w:val="20"/>
+                <w:szCs w:val="20"/>
+                <w:lang w:val="fr-FR"/>
+              </w:rPr>
+              <w:t>Valeur moyenne de l'humidex au cours du premier jour de chaque expérience.</w:t>
+            </w:r>
+          </w:p>
+        </w:tc>
+      </w:tr>
+      <w:tr>
+        <w:trPr>
+          <w:trHeight w:val="432"/>
+        </w:trPr>
+        <w:tc>
+          <w:tcPr>
+            <w:tcW w:w="2250" w:type="dxa"/>
+            <w:vAlign w:val="center"/>
+          </w:tcPr>
+          <w:p>
+            <w:pPr>
+              <w:rPr>
+                <w:rFonts w:ascii="Arial" w:hAnsi="Arial" w:cs="Arial"/>
+                <w:sz w:val="20"/>
+                <w:szCs w:val="20"/>
+              </w:rPr>
+            </w:pPr>
+            <w:proofErr w:type="spellStart"/>
+            <w:r>
+              <w:rPr>
+                <w:rFonts w:ascii="Arial" w:hAnsi="Arial" w:cs="Arial"/>
+                <w:sz w:val="20"/>
+                <w:szCs w:val="20"/>
+              </w:rPr>
               <w:t>time.since.deploy</w:t>
             </w:r>
             <w:proofErr w:type="spellEnd"/>
@@ -12072,15 +12223,32 @@
         </w:rPr>
         <w:tab/>
       </w:r>
-      <w:hyperlink r:id="rId15" w:history="1">
-        <w:r>
-          <w:rPr>
-            <w:rStyle w:val="Hyperlink"/>
-            <w:lang w:val="fr-CA"/>
-          </w:rPr>
-          <w:t>Résultats de station - Données historiques - Climat - Environnement et Changement climatique Canada</w:t>
-        </w:r>
-      </w:hyperlink>
+      <w:r>
+        <w:fldChar w:fldCharType="begin"/>
+      </w:r>
+      <w:r>
+        <w:rPr>
+          <w:lang w:val="fr-CA"/>
+        </w:rPr>
+        <w:instrText>HYPERLINK "https://climat.meteo.gc.ca/historical_data/search_historic_data_stations_f.html?StationID=26968&amp;Year=2018&amp;Month=3&amp;Day=5&amp;timeframe=1&amp;StartYear=1840&amp;EndYear=2020&amp;type=line&amp;MeasTypeID=dptemp&amp;time=LST&amp;searchType=stnProx&amp;txtRadius=25&amp;optProxType=navLink&amp;txtLatDecDeg=46.783333333333&amp;txtLongDecDeg=65.016666666667&amp;optLimit=specDate&amp;selRowPerPage=25&amp;station=KOUCHIBOUGUAC+CS"</w:instrText>
+      </w:r>
+      <w:r>
+        <w:fldChar w:fldCharType="separate"/>
+      </w:r>
+      <w:r>
+        <w:rPr>
+          <w:rStyle w:val="Hyperlink"/>
+          <w:lang w:val="fr-CA"/>
+        </w:rPr>
+        <w:t>Résultats de station - Données historiques - Climat - Environnement et Changement climatique Canada</w:t>
+      </w:r>
+      <w:r>
+        <w:rPr>
+          <w:rStyle w:val="Hyperlink"/>
+          <w:lang w:val="fr-CA"/>
+        </w:rPr>
+        <w:fldChar w:fldCharType="end"/>
+      </w:r>
     </w:p>
     <w:p>
       <w:pPr>
@@ -12598,15 +12766,32 @@
         </w:rPr>
         <w:tab/>
       </w:r>
-      <w:hyperlink r:id="rId16" w:history="1">
-        <w:r>
-          <w:rPr>
-            <w:rStyle w:val="Hyperlink"/>
-            <w:lang w:val="fr-CA"/>
-          </w:rPr>
-          <w:t>Résultats de station - Données historiques - Climat - Environnement et Changement climatique Canada</w:t>
-        </w:r>
-      </w:hyperlink>
+      <w:r>
+        <w:fldChar w:fldCharType="begin"/>
+      </w:r>
+      <w:r>
+        <w:rPr>
+          <w:lang w:val="fr-CA"/>
+        </w:rPr>
+        <w:instrText>HYPERLINK "https://climat.meteo.gc.ca/historical_data/search_historic_data_stations_f.html?StationID=26968&amp;Year=2018&amp;Month=3&amp;Day=5&amp;timeframe=1&amp;StartYear=1840&amp;EndYear=2020&amp;type=line&amp;MeasTypeID=dptemp&amp;time=LST&amp;searchType=stnProx&amp;txtRadius=25&amp;optProxType=navLink&amp;txtLatDecDeg=46.783333333333&amp;txtLongDecDeg=65.016666666667&amp;optLimit=specDate&amp;selRowPerPage=25&amp;station=KOUCHIBOUGUAC+CS"</w:instrText>
+      </w:r>
+      <w:r>
+        <w:fldChar w:fldCharType="separate"/>
+      </w:r>
+      <w:r>
+        <w:rPr>
+          <w:rStyle w:val="Hyperlink"/>
+          <w:lang w:val="fr-CA"/>
+        </w:rPr>
+        <w:t>Résultats de station - Données historiques - Climat - Environnement et Changement climatique Canada</w:t>
+      </w:r>
+      <w:r>
+        <w:rPr>
+          <w:rStyle w:val="Hyperlink"/>
+          <w:lang w:val="fr-CA"/>
+        </w:rPr>
+        <w:fldChar w:fldCharType="end"/>
+      </w:r>
       <w:r>
         <w:rPr>
           <w:rFonts w:ascii="Arial" w:hAnsi="Arial" w:cs="Arial"/>
@@ -16638,16 +16823,34 @@
         </w:rPr>
         <w:t xml:space="preserve"> (URL : </w:t>
       </w:r>
-      <w:hyperlink r:id="rId17" w:history="1">
-        <w:r>
-          <w:rPr>
-            <w:rStyle w:val="Hyperlink"/>
-            <w:rFonts w:ascii="Arial" w:hAnsi="Arial" w:cs="Arial"/>
-            <w:lang w:val="fr-FR"/>
-          </w:rPr>
-          <w:t>https://climate.weather.gc.ca/historical_data/search_historic_data_stations_e.html?StationID=26968&amp;Year=2018&amp;Month=3&amp;Day=5&amp;timeframe=1&amp;StartYear=1840&amp;EndYear=2020&amp;type=line&amp;MeasTypeID=dptemp&amp;time=LST&amp;searchType=stnProx&amp;txtRadius=25&amp;optProxType=navLink&amp;txtLatDecDeg=46.783333333333&amp;txtLongDecDeg=65.016666666667&amp;optLimit=specDate&amp;selRowPerPage=25&amp;station=KOUCHIBOUGUAC+CS</w:t>
-        </w:r>
-      </w:hyperlink>
+      <w:r>
+        <w:fldChar w:fldCharType="begin"/>
+      </w:r>
+      <w:r>
+        <w:rPr>
+          <w:lang w:val="fr-CA"/>
+        </w:rPr>
+        <w:instrText>HYPERLINK "https://climate.weather.gc.ca/historical_data/search_historic_data_stations_e.html?StationID=26968&amp;Year=2018&amp;Month=3&amp;Day=5&amp;timeframe=1&amp;StartYear=1840&amp;EndYear=2020&amp;type=line&amp;MeasTypeID=dptemp&amp;time=LST&amp;searchType=stnProx&amp;txtRadius=25&amp;optProxType=navLink&amp;txtLatDecDeg=46.783333333333&amp;txtLongDecDeg=65.016666666667&amp;optLimit=specDate&amp;selRowPerPage=25&amp;station=KOUCHIBOUGUAC+CS"</w:instrText>
+      </w:r>
+      <w:r>
+        <w:fldChar w:fldCharType="separate"/>
+      </w:r>
+      <w:r>
+        <w:rPr>
+          <w:rStyle w:val="Hyperlink"/>
+          <w:rFonts w:ascii="Arial" w:hAnsi="Arial" w:cs="Arial"/>
+          <w:lang w:val="fr-FR"/>
+        </w:rPr>
+        <w:t>https://climate.weather.gc.ca/historical_data/search_historic_data_stations_e.html?StationID=26968&amp;Year=2018&amp;Month=3&amp;Day=5&amp;timeframe=1&amp;StartYear=1840&amp;EndYear=2020&amp;type=line&amp;MeasTypeID=dptemp&amp;time=LST&amp;searchType=stnProx&amp;txtRadius=25&amp;optProxType=navLink&amp;txtLatDecDeg=46.783333333333&amp;txtLongDecDeg=65.016666666667&amp;optLimit=specDate&amp;selRowPerPage=25&amp;station=KOUCHIBOUGUAC+CS</w:t>
+      </w:r>
+      <w:r>
+        <w:rPr>
+          <w:rStyle w:val="Hyperlink"/>
+          <w:rFonts w:ascii="Arial" w:hAnsi="Arial" w:cs="Arial"/>
+          <w:lang w:val="fr-FR"/>
+        </w:rPr>
+        <w:fldChar w:fldCharType="end"/>
+      </w:r>
       <w:r>
         <w:rPr>
           <w:rFonts w:ascii="Arial" w:hAnsi="Arial" w:cs="Arial"/>
@@ -18988,7 +19191,7 @@
 </file>
 
 <file path=word/styles.xml><?xml version="1.0" encoding="utf-8"?>
-<w:styles xmlns:mc="http://schemas.openxmlformats.org/markup-compatibility/2006" xmlns:r="http://schemas.openxmlformats.org/officeDocument/2006/relationships" xmlns:w="http://schemas.openxmlformats.org/wordprocessingml/2006/main" xmlns:w14="http://schemas.microsoft.com/office/word/2010/wordml" xmlns:w15="http://schemas.microsoft.com/office/word/2012/wordml" xmlns:w16cex="http://schemas.microsoft.com/office/word/2018/wordml/cex" xmlns:w16cid="http://schemas.microsoft.com/office/word/2016/wordml/cid" xmlns:w16="http://schemas.microsoft.com/office/word/2018/wordml" xmlns:w16sdtdh="http://schemas.microsoft.com/office/word/2020/wordml/sdtdatahash" xmlns:w16se="http://schemas.microsoft.com/office/word/2015/wordml/symex" mc:Ignorable="w14 w15 w16se w16cid w16 w16cex w16sdtdh">
+<w:styles xmlns:mc="http://schemas.openxmlformats.org/markup-compatibility/2006" xmlns:r="http://schemas.openxmlformats.org/officeDocument/2006/relationships" xmlns:w="http://schemas.openxmlformats.org/wordprocessingml/2006/main" xmlns:w14="http://schemas.microsoft.com/office/word/2010/wordml" xmlns:w15="http://schemas.microsoft.com/office/word/2012/wordml" xmlns:w16cex="http://schemas.microsoft.com/office/word/2018/wordml/cex" xmlns:w16cid="http://schemas.microsoft.com/office/word/2016/wordml/cid" xmlns:w16="http://schemas.microsoft.com/office/word/2018/wordml" xmlns:w16du="http://schemas.microsoft.com/office/word/2023/wordml/word16du" xmlns:w16sdtdh="http://schemas.microsoft.com/office/word/2020/wordml/sdtdatahash" xmlns:w16se="http://schemas.microsoft.com/office/word/2015/wordml/symex" mc:Ignorable="w14 w15 w16se w16cid w16 w16cex w16sdtdh w16du">
   <w:docDefaults>
     <w:rPrDefault>
       <w:rPr>

</xml_diff>

<commit_message>
clam heatwaves - docx files
</commit_message>
<xml_diff>
--- a/1bf057da (clams heatwave)/Data Dictionary_BILINGUAL.docx
+++ b/1bf057da (clams heatwave)/Data Dictionary_BILINGUAL.docx
@@ -4,13 +4,12 @@
   <w:body>
     <w:p>
       <w:pPr>
-        <w:suppressLineNumbers/>
-        <w:rPr>
-          <w:rFonts w:ascii="Arial" w:hAnsi="Arial" w:cs="Arial"/>
-          <w:b/>
-          <w:bCs/>
-          <w:sz w:val="32"/>
-          <w:szCs w:val="32"/>
+        <w:pStyle w:val="Heading1"/>
+        <w:rPr>
+          <w:rFonts w:ascii="Arial" w:hAnsi="Arial" w:cs="Arial"/>
+          <w:b/>
+          <w:bCs/>
+          <w:color w:val="auto"/>
         </w:rPr>
       </w:pPr>
       <w:r>
@@ -18,8 +17,7 @@
           <w:rFonts w:ascii="Arial" w:hAnsi="Arial" w:cs="Arial"/>
           <w:b/>
           <w:bCs/>
-          <w:sz w:val="32"/>
-          <w:szCs w:val="32"/>
+          <w:color w:val="auto"/>
         </w:rPr>
         <w:t>Data Dictionary</w:t>
       </w:r>
@@ -852,6 +850,7 @@
         </w:rPr>
         <w:tab/>
       </w:r>
+      <w:proofErr w:type="spellStart"/>
       <w:r>
         <w:rPr>
           <w:rFonts w:ascii="Arial" w:hAnsi="Arial" w:cs="Arial"/>
@@ -874,7 +873,14 @@
         <w:rPr>
           <w:rFonts w:ascii="Arial" w:hAnsi="Arial" w:cs="Arial"/>
         </w:rPr>
-        <w:t xml:space="preserve">rrowing and mortality </w:t>
+        <w:t>rrowing</w:t>
+      </w:r>
+      <w:proofErr w:type="spellEnd"/>
+      <w:r>
+        <w:rPr>
+          <w:rFonts w:ascii="Arial" w:hAnsi="Arial" w:cs="Arial"/>
+        </w:rPr>
+        <w:t xml:space="preserve"> and mortality </w:t>
       </w:r>
       <w:r>
         <w:rPr>
@@ -1195,6 +1201,7 @@
                 <w:szCs w:val="20"/>
               </w:rPr>
             </w:pPr>
+            <w:proofErr w:type="spellStart"/>
             <w:r>
               <w:rPr>
                 <w:rFonts w:ascii="Arial" w:hAnsi="Arial" w:cs="Arial"/>
@@ -1203,6 +1210,7 @@
               </w:rPr>
               <w:t>julian.date</w:t>
             </w:r>
+            <w:proofErr w:type="spellEnd"/>
           </w:p>
         </w:tc>
         <w:tc>
@@ -1262,6 +1270,7 @@
                 <w:szCs w:val="20"/>
               </w:rPr>
             </w:pPr>
+            <w:proofErr w:type="spellStart"/>
             <w:r>
               <w:rPr>
                 <w:rFonts w:ascii="Arial" w:hAnsi="Arial" w:cs="Arial"/>
@@ -1270,6 +1279,7 @@
               </w:rPr>
               <w:t>avg.temp</w:t>
             </w:r>
+            <w:proofErr w:type="spellEnd"/>
           </w:p>
         </w:tc>
         <w:tc>
@@ -1321,6 +1331,7 @@
                 <w:szCs w:val="20"/>
               </w:rPr>
             </w:pPr>
+            <w:proofErr w:type="spellStart"/>
             <w:r>
               <w:rPr>
                 <w:rFonts w:ascii="Arial" w:hAnsi="Arial" w:cs="Arial"/>
@@ -1329,6 +1340,7 @@
               </w:rPr>
               <w:t>avg.humidex</w:t>
             </w:r>
+            <w:proofErr w:type="spellEnd"/>
           </w:p>
         </w:tc>
         <w:tc>
@@ -1380,6 +1392,7 @@
                 <w:szCs w:val="20"/>
               </w:rPr>
             </w:pPr>
+            <w:proofErr w:type="spellStart"/>
             <w:r>
               <w:rPr>
                 <w:rFonts w:ascii="Arial" w:hAnsi="Arial" w:cs="Arial"/>
@@ -1388,6 +1401,7 @@
               </w:rPr>
               <w:t>time.since.deploy</w:t>
             </w:r>
+            <w:proofErr w:type="spellEnd"/>
           </w:p>
         </w:tc>
         <w:tc>
@@ -1465,7 +1479,25 @@
                 <w:sz w:val="20"/>
                 <w:szCs w:val="20"/>
               </w:rPr>
-              <w:t>at which the number of reburrowed and dead clams was recorded after fishing in their respective mesocosm plots.</w:t>
+              <w:t xml:space="preserve">at which the number of </w:t>
+            </w:r>
+            <w:proofErr w:type="spellStart"/>
+            <w:r>
+              <w:rPr>
+                <w:rFonts w:ascii="Arial" w:hAnsi="Arial" w:cs="Arial"/>
+                <w:sz w:val="20"/>
+                <w:szCs w:val="20"/>
+              </w:rPr>
+              <w:t>reburrowed</w:t>
+            </w:r>
+            <w:proofErr w:type="spellEnd"/>
+            <w:r>
+              <w:rPr>
+                <w:rFonts w:ascii="Arial" w:hAnsi="Arial" w:cs="Arial"/>
+                <w:sz w:val="20"/>
+                <w:szCs w:val="20"/>
+              </w:rPr>
+              <w:t xml:space="preserve"> and dead clams was recorded after fishing in their respective mesocosm plots.</w:t>
             </w:r>
           </w:p>
         </w:tc>
@@ -1487,6 +1519,7 @@
                 <w:szCs w:val="20"/>
               </w:rPr>
             </w:pPr>
+            <w:proofErr w:type="spellStart"/>
             <w:r>
               <w:rPr>
                 <w:rFonts w:ascii="Arial" w:hAnsi="Arial" w:cs="Arial"/>
@@ -1495,6 +1528,7 @@
               </w:rPr>
               <w:t>tide.level</w:t>
             </w:r>
+            <w:proofErr w:type="spellEnd"/>
           </w:p>
         </w:tc>
         <w:tc>
@@ -1594,6 +1628,7 @@
                 <w:szCs w:val="20"/>
               </w:rPr>
             </w:pPr>
+            <w:proofErr w:type="spellStart"/>
             <w:r>
               <w:rPr>
                 <w:rFonts w:ascii="Arial" w:hAnsi="Arial" w:cs="Arial"/>
@@ -1602,6 +1637,7 @@
               </w:rPr>
               <w:t>plot.glob</w:t>
             </w:r>
+            <w:proofErr w:type="spellEnd"/>
           </w:p>
         </w:tc>
         <w:tc>
@@ -1685,6 +1721,7 @@
                 <w:szCs w:val="20"/>
               </w:rPr>
             </w:pPr>
+            <w:proofErr w:type="spellStart"/>
             <w:r>
               <w:rPr>
                 <w:rFonts w:ascii="Arial" w:hAnsi="Arial" w:cs="Arial"/>
@@ -1693,6 +1730,7 @@
               </w:rPr>
               <w:t>pred.treat</w:t>
             </w:r>
+            <w:proofErr w:type="spellEnd"/>
           </w:p>
         </w:tc>
         <w:tc>
@@ -1872,7 +1910,25 @@
                 <w:sz w:val="20"/>
                 <w:szCs w:val="20"/>
               </w:rPr>
-              <w:t>The number of clams that reburrowed in each individual mesocosm plot at each time point.</w:t>
+              <w:t xml:space="preserve">The number of clams that </w:t>
+            </w:r>
+            <w:proofErr w:type="spellStart"/>
+            <w:r>
+              <w:rPr>
+                <w:rFonts w:ascii="Arial" w:hAnsi="Arial" w:cs="Arial"/>
+                <w:sz w:val="20"/>
+                <w:szCs w:val="20"/>
+              </w:rPr>
+              <w:t>reburrowed</w:t>
+            </w:r>
+            <w:proofErr w:type="spellEnd"/>
+            <w:r>
+              <w:rPr>
+                <w:rFonts w:ascii="Arial" w:hAnsi="Arial" w:cs="Arial"/>
+                <w:sz w:val="20"/>
+                <w:szCs w:val="20"/>
+              </w:rPr>
+              <w:t xml:space="preserve"> in each individual mesocosm plot at each time point.</w:t>
             </w:r>
           </w:p>
         </w:tc>
@@ -1945,6 +2001,7 @@
                 <w:szCs w:val="20"/>
               </w:rPr>
             </w:pPr>
+            <w:proofErr w:type="spellStart"/>
             <w:r>
               <w:rPr>
                 <w:rFonts w:ascii="Arial" w:hAnsi="Arial" w:cs="Arial"/>
@@ -1953,6 +2010,7 @@
               </w:rPr>
               <w:t>prop.burrowed</w:t>
             </w:r>
+            <w:proofErr w:type="spellEnd"/>
           </w:p>
         </w:tc>
         <w:tc>
@@ -1974,8 +2032,27 @@
                 <w:sz w:val="20"/>
                 <w:szCs w:val="20"/>
               </w:rPr>
-              <w:t xml:space="preserve">The proportion of clams that reburrowed in each individual mesocosm plot at each time point. Computed as: </w:t>
-            </w:r>
+              <w:t xml:space="preserve">The proportion of clams that </w:t>
+            </w:r>
+            <w:proofErr w:type="spellStart"/>
+            <w:r>
+              <w:rPr>
+                <w:rFonts w:ascii="Arial" w:hAnsi="Arial" w:cs="Arial"/>
+                <w:sz w:val="20"/>
+                <w:szCs w:val="20"/>
+              </w:rPr>
+              <w:t>reburrowed</w:t>
+            </w:r>
+            <w:proofErr w:type="spellEnd"/>
+            <w:r>
+              <w:rPr>
+                <w:rFonts w:ascii="Arial" w:hAnsi="Arial" w:cs="Arial"/>
+                <w:sz w:val="20"/>
+                <w:szCs w:val="20"/>
+              </w:rPr>
+              <w:t xml:space="preserve"> in each individual mesocosm plot at each time point. Computed as: </w:t>
+            </w:r>
+            <w:proofErr w:type="spellStart"/>
             <w:r>
               <w:rPr>
                 <w:rFonts w:ascii="Arial" w:hAnsi="Arial" w:cs="Arial"/>
@@ -1984,7 +2061,18 @@
                 <w:sz w:val="20"/>
                 <w:szCs w:val="20"/>
               </w:rPr>
-              <w:t>prop.burrowed = burrowed ÷ initial</w:t>
+              <w:t>prop.burrowed</w:t>
+            </w:r>
+            <w:proofErr w:type="spellEnd"/>
+            <w:r>
+              <w:rPr>
+                <w:rFonts w:ascii="Arial" w:hAnsi="Arial" w:cs="Arial"/>
+                <w:i/>
+                <w:iCs/>
+                <w:sz w:val="20"/>
+                <w:szCs w:val="20"/>
+              </w:rPr>
+              <w:t xml:space="preserve"> = burrowed ÷ initial</w:t>
             </w:r>
           </w:p>
         </w:tc>
@@ -2006,6 +2094,7 @@
                 <w:szCs w:val="20"/>
               </w:rPr>
             </w:pPr>
+            <w:proofErr w:type="spellStart"/>
             <w:r>
               <w:rPr>
                 <w:rFonts w:ascii="Arial" w:hAnsi="Arial" w:cs="Arial"/>
@@ -2014,6 +2103,7 @@
               </w:rPr>
               <w:t>prop.dead</w:t>
             </w:r>
+            <w:proofErr w:type="spellEnd"/>
           </w:p>
         </w:tc>
         <w:tc>
@@ -2037,6 +2127,7 @@
               </w:rPr>
               <w:t xml:space="preserve">The proportion of clams that died in each individual mesocosm plot at each time point. Computed as: </w:t>
             </w:r>
+            <w:proofErr w:type="spellStart"/>
             <w:r>
               <w:rPr>
                 <w:rFonts w:ascii="Arial" w:hAnsi="Arial" w:cs="Arial"/>
@@ -2045,7 +2136,18 @@
                 <w:sz w:val="20"/>
                 <w:szCs w:val="20"/>
               </w:rPr>
-              <w:t>prop.dead =</w:t>
+              <w:t>prop.dead</w:t>
+            </w:r>
+            <w:proofErr w:type="spellEnd"/>
+            <w:r>
+              <w:rPr>
+                <w:rFonts w:ascii="Arial" w:hAnsi="Arial" w:cs="Arial"/>
+                <w:i/>
+                <w:iCs/>
+                <w:sz w:val="20"/>
+                <w:szCs w:val="20"/>
+              </w:rPr>
+              <w:t xml:space="preserve"> =</w:t>
             </w:r>
             <w:r>
               <w:rPr>
@@ -2175,8 +2277,16 @@
         <w:rPr>
           <w:rFonts w:ascii="Arial" w:hAnsi="Arial" w:cs="Arial"/>
         </w:rPr>
-        <w:t xml:space="preserve"> for the weather station closest to our study site, Kouchibouguac</w:t>
-      </w:r>
+        <w:t xml:space="preserve"> for the weather station closest to our study site, </w:t>
+      </w:r>
+      <w:proofErr w:type="spellStart"/>
+      <w:r>
+        <w:rPr>
+          <w:rFonts w:ascii="Arial" w:hAnsi="Arial" w:cs="Arial"/>
+        </w:rPr>
+        <w:t>Kouchibouguac</w:t>
+      </w:r>
+      <w:proofErr w:type="spellEnd"/>
       <w:r>
         <w:rPr>
           <w:rFonts w:ascii="Arial" w:hAnsi="Arial" w:cs="Arial"/>
@@ -2439,13 +2549,23 @@
                 <w:szCs w:val="20"/>
               </w:rPr>
             </w:pPr>
-            <w:r>
-              <w:rPr>
-                <w:rFonts w:ascii="Arial" w:hAnsi="Arial" w:cs="Arial"/>
-                <w:sz w:val="20"/>
-                <w:szCs w:val="20"/>
-              </w:rPr>
-              <w:t>julian date</w:t>
+            <w:proofErr w:type="spellStart"/>
+            <w:r>
+              <w:rPr>
+                <w:rFonts w:ascii="Arial" w:hAnsi="Arial" w:cs="Arial"/>
+                <w:sz w:val="20"/>
+                <w:szCs w:val="20"/>
+              </w:rPr>
+              <w:t>julian</w:t>
+            </w:r>
+            <w:proofErr w:type="spellEnd"/>
+            <w:r>
+              <w:rPr>
+                <w:rFonts w:ascii="Arial" w:hAnsi="Arial" w:cs="Arial"/>
+                <w:sz w:val="20"/>
+                <w:szCs w:val="20"/>
+              </w:rPr>
+              <w:t xml:space="preserve"> date</w:t>
             </w:r>
           </w:p>
         </w:tc>
@@ -2498,6 +2618,7 @@
                 <w:szCs w:val="20"/>
               </w:rPr>
             </w:pPr>
+            <w:proofErr w:type="spellStart"/>
             <w:r>
               <w:rPr>
                 <w:rFonts w:ascii="Arial" w:hAnsi="Arial" w:cs="Arial"/>
@@ -2506,6 +2627,7 @@
               </w:rPr>
               <w:t>max.temp</w:t>
             </w:r>
+            <w:proofErr w:type="spellEnd"/>
           </w:p>
         </w:tc>
         <w:tc>
@@ -2565,6 +2687,7 @@
                 <w:szCs w:val="20"/>
               </w:rPr>
             </w:pPr>
+            <w:proofErr w:type="spellStart"/>
             <w:r>
               <w:rPr>
                 <w:rFonts w:ascii="Arial" w:hAnsi="Arial" w:cs="Arial"/>
@@ -2573,6 +2696,7 @@
               </w:rPr>
               <w:t>mean.temp</w:t>
             </w:r>
+            <w:proofErr w:type="spellEnd"/>
           </w:p>
         </w:tc>
         <w:tc>
@@ -2740,8 +2864,16 @@
         <w:rPr>
           <w:rFonts w:ascii="Arial" w:hAnsi="Arial" w:cs="Arial"/>
         </w:rPr>
-        <w:t>for the weather station closest to our study site, Kouchibouguac</w:t>
-      </w:r>
+        <w:t xml:space="preserve">for the weather station closest to our study site, </w:t>
+      </w:r>
+      <w:proofErr w:type="spellStart"/>
+      <w:r>
+        <w:rPr>
+          <w:rFonts w:ascii="Arial" w:hAnsi="Arial" w:cs="Arial"/>
+        </w:rPr>
+        <w:t>Kouchibouguac</w:t>
+      </w:r>
+      <w:proofErr w:type="spellEnd"/>
       <w:r>
         <w:rPr>
           <w:rFonts w:ascii="Arial" w:hAnsi="Arial" w:cs="Arial"/>
@@ -3737,6 +3869,7 @@
                 <w:szCs w:val="20"/>
               </w:rPr>
             </w:pPr>
+            <w:proofErr w:type="spellStart"/>
             <w:r>
               <w:rPr>
                 <w:rFonts w:ascii="Arial" w:hAnsi="Arial" w:cs="Arial"/>
@@ -3745,6 +3878,7 @@
               </w:rPr>
               <w:t>avg.air.temp</w:t>
             </w:r>
+            <w:proofErr w:type="spellEnd"/>
           </w:p>
         </w:tc>
         <w:tc>
@@ -3838,6 +3972,7 @@
                 <w:szCs w:val="20"/>
               </w:rPr>
             </w:pPr>
+            <w:proofErr w:type="spellStart"/>
             <w:r>
               <w:rPr>
                 <w:rFonts w:ascii="Arial" w:hAnsi="Arial" w:cs="Arial"/>
@@ -3846,6 +3981,7 @@
               </w:rPr>
               <w:t>crab.count</w:t>
             </w:r>
+            <w:proofErr w:type="spellEnd"/>
           </w:p>
         </w:tc>
         <w:tc>
@@ -3909,6 +4045,7 @@
               </w:rPr>
               <w:t xml:space="preserve"> Crab species observed in mesocosms included invasive European green crabs (</w:t>
             </w:r>
+            <w:proofErr w:type="spellStart"/>
             <w:r>
               <w:rPr>
                 <w:rFonts w:ascii="Arial" w:hAnsi="Arial" w:cs="Arial"/>
@@ -3917,16 +4054,9 @@
                 <w:sz w:val="20"/>
                 <w:szCs w:val="20"/>
               </w:rPr>
-              <w:t>Carcinus maenas</w:t>
-            </w:r>
-            <w:r>
-              <w:rPr>
-                <w:rFonts w:ascii="Arial" w:hAnsi="Arial" w:cs="Arial"/>
-                <w:sz w:val="20"/>
-                <w:szCs w:val="20"/>
-              </w:rPr>
-              <w:t>) and native rock crabs (</w:t>
-            </w:r>
+              <w:t>Carcinus</w:t>
+            </w:r>
+            <w:proofErr w:type="spellEnd"/>
             <w:r>
               <w:rPr>
                 <w:rFonts w:ascii="Arial" w:hAnsi="Arial" w:cs="Arial"/>
@@ -3935,8 +4065,50 @@
                 <w:sz w:val="20"/>
                 <w:szCs w:val="20"/>
               </w:rPr>
-              <w:t>Cancer irroratus</w:t>
-            </w:r>
+              <w:t xml:space="preserve"> </w:t>
+            </w:r>
+            <w:proofErr w:type="spellStart"/>
+            <w:r>
+              <w:rPr>
+                <w:rFonts w:ascii="Arial" w:hAnsi="Arial" w:cs="Arial"/>
+                <w:i/>
+                <w:iCs/>
+                <w:sz w:val="20"/>
+                <w:szCs w:val="20"/>
+              </w:rPr>
+              <w:t>maenas</w:t>
+            </w:r>
+            <w:proofErr w:type="spellEnd"/>
+            <w:r>
+              <w:rPr>
+                <w:rFonts w:ascii="Arial" w:hAnsi="Arial" w:cs="Arial"/>
+                <w:sz w:val="20"/>
+                <w:szCs w:val="20"/>
+              </w:rPr>
+              <w:t>) and native rock crabs (</w:t>
+            </w:r>
+            <w:r>
+              <w:rPr>
+                <w:rFonts w:ascii="Arial" w:hAnsi="Arial" w:cs="Arial"/>
+                <w:i/>
+                <w:iCs/>
+                <w:sz w:val="20"/>
+                <w:szCs w:val="20"/>
+              </w:rPr>
+              <w:t xml:space="preserve">Cancer </w:t>
+            </w:r>
+            <w:proofErr w:type="spellStart"/>
+            <w:r>
+              <w:rPr>
+                <w:rFonts w:ascii="Arial" w:hAnsi="Arial" w:cs="Arial"/>
+                <w:i/>
+                <w:iCs/>
+                <w:sz w:val="20"/>
+                <w:szCs w:val="20"/>
+              </w:rPr>
+              <w:t>irroratus</w:t>
+            </w:r>
+            <w:proofErr w:type="spellEnd"/>
             <w:r>
               <w:rPr>
                 <w:rFonts w:ascii="Arial" w:hAnsi="Arial" w:cs="Arial"/>
@@ -3965,6 +4137,7 @@
                 <w:szCs w:val="20"/>
               </w:rPr>
             </w:pPr>
+            <w:proofErr w:type="spellStart"/>
             <w:r>
               <w:rPr>
                 <w:rFonts w:ascii="Arial" w:hAnsi="Arial" w:cs="Arial"/>
@@ -3973,6 +4146,7 @@
               </w:rPr>
               <w:t>mudsnail.buckets.count</w:t>
             </w:r>
+            <w:proofErr w:type="spellEnd"/>
           </w:p>
         </w:tc>
         <w:tc>
@@ -3994,8 +4168,18 @@
                 <w:sz w:val="20"/>
                 <w:szCs w:val="20"/>
               </w:rPr>
-              <w:t>The number of individual mesocosm plots that contained multiple native mudsnails</w:t>
-            </w:r>
+              <w:t xml:space="preserve">The number of individual mesocosm plots that contained multiple native </w:t>
+            </w:r>
+            <w:proofErr w:type="spellStart"/>
+            <w:r>
+              <w:rPr>
+                <w:rFonts w:ascii="Arial" w:hAnsi="Arial" w:cs="Arial"/>
+                <w:sz w:val="20"/>
+                <w:szCs w:val="20"/>
+              </w:rPr>
+              <w:t>mudsnails</w:t>
+            </w:r>
+            <w:proofErr w:type="spellEnd"/>
             <w:r>
               <w:rPr>
                 <w:rFonts w:ascii="Arial" w:hAnsi="Arial" w:cs="Arial"/>
@@ -4004,6 +4188,7 @@
               </w:rPr>
               <w:t xml:space="preserve">, </w:t>
             </w:r>
+            <w:proofErr w:type="spellStart"/>
             <w:r>
               <w:rPr>
                 <w:rFonts w:ascii="Arial" w:hAnsi="Arial" w:cs="Arial"/>
@@ -4012,8 +4197,31 @@
                 <w:sz w:val="20"/>
                 <w:szCs w:val="20"/>
               </w:rPr>
-              <w:t>Ilyanassa obsoleta</w:t>
-            </w:r>
+              <w:t>Ilyanassa</w:t>
+            </w:r>
+            <w:proofErr w:type="spellEnd"/>
+            <w:r>
+              <w:rPr>
+                <w:rFonts w:ascii="Arial" w:hAnsi="Arial" w:cs="Arial"/>
+                <w:i/>
+                <w:iCs/>
+                <w:sz w:val="20"/>
+                <w:szCs w:val="20"/>
+              </w:rPr>
+              <w:t xml:space="preserve"> </w:t>
+            </w:r>
+            <w:proofErr w:type="spellStart"/>
+            <w:r>
+              <w:rPr>
+                <w:rFonts w:ascii="Arial" w:hAnsi="Arial" w:cs="Arial"/>
+                <w:i/>
+                <w:iCs/>
+                <w:sz w:val="20"/>
+                <w:szCs w:val="20"/>
+              </w:rPr>
+              <w:t>obsoleta</w:t>
+            </w:r>
+            <w:proofErr w:type="spellEnd"/>
             <w:r>
               <w:rPr>
                 <w:rFonts w:ascii="Arial" w:hAnsi="Arial" w:cs="Arial"/>
@@ -4042,6 +4250,7 @@
                 <w:szCs w:val="20"/>
               </w:rPr>
             </w:pPr>
+            <w:proofErr w:type="spellStart"/>
             <w:r>
               <w:rPr>
                 <w:rFonts w:ascii="Arial" w:hAnsi="Arial" w:cs="Arial"/>
@@ -4050,6 +4259,7 @@
               </w:rPr>
               <w:t>tot.pred.activity</w:t>
             </w:r>
+            <w:proofErr w:type="spellEnd"/>
           </w:p>
         </w:tc>
         <w:tc>
@@ -4105,8 +4315,64 @@
                 <w:sz w:val="20"/>
                 <w:szCs w:val="20"/>
               </w:rPr>
-              <w:t xml:space="preserve"> tot.pred.activity = crab.count + mudsnail.bucket.count</w:t>
-            </w:r>
+              <w:t xml:space="preserve"> </w:t>
+            </w:r>
+            <w:proofErr w:type="spellStart"/>
+            <w:r>
+              <w:rPr>
+                <w:rFonts w:ascii="Arial" w:hAnsi="Arial" w:cs="Arial"/>
+                <w:i/>
+                <w:iCs/>
+                <w:sz w:val="20"/>
+                <w:szCs w:val="20"/>
+              </w:rPr>
+              <w:t>tot.pred.activity</w:t>
+            </w:r>
+            <w:proofErr w:type="spellEnd"/>
+            <w:r>
+              <w:rPr>
+                <w:rFonts w:ascii="Arial" w:hAnsi="Arial" w:cs="Arial"/>
+                <w:i/>
+                <w:iCs/>
+                <w:sz w:val="20"/>
+                <w:szCs w:val="20"/>
+              </w:rPr>
+              <w:t xml:space="preserve"> = </w:t>
+            </w:r>
+            <w:proofErr w:type="spellStart"/>
+            <w:r>
+              <w:rPr>
+                <w:rFonts w:ascii="Arial" w:hAnsi="Arial" w:cs="Arial"/>
+                <w:i/>
+                <w:iCs/>
+                <w:sz w:val="20"/>
+                <w:szCs w:val="20"/>
+              </w:rPr>
+              <w:t>crab.count</w:t>
+            </w:r>
+            <w:proofErr w:type="spellEnd"/>
+            <w:r>
+              <w:rPr>
+                <w:rFonts w:ascii="Arial" w:hAnsi="Arial" w:cs="Arial"/>
+                <w:i/>
+                <w:iCs/>
+                <w:sz w:val="20"/>
+                <w:szCs w:val="20"/>
+              </w:rPr>
+              <w:t xml:space="preserve"> + </w:t>
+            </w:r>
+            <w:proofErr w:type="spellStart"/>
+            <w:r>
+              <w:rPr>
+                <w:rFonts w:ascii="Arial" w:hAnsi="Arial" w:cs="Arial"/>
+                <w:i/>
+                <w:iCs/>
+                <w:sz w:val="20"/>
+                <w:szCs w:val="20"/>
+              </w:rPr>
+              <w:t>mudsnail.bucket.count</w:t>
+            </w:r>
+            <w:proofErr w:type="spellEnd"/>
           </w:p>
         </w:tc>
       </w:tr>
@@ -4127,6 +4393,7 @@
                 <w:szCs w:val="20"/>
               </w:rPr>
             </w:pPr>
+            <w:proofErr w:type="spellStart"/>
             <w:r>
               <w:rPr>
                 <w:rFonts w:ascii="Arial" w:hAnsi="Arial" w:cs="Arial"/>
@@ -4135,6 +4402,7 @@
               </w:rPr>
               <w:t>rel.pred.activity</w:t>
             </w:r>
+            <w:proofErr w:type="spellEnd"/>
           </w:p>
         </w:tc>
         <w:tc>
@@ -4158,6 +4426,7 @@
               </w:rPr>
               <w:t xml:space="preserve">Index of predator activity for each experiment relative (i.e., proportional) to the highest </w:t>
             </w:r>
+            <w:proofErr w:type="spellStart"/>
             <w:r>
               <w:rPr>
                 <w:rFonts w:ascii="Arial" w:hAnsi="Arial" w:cs="Arial"/>
@@ -4168,6 +4437,7 @@
               </w:rPr>
               <w:t>tot.pred.activity</w:t>
             </w:r>
+            <w:proofErr w:type="spellEnd"/>
             <w:r>
               <w:rPr>
                 <w:rFonts w:ascii="Arial" w:hAnsi="Arial" w:cs="Arial"/>
@@ -4200,7 +4470,51 @@
                 <w:sz w:val="20"/>
                 <w:szCs w:val="20"/>
               </w:rPr>
-              <w:t xml:space="preserve"> rel.pred.activity = tot.pred.activity ÷</w:t>
+              <w:t xml:space="preserve"> </w:t>
+            </w:r>
+            <w:proofErr w:type="spellStart"/>
+            <w:r>
+              <w:rPr>
+                <w:rFonts w:ascii="Arial" w:hAnsi="Arial" w:cs="Arial"/>
+                <w:i/>
+                <w:iCs/>
+                <w:sz w:val="20"/>
+                <w:szCs w:val="20"/>
+              </w:rPr>
+              <w:t>rel.pred.activity</w:t>
+            </w:r>
+            <w:proofErr w:type="spellEnd"/>
+            <w:r>
+              <w:rPr>
+                <w:rFonts w:ascii="Arial" w:hAnsi="Arial" w:cs="Arial"/>
+                <w:i/>
+                <w:iCs/>
+                <w:sz w:val="20"/>
+                <w:szCs w:val="20"/>
+              </w:rPr>
+              <w:t xml:space="preserve"> = </w:t>
+            </w:r>
+            <w:proofErr w:type="spellStart"/>
+            <w:r>
+              <w:rPr>
+                <w:rFonts w:ascii="Arial" w:hAnsi="Arial" w:cs="Arial"/>
+                <w:i/>
+                <w:iCs/>
+                <w:sz w:val="20"/>
+                <w:szCs w:val="20"/>
+              </w:rPr>
+              <w:t>tot.pred.activity</w:t>
+            </w:r>
+            <w:proofErr w:type="spellEnd"/>
+            <w:r>
+              <w:rPr>
+                <w:rFonts w:ascii="Arial" w:hAnsi="Arial" w:cs="Arial"/>
+                <w:i/>
+                <w:iCs/>
+                <w:sz w:val="20"/>
+                <w:szCs w:val="20"/>
+              </w:rPr>
+              <w:t xml:space="preserve"> ÷</w:t>
             </w:r>
             <w:r>
               <w:rPr>
@@ -4300,6 +4614,7 @@
         </w:rPr>
         <w:tab/>
       </w:r>
+      <w:proofErr w:type="spellStart"/>
       <w:r>
         <w:rPr>
           <w:rFonts w:ascii="Arial" w:hAnsi="Arial" w:cs="Arial"/>
@@ -4322,7 +4637,14 @@
         <w:rPr>
           <w:rFonts w:ascii="Arial" w:hAnsi="Arial" w:cs="Arial"/>
         </w:rPr>
-        <w:t>rrowing and mortality proportion</w:t>
+        <w:t>rrowing</w:t>
+      </w:r>
+      <w:proofErr w:type="spellEnd"/>
+      <w:r>
+        <w:rPr>
+          <w:rFonts w:ascii="Arial" w:hAnsi="Arial" w:cs="Arial"/>
+        </w:rPr>
+        <w:t xml:space="preserve"> and mortality proportion</w:t>
       </w:r>
       <w:r>
         <w:rPr>
@@ -4441,7 +4763,21 @@
         <w:rPr>
           <w:rFonts w:ascii="Arial" w:hAnsi="Arial" w:cs="Arial"/>
         </w:rPr>
-        <w:t xml:space="preserve"> (‘Reburrowing’ and ‘Mortality’ curves) </w:t>
+        <w:t xml:space="preserve"> (‘</w:t>
+      </w:r>
+      <w:proofErr w:type="spellStart"/>
+      <w:r>
+        <w:rPr>
+          <w:rFonts w:ascii="Arial" w:hAnsi="Arial" w:cs="Arial"/>
+        </w:rPr>
+        <w:t>Reburrowing</w:t>
+      </w:r>
+      <w:proofErr w:type="spellEnd"/>
+      <w:r>
+        <w:rPr>
+          <w:rFonts w:ascii="Arial" w:hAnsi="Arial" w:cs="Arial"/>
+        </w:rPr>
+        <w:t xml:space="preserve">’ and ‘Mortality’ curves) </w:t>
       </w:r>
     </w:p>
     <w:p>
@@ -4684,6 +5020,7 @@
                 <w:szCs w:val="20"/>
               </w:rPr>
             </w:pPr>
+            <w:proofErr w:type="spellStart"/>
             <w:r>
               <w:rPr>
                 <w:rFonts w:ascii="Arial" w:hAnsi="Arial" w:cs="Arial"/>
@@ -4700,6 +5037,7 @@
               </w:rPr>
               <w:t>.temp</w:t>
             </w:r>
+            <w:proofErr w:type="spellEnd"/>
           </w:p>
         </w:tc>
         <w:tc>
@@ -4828,7 +5166,25 @@
                 <w:sz w:val="20"/>
                 <w:szCs w:val="20"/>
               </w:rPr>
-              <w:t>clams reburrowed after 48 h; dead.48h = clams dead after 48 h.</w:t>
+              <w:t xml:space="preserve">clams </w:t>
+            </w:r>
+            <w:proofErr w:type="spellStart"/>
+            <w:r>
+              <w:rPr>
+                <w:rFonts w:ascii="Arial" w:hAnsi="Arial" w:cs="Arial"/>
+                <w:sz w:val="20"/>
+                <w:szCs w:val="20"/>
+              </w:rPr>
+              <w:t>reburrowed</w:t>
+            </w:r>
+            <w:proofErr w:type="spellEnd"/>
+            <w:r>
+              <w:rPr>
+                <w:rFonts w:ascii="Arial" w:hAnsi="Arial" w:cs="Arial"/>
+                <w:sz w:val="20"/>
+                <w:szCs w:val="20"/>
+              </w:rPr>
+              <w:t xml:space="preserve"> after 48 h; dead.48h = clams dead after 48 h.</w:t>
             </w:r>
           </w:p>
         </w:tc>
@@ -4881,6 +5237,7 @@
               </w:rPr>
               <w:t xml:space="preserve">The numerical proportion of clams either </w:t>
             </w:r>
+            <w:proofErr w:type="spellStart"/>
             <w:r>
               <w:rPr>
                 <w:rFonts w:ascii="Arial" w:hAnsi="Arial" w:cs="Arial"/>
@@ -4895,7 +5252,16 @@
                 <w:sz w:val="20"/>
                 <w:szCs w:val="20"/>
               </w:rPr>
-              <w:t>ed (</w:t>
+              <w:t>ed</w:t>
+            </w:r>
+            <w:proofErr w:type="spellEnd"/>
+            <w:r>
+              <w:rPr>
+                <w:rFonts w:ascii="Arial" w:hAnsi="Arial" w:cs="Arial"/>
+                <w:sz w:val="20"/>
+                <w:szCs w:val="20"/>
+              </w:rPr>
+              <w:t xml:space="preserve"> (</w:t>
             </w:r>
             <w:r>
               <w:rPr>
@@ -5041,7 +5407,21 @@
         <w:rPr>
           <w:rFonts w:ascii="Arial" w:hAnsi="Arial" w:cs="Arial"/>
         </w:rPr>
-        <w:t>Crab catch data from the crab monitoring program at Kouchibouguac National Park from 2019-2024</w:t>
+        <w:t xml:space="preserve">Crab catch data from the crab monitoring program at </w:t>
+      </w:r>
+      <w:proofErr w:type="spellStart"/>
+      <w:r>
+        <w:rPr>
+          <w:rFonts w:ascii="Arial" w:hAnsi="Arial" w:cs="Arial"/>
+        </w:rPr>
+        <w:t>Kouchibouguac</w:t>
+      </w:r>
+      <w:proofErr w:type="spellEnd"/>
+      <w:r>
+        <w:rPr>
+          <w:rFonts w:ascii="Arial" w:hAnsi="Arial" w:cs="Arial"/>
+        </w:rPr>
+        <w:t xml:space="preserve"> National Park from 2019-2024</w:t>
       </w:r>
       <w:r>
         <w:rPr>
@@ -5268,6 +5648,7 @@
                 <w:szCs w:val="20"/>
               </w:rPr>
             </w:pPr>
+            <w:proofErr w:type="spellStart"/>
             <w:r>
               <w:rPr>
                 <w:rFonts w:ascii="Arial" w:hAnsi="Arial" w:cs="Arial"/>
@@ -5276,6 +5657,7 @@
               </w:rPr>
               <w:t>julian.date</w:t>
             </w:r>
+            <w:proofErr w:type="spellEnd"/>
           </w:p>
         </w:tc>
         <w:tc>
@@ -5319,6 +5701,7 @@
                 <w:szCs w:val="20"/>
               </w:rPr>
             </w:pPr>
+            <w:proofErr w:type="spellStart"/>
             <w:r>
               <w:rPr>
                 <w:rFonts w:ascii="Arial" w:hAnsi="Arial" w:cs="Arial"/>
@@ -5327,6 +5710,7 @@
               </w:rPr>
               <w:t>days.fished</w:t>
             </w:r>
+            <w:proofErr w:type="spellEnd"/>
           </w:p>
         </w:tc>
         <w:tc>
@@ -5370,6 +5754,7 @@
                 <w:szCs w:val="20"/>
               </w:rPr>
             </w:pPr>
+            <w:proofErr w:type="spellStart"/>
             <w:r>
               <w:rPr>
                 <w:rFonts w:ascii="Arial" w:hAnsi="Arial" w:cs="Arial"/>
@@ -5378,6 +5763,7 @@
               </w:rPr>
               <w:t>avg.mucrab</w:t>
             </w:r>
+            <w:proofErr w:type="spellEnd"/>
           </w:p>
         </w:tc>
         <w:tc>
@@ -5409,6 +5795,7 @@
               </w:rPr>
               <w:t>(</w:t>
             </w:r>
+            <w:proofErr w:type="spellStart"/>
             <w:r>
               <w:rPr>
                 <w:rFonts w:ascii="Arial" w:hAnsi="Arial" w:cs="Arial"/>
@@ -5417,8 +5804,31 @@
                 <w:sz w:val="20"/>
                 <w:szCs w:val="20"/>
               </w:rPr>
-              <w:t>Panopeus herbstii</w:t>
-            </w:r>
+              <w:t>Panopeus</w:t>
+            </w:r>
+            <w:proofErr w:type="spellEnd"/>
+            <w:r>
+              <w:rPr>
+                <w:rFonts w:ascii="Arial" w:hAnsi="Arial" w:cs="Arial"/>
+                <w:i/>
+                <w:iCs/>
+                <w:sz w:val="20"/>
+                <w:szCs w:val="20"/>
+              </w:rPr>
+              <w:t xml:space="preserve"> </w:t>
+            </w:r>
+            <w:proofErr w:type="spellStart"/>
+            <w:r>
+              <w:rPr>
+                <w:rFonts w:ascii="Arial" w:hAnsi="Arial" w:cs="Arial"/>
+                <w:i/>
+                <w:iCs/>
+                <w:sz w:val="20"/>
+                <w:szCs w:val="20"/>
+              </w:rPr>
+              <w:t>herbstii</w:t>
+            </w:r>
+            <w:proofErr w:type="spellEnd"/>
             <w:r>
               <w:rPr>
                 <w:rFonts w:ascii="Arial" w:hAnsi="Arial" w:cs="Arial"/>
@@ -5481,6 +5891,7 @@
                 <w:szCs w:val="20"/>
               </w:rPr>
             </w:pPr>
+            <w:proofErr w:type="spellStart"/>
             <w:r>
               <w:rPr>
                 <w:rFonts w:ascii="Arial" w:hAnsi="Arial" w:cs="Arial"/>
@@ -5489,6 +5900,7 @@
               </w:rPr>
               <w:t>avg.rockcrab</w:t>
             </w:r>
+            <w:proofErr w:type="spellEnd"/>
           </w:p>
         </w:tc>
         <w:tc>
@@ -5520,8 +5932,20 @@
                 <w:sz w:val="20"/>
                 <w:szCs w:val="20"/>
               </w:rPr>
-              <w:t>Cancer irroratus</w:t>
-            </w:r>
+              <w:t xml:space="preserve">Cancer </w:t>
+            </w:r>
+            <w:proofErr w:type="spellStart"/>
+            <w:r>
+              <w:rPr>
+                <w:rFonts w:ascii="Arial" w:hAnsi="Arial" w:cs="Arial"/>
+                <w:i/>
+                <w:iCs/>
+                <w:sz w:val="20"/>
+                <w:szCs w:val="20"/>
+              </w:rPr>
+              <w:t>irroratus</w:t>
+            </w:r>
+            <w:proofErr w:type="spellEnd"/>
             <w:r>
               <w:rPr>
                 <w:rFonts w:ascii="Arial" w:hAnsi="Arial" w:cs="Arial"/>
@@ -5568,6 +5992,7 @@
                 <w:szCs w:val="20"/>
               </w:rPr>
             </w:pPr>
+            <w:proofErr w:type="spellStart"/>
             <w:r>
               <w:rPr>
                 <w:rFonts w:ascii="Arial" w:hAnsi="Arial" w:cs="Arial"/>
@@ -5594,6 +6019,7 @@
               </w:rPr>
               <w:t>greencrab</w:t>
             </w:r>
+            <w:proofErr w:type="spellEnd"/>
           </w:p>
         </w:tc>
         <w:tc>
@@ -5617,6 +6043,7 @@
               </w:rPr>
               <w:t>Average green crab (</w:t>
             </w:r>
+            <w:proofErr w:type="spellStart"/>
             <w:r>
               <w:rPr>
                 <w:rFonts w:ascii="Arial" w:hAnsi="Arial" w:cs="Arial"/>
@@ -5625,8 +6052,31 @@
                 <w:sz w:val="20"/>
                 <w:szCs w:val="20"/>
               </w:rPr>
-              <w:t>Carcinus maenas</w:t>
-            </w:r>
+              <w:t>Carcinus</w:t>
+            </w:r>
+            <w:proofErr w:type="spellEnd"/>
+            <w:r>
+              <w:rPr>
+                <w:rFonts w:ascii="Arial" w:hAnsi="Arial" w:cs="Arial"/>
+                <w:i/>
+                <w:iCs/>
+                <w:sz w:val="20"/>
+                <w:szCs w:val="20"/>
+              </w:rPr>
+              <w:t xml:space="preserve"> </w:t>
+            </w:r>
+            <w:proofErr w:type="spellStart"/>
+            <w:r>
+              <w:rPr>
+                <w:rFonts w:ascii="Arial" w:hAnsi="Arial" w:cs="Arial"/>
+                <w:i/>
+                <w:iCs/>
+                <w:sz w:val="20"/>
+                <w:szCs w:val="20"/>
+              </w:rPr>
+              <w:t>maenas</w:t>
+            </w:r>
+            <w:proofErr w:type="spellEnd"/>
             <w:r>
               <w:rPr>
                 <w:rFonts w:ascii="Arial" w:hAnsi="Arial" w:cs="Arial"/>
@@ -5673,6 +6123,7 @@
                 <w:szCs w:val="20"/>
               </w:rPr>
             </w:pPr>
+            <w:proofErr w:type="spellStart"/>
             <w:r>
               <w:rPr>
                 <w:rFonts w:ascii="Arial" w:hAnsi="Arial" w:cs="Arial"/>
@@ -5681,6 +6132,7 @@
               </w:rPr>
               <w:t>avg.total.crab</w:t>
             </w:r>
+            <w:proofErr w:type="spellEnd"/>
           </w:p>
         </w:tc>
         <w:tc>
@@ -5742,6 +6194,7 @@
                 <w:szCs w:val="20"/>
               </w:rPr>
             </w:pPr>
+            <w:proofErr w:type="spellStart"/>
             <w:r>
               <w:rPr>
                 <w:rFonts w:ascii="Arial" w:hAnsi="Arial" w:cs="Arial"/>
@@ -5750,6 +6203,7 @@
               </w:rPr>
               <w:t>avg.cpue</w:t>
             </w:r>
+            <w:proofErr w:type="spellEnd"/>
           </w:p>
         </w:tc>
         <w:tc>
@@ -5781,7 +6235,29 @@
                 <w:sz w:val="20"/>
                 <w:szCs w:val="20"/>
               </w:rPr>
-              <w:t xml:space="preserve"> avg.total.crab ÷ number of days </w:t>
+              <w:t xml:space="preserve"> </w:t>
+            </w:r>
+            <w:proofErr w:type="spellStart"/>
+            <w:r>
+              <w:rPr>
+                <w:rFonts w:ascii="Arial" w:hAnsi="Arial" w:cs="Arial"/>
+                <w:i/>
+                <w:iCs/>
+                <w:sz w:val="20"/>
+                <w:szCs w:val="20"/>
+              </w:rPr>
+              <w:t>avg.total.crab</w:t>
+            </w:r>
+            <w:proofErr w:type="spellEnd"/>
+            <w:r>
+              <w:rPr>
+                <w:rFonts w:ascii="Arial" w:hAnsi="Arial" w:cs="Arial"/>
+                <w:i/>
+                <w:iCs/>
+                <w:sz w:val="20"/>
+                <w:szCs w:val="20"/>
+              </w:rPr>
+              <w:t xml:space="preserve"> ÷ number of days </w:t>
             </w:r>
             <w:r>
               <w:rPr>
@@ -5901,11 +6377,19 @@
         </w:rPr>
         <w:tab/>
       </w:r>
-      <w:r>
-        <w:rPr>
-          <w:rFonts w:ascii="Arial" w:hAnsi="Arial" w:cs="Arial"/>
-        </w:rPr>
-        <w:t xml:space="preserve">Reburrowing proportion data </w:t>
+      <w:proofErr w:type="spellStart"/>
+      <w:r>
+        <w:rPr>
+          <w:rFonts w:ascii="Arial" w:hAnsi="Arial" w:cs="Arial"/>
+        </w:rPr>
+        <w:t>Reburrowing</w:t>
+      </w:r>
+      <w:proofErr w:type="spellEnd"/>
+      <w:r>
+        <w:rPr>
+          <w:rFonts w:ascii="Arial" w:hAnsi="Arial" w:cs="Arial"/>
+        </w:rPr>
+        <w:t xml:space="preserve"> proportion data </w:t>
       </w:r>
       <w:r>
         <w:rPr>
@@ -6340,7 +6824,25 @@
                 <w:sz w:val="20"/>
                 <w:szCs w:val="20"/>
               </w:rPr>
-              <w:t xml:space="preserve">The site within Kouchibouguac National Park that experiments were conducted (n = 4 for 2021; n = 1 for 2024). Specifics on sites for 2021 can be found in Ledoux et al. (2021) here: </w:t>
+              <w:t xml:space="preserve">The site within </w:t>
+            </w:r>
+            <w:proofErr w:type="spellStart"/>
+            <w:r>
+              <w:rPr>
+                <w:rFonts w:ascii="Arial" w:hAnsi="Arial" w:cs="Arial"/>
+                <w:sz w:val="20"/>
+                <w:szCs w:val="20"/>
+              </w:rPr>
+              <w:t>Kouchibouguac</w:t>
+            </w:r>
+            <w:proofErr w:type="spellEnd"/>
+            <w:r>
+              <w:rPr>
+                <w:rFonts w:ascii="Arial" w:hAnsi="Arial" w:cs="Arial"/>
+                <w:sz w:val="20"/>
+                <w:szCs w:val="20"/>
+              </w:rPr>
+              <w:t xml:space="preserve"> National Park that experiments were conducted (n = 4 for 2021; n = 1 for 2024). Specifics on sites for 2021 can be found in Ledoux et al. (2021) here: </w:t>
             </w:r>
             <w:hyperlink r:id="rId12" w:history="1">
               <w:r>
@@ -6512,7 +7014,25 @@
                 <w:sz w:val="20"/>
                 <w:szCs w:val="20"/>
               </w:rPr>
-              <w:t>Number of sub-legal clams that were completely reborrowed 24 hours after release.</w:t>
+              <w:t xml:space="preserve">Number of sub-legal </w:t>
+            </w:r>
+            <w:proofErr w:type="spellStart"/>
+            <w:r>
+              <w:rPr>
+                <w:rFonts w:ascii="Arial" w:hAnsi="Arial" w:cs="Arial"/>
+                <w:sz w:val="20"/>
+                <w:szCs w:val="20"/>
+              </w:rPr>
+              <w:t>clams</w:t>
+            </w:r>
+            <w:proofErr w:type="spellEnd"/>
+            <w:r>
+              <w:rPr>
+                <w:rFonts w:ascii="Arial" w:hAnsi="Arial" w:cs="Arial"/>
+                <w:sz w:val="20"/>
+                <w:szCs w:val="20"/>
+              </w:rPr>
+              <w:t xml:space="preserve"> that were completely reborrowed 24 hours after release.</w:t>
             </w:r>
           </w:p>
         </w:tc>
@@ -6534,6 +7054,7 @@
                 <w:szCs w:val="20"/>
               </w:rPr>
             </w:pPr>
+            <w:proofErr w:type="spellStart"/>
             <w:r>
               <w:rPr>
                 <w:rFonts w:ascii="Arial" w:hAnsi="Arial" w:cs="Arial"/>
@@ -6542,6 +7063,7 @@
               </w:rPr>
               <w:t>prop.burrowed</w:t>
             </w:r>
+            <w:proofErr w:type="spellEnd"/>
           </w:p>
         </w:tc>
         <w:tc>
@@ -6563,8 +7085,27 @@
                 <w:sz w:val="20"/>
                 <w:szCs w:val="20"/>
               </w:rPr>
-              <w:t xml:space="preserve">The proportion of clams that reburrowed in each individual mesocosm plot at each time point. Computed as: </w:t>
-            </w:r>
+              <w:t xml:space="preserve">The proportion of clams that </w:t>
+            </w:r>
+            <w:proofErr w:type="spellStart"/>
+            <w:r>
+              <w:rPr>
+                <w:rFonts w:ascii="Arial" w:hAnsi="Arial" w:cs="Arial"/>
+                <w:sz w:val="20"/>
+                <w:szCs w:val="20"/>
+              </w:rPr>
+              <w:t>reburrowed</w:t>
+            </w:r>
+            <w:proofErr w:type="spellEnd"/>
+            <w:r>
+              <w:rPr>
+                <w:rFonts w:ascii="Arial" w:hAnsi="Arial" w:cs="Arial"/>
+                <w:sz w:val="20"/>
+                <w:szCs w:val="20"/>
+              </w:rPr>
+              <w:t xml:space="preserve"> in each individual mesocosm plot at each time point. Computed as: </w:t>
+            </w:r>
+            <w:proofErr w:type="spellStart"/>
             <w:r>
               <w:rPr>
                 <w:rFonts w:ascii="Arial" w:hAnsi="Arial" w:cs="Arial"/>
@@ -6573,7 +7114,18 @@
                 <w:sz w:val="20"/>
                 <w:szCs w:val="20"/>
               </w:rPr>
-              <w:t xml:space="preserve">prop.burrowed = burrowed ÷ </w:t>
+              <w:t>prop.burrowed</w:t>
+            </w:r>
+            <w:proofErr w:type="spellEnd"/>
+            <w:r>
+              <w:rPr>
+                <w:rFonts w:ascii="Arial" w:hAnsi="Arial" w:cs="Arial"/>
+                <w:i/>
+                <w:iCs/>
+                <w:sz w:val="20"/>
+                <w:szCs w:val="20"/>
+              </w:rPr>
+              <w:t xml:space="preserve"> = burrowed ÷ </w:t>
             </w:r>
             <w:r>
               <w:rPr>
@@ -6691,7 +7243,21 @@
         <w:rPr>
           <w:rFonts w:ascii="Arial" w:hAnsi="Arial" w:cs="Arial"/>
         </w:rPr>
-        <w:t xml:space="preserve">Daily precipitation values (May 1-September 30, 2024) obtained from historical weather data published by Environment and Climate Change Canada for the weather station closest to our study site, Kouchibouguac (URL: </w:t>
+        <w:t xml:space="preserve">Daily precipitation values (May 1-September 30, 2024) obtained from historical weather data published by Environment and Climate Change Canada for the weather station closest to our study site, </w:t>
+      </w:r>
+      <w:proofErr w:type="spellStart"/>
+      <w:r>
+        <w:rPr>
+          <w:rFonts w:ascii="Arial" w:hAnsi="Arial" w:cs="Arial"/>
+        </w:rPr>
+        <w:t>Kouchibouguac</w:t>
+      </w:r>
+      <w:proofErr w:type="spellEnd"/>
+      <w:r>
+        <w:rPr>
+          <w:rFonts w:ascii="Arial" w:hAnsi="Arial" w:cs="Arial"/>
+        </w:rPr>
+        <w:t xml:space="preserve"> (URL: </w:t>
       </w:r>
       <w:hyperlink r:id="rId13" w:history="1">
         <w:r>
@@ -6993,6 +7559,7 @@
                 <w:szCs w:val="20"/>
               </w:rPr>
             </w:pPr>
+            <w:proofErr w:type="spellStart"/>
             <w:r>
               <w:rPr>
                 <w:rFonts w:ascii="Arial" w:hAnsi="Arial" w:cs="Arial"/>
@@ -7001,6 +7568,7 @@
               </w:rPr>
               <w:t>day.in.month</w:t>
             </w:r>
+            <w:proofErr w:type="spellEnd"/>
           </w:p>
         </w:tc>
         <w:tc>
@@ -7052,6 +7620,7 @@
                 <w:szCs w:val="20"/>
               </w:rPr>
             </w:pPr>
+            <w:proofErr w:type="spellStart"/>
             <w:r>
               <w:rPr>
                 <w:rFonts w:ascii="Arial" w:hAnsi="Arial" w:cs="Arial"/>
@@ -7060,6 +7629,7 @@
               </w:rPr>
               <w:t>julian.date</w:t>
             </w:r>
+            <w:proofErr w:type="spellEnd"/>
           </w:p>
         </w:tc>
         <w:tc>
@@ -7656,6 +8226,7 @@
                 <w:szCs w:val="20"/>
               </w:rPr>
             </w:pPr>
+            <w:proofErr w:type="spellStart"/>
             <w:r>
               <w:rPr>
                 <w:rFonts w:ascii="Arial" w:hAnsi="Arial" w:cs="Arial"/>
@@ -7664,6 +8235,7 @@
               </w:rPr>
               <w:t>shell.length</w:t>
             </w:r>
+            <w:proofErr w:type="spellEnd"/>
           </w:p>
         </w:tc>
         <w:tc>
@@ -7806,6 +8378,7 @@
         </w:rPr>
         <w:tab/>
       </w:r>
+      <w:proofErr w:type="spellStart"/>
       <w:r>
         <w:rPr>
           <w:rFonts w:ascii="Arial" w:hAnsi="Arial" w:cs="Arial"/>
@@ -7822,7 +8395,14 @@
         <w:rPr>
           <w:rFonts w:ascii="Arial" w:hAnsi="Arial" w:cs="Arial"/>
         </w:rPr>
-        <w:t xml:space="preserve">rrowing data for individual mesocosm plots broken down by levels of the experimental independent variables for the 15 min observations conducted two hours after </w:t>
+        <w:t>rrowing</w:t>
+      </w:r>
+      <w:proofErr w:type="spellEnd"/>
+      <w:r>
+        <w:rPr>
+          <w:rFonts w:ascii="Arial" w:hAnsi="Arial" w:cs="Arial"/>
+        </w:rPr>
+        <w:t xml:space="preserve"> data for individual mesocosm plots broken down by levels of the experimental independent variables for the 15 min observations conducted two hours after </w:t>
       </w:r>
       <w:r>
         <w:rPr>
@@ -8211,6 +8791,7 @@
                 <w:szCs w:val="20"/>
               </w:rPr>
             </w:pPr>
+            <w:proofErr w:type="spellStart"/>
             <w:r>
               <w:rPr>
                 <w:rFonts w:ascii="Arial" w:hAnsi="Arial" w:cs="Arial"/>
@@ -8219,6 +8800,7 @@
               </w:rPr>
               <w:t>time.since.deploy</w:t>
             </w:r>
+            <w:proofErr w:type="spellEnd"/>
           </w:p>
         </w:tc>
         <w:tc>
@@ -8298,6 +8880,7 @@
               </w:rPr>
               <w:t xml:space="preserve">at which the number of </w:t>
             </w:r>
+            <w:proofErr w:type="spellStart"/>
             <w:r>
               <w:rPr>
                 <w:rFonts w:ascii="Arial" w:hAnsi="Arial" w:cs="Arial"/>
@@ -8312,7 +8895,16 @@
                 <w:sz w:val="20"/>
                 <w:szCs w:val="20"/>
               </w:rPr>
-              <w:t xml:space="preserve">ed clams was recorded after fishing in their respective mesocosm plots. </w:t>
+              <w:t>ed</w:t>
+            </w:r>
+            <w:proofErr w:type="spellEnd"/>
+            <w:r>
+              <w:rPr>
+                <w:rFonts w:ascii="Arial" w:hAnsi="Arial" w:cs="Arial"/>
+                <w:sz w:val="20"/>
+                <w:szCs w:val="20"/>
+              </w:rPr>
+              <w:t xml:space="preserve"> clams was recorded after fishing in their respective mesocosm plots. </w:t>
             </w:r>
           </w:p>
         </w:tc>
@@ -8334,6 +8926,7 @@
                 <w:szCs w:val="20"/>
               </w:rPr>
             </w:pPr>
+            <w:proofErr w:type="spellStart"/>
             <w:r>
               <w:rPr>
                 <w:rFonts w:ascii="Arial" w:hAnsi="Arial" w:cs="Arial"/>
@@ -8342,6 +8935,7 @@
               </w:rPr>
               <w:t>tide.level</w:t>
             </w:r>
+            <w:proofErr w:type="spellEnd"/>
           </w:p>
         </w:tc>
         <w:tc>
@@ -8441,6 +9035,7 @@
                 <w:szCs w:val="20"/>
               </w:rPr>
             </w:pPr>
+            <w:proofErr w:type="spellStart"/>
             <w:r>
               <w:rPr>
                 <w:rFonts w:ascii="Arial" w:hAnsi="Arial" w:cs="Arial"/>
@@ -8449,6 +9044,7 @@
               </w:rPr>
               <w:t>plot.glob</w:t>
             </w:r>
+            <w:proofErr w:type="spellEnd"/>
           </w:p>
         </w:tc>
         <w:tc>
@@ -8564,6 +9160,7 @@
                 <w:szCs w:val="20"/>
               </w:rPr>
             </w:pPr>
+            <w:proofErr w:type="spellStart"/>
             <w:r>
               <w:rPr>
                 <w:rFonts w:ascii="Arial" w:hAnsi="Arial" w:cs="Arial"/>
@@ -8572,6 +9169,7 @@
               </w:rPr>
               <w:t>pred.treat</w:t>
             </w:r>
+            <w:proofErr w:type="spellEnd"/>
           </w:p>
         </w:tc>
         <w:tc>
@@ -8753,6 +9351,7 @@
               </w:rPr>
               <w:t xml:space="preserve">The number of clams that </w:t>
             </w:r>
+            <w:proofErr w:type="spellStart"/>
             <w:r>
               <w:rPr>
                 <w:rFonts w:ascii="Arial" w:hAnsi="Arial" w:cs="Arial"/>
@@ -8767,7 +9366,16 @@
                 <w:sz w:val="20"/>
                 <w:szCs w:val="20"/>
               </w:rPr>
-              <w:t>ed in each individual mesocosm plot at each time point.</w:t>
+              <w:t>ed</w:t>
+            </w:r>
+            <w:proofErr w:type="spellEnd"/>
+            <w:r>
+              <w:rPr>
+                <w:rFonts w:ascii="Arial" w:hAnsi="Arial" w:cs="Arial"/>
+                <w:sz w:val="20"/>
+                <w:szCs w:val="20"/>
+              </w:rPr>
+              <w:t xml:space="preserve"> in each individual mesocosm plot at each time point.</w:t>
             </w:r>
           </w:p>
         </w:tc>
@@ -8789,6 +9397,7 @@
                 <w:szCs w:val="20"/>
               </w:rPr>
             </w:pPr>
+            <w:proofErr w:type="spellStart"/>
             <w:r>
               <w:rPr>
                 <w:rFonts w:ascii="Arial" w:hAnsi="Arial" w:cs="Arial"/>
@@ -8797,6 +9406,7 @@
               </w:rPr>
               <w:t>prop.burrowed</w:t>
             </w:r>
+            <w:proofErr w:type="spellEnd"/>
           </w:p>
         </w:tc>
         <w:tc>
@@ -8820,6 +9430,7 @@
               </w:rPr>
               <w:t xml:space="preserve">The proportion of clams that </w:t>
             </w:r>
+            <w:proofErr w:type="spellStart"/>
             <w:r>
               <w:rPr>
                 <w:rFonts w:ascii="Arial" w:hAnsi="Arial" w:cs="Arial"/>
@@ -8834,8 +9445,18 @@
                 <w:sz w:val="20"/>
                 <w:szCs w:val="20"/>
               </w:rPr>
-              <w:t xml:space="preserve">ed in each individual mesocosm plot at each time point. Computed as: </w:t>
-            </w:r>
+              <w:t>ed</w:t>
+            </w:r>
+            <w:proofErr w:type="spellEnd"/>
+            <w:r>
+              <w:rPr>
+                <w:rFonts w:ascii="Arial" w:hAnsi="Arial" w:cs="Arial"/>
+                <w:sz w:val="20"/>
+                <w:szCs w:val="20"/>
+              </w:rPr>
+              <w:t xml:space="preserve"> in each individual mesocosm plot at each time point. Computed as: </w:t>
+            </w:r>
+            <w:proofErr w:type="spellStart"/>
             <w:r>
               <w:rPr>
                 <w:rFonts w:ascii="Arial" w:hAnsi="Arial" w:cs="Arial"/>
@@ -8844,7 +9465,18 @@
                 <w:sz w:val="20"/>
                 <w:szCs w:val="20"/>
               </w:rPr>
-              <w:t>prop.burrowed = burrowed ÷ initial</w:t>
+              <w:t>prop.burrowed</w:t>
+            </w:r>
+            <w:proofErr w:type="spellEnd"/>
+            <w:r>
+              <w:rPr>
+                <w:rFonts w:ascii="Arial" w:hAnsi="Arial" w:cs="Arial"/>
+                <w:i/>
+                <w:iCs/>
+                <w:sz w:val="20"/>
+                <w:szCs w:val="20"/>
+              </w:rPr>
+              <w:t xml:space="preserve"> = burrowed ÷ initial</w:t>
             </w:r>
           </w:p>
         </w:tc>
@@ -8881,6 +9513,7 @@
           <w:szCs w:val="32"/>
         </w:rPr>
       </w:pPr>
+      <w:proofErr w:type="spellStart"/>
       <w:r>
         <w:rPr>
           <w:rFonts w:ascii="Arial" w:hAnsi="Arial" w:cs="Arial"/>
@@ -8890,7 +9523,18 @@
           <w:szCs w:val="32"/>
         </w:rPr>
         <w:lastRenderedPageBreak/>
-        <w:t>Dictionnaire des données</w:t>
+        <w:t>Dictionnaire</w:t>
+      </w:r>
+      <w:proofErr w:type="spellEnd"/>
+      <w:r>
+        <w:rPr>
+          <w:rFonts w:ascii="Arial" w:hAnsi="Arial" w:cs="Arial"/>
+          <w:b/>
+          <w:bCs/>
+          <w:sz w:val="32"/>
+          <w:szCs w:val="32"/>
+        </w:rPr>
+        <w:t xml:space="preserve"> des données</w:t>
       </w:r>
     </w:p>
     <w:p>
@@ -8921,7 +9565,29 @@
           <w:sz w:val="32"/>
           <w:szCs w:val="32"/>
         </w:rPr>
-        <w:t xml:space="preserve">Matériel supplémentaire pour : </w:t>
+        <w:t xml:space="preserve">Matériel </w:t>
+      </w:r>
+      <w:proofErr w:type="spellStart"/>
+      <w:r>
+        <w:rPr>
+          <w:rFonts w:ascii="Arial" w:hAnsi="Arial" w:cs="Arial"/>
+          <w:b/>
+          <w:bCs/>
+          <w:sz w:val="32"/>
+          <w:szCs w:val="32"/>
+        </w:rPr>
+        <w:t>supplémentaire</w:t>
+      </w:r>
+      <w:proofErr w:type="spellEnd"/>
+      <w:r>
+        <w:rPr>
+          <w:rFonts w:ascii="Arial" w:hAnsi="Arial" w:cs="Arial"/>
+          <w:b/>
+          <w:bCs/>
+          <w:sz w:val="32"/>
+          <w:szCs w:val="32"/>
+        </w:rPr>
+        <w:t xml:space="preserve"> pour : </w:t>
       </w:r>
       <w:r>
         <w:rPr>
@@ -9891,7 +10557,23 @@
           <w:rFonts w:ascii="Arial" w:hAnsi="Arial" w:cs="Arial"/>
           <w:lang w:val="fr-CA"/>
         </w:rPr>
-        <w:t xml:space="preserve"> et de mortalité pour les parcelles individuelles du mésocosme, </w:t>
+        <w:t xml:space="preserve"> et de mortalité pour les parcelles individuelles du </w:t>
+      </w:r>
+      <w:proofErr w:type="spellStart"/>
+      <w:r>
+        <w:rPr>
+          <w:rFonts w:ascii="Arial" w:hAnsi="Arial" w:cs="Arial"/>
+          <w:lang w:val="fr-CA"/>
+        </w:rPr>
+        <w:t>mésocosme</w:t>
+      </w:r>
+      <w:proofErr w:type="spellEnd"/>
+      <w:r>
+        <w:rPr>
+          <w:rFonts w:ascii="Arial" w:hAnsi="Arial" w:cs="Arial"/>
+          <w:lang w:val="fr-CA"/>
+        </w:rPr>
+        <w:t xml:space="preserve">, </w:t>
       </w:r>
       <w:r>
         <w:rPr>
@@ -10055,8 +10737,20 @@
                 <w:sz w:val="20"/>
                 <w:szCs w:val="20"/>
               </w:rPr>
-              <w:t>Nom de la colonne</w:t>
-            </w:r>
+              <w:t xml:space="preserve">Nom de la </w:t>
+            </w:r>
+            <w:proofErr w:type="spellStart"/>
+            <w:r>
+              <w:rPr>
+                <w:rFonts w:ascii="Arial" w:hAnsi="Arial" w:cs="Arial"/>
+                <w:b/>
+                <w:bCs/>
+                <w:sz w:val="20"/>
+                <w:szCs w:val="20"/>
+              </w:rPr>
+              <w:t>colonne</w:t>
+            </w:r>
+            <w:proofErr w:type="spellEnd"/>
           </w:p>
         </w:tc>
         <w:tc>
@@ -10154,13 +10848,59 @@
               </w:rPr>
               <w:t xml:space="preserve"> à cinq niveaux (mai, juin, juillet, août, septembre). Le mois au cours duquel chaque expérience a été menée. </w:t>
             </w:r>
-            <w:r>
-              <w:rPr>
-                <w:rFonts w:ascii="Arial" w:hAnsi="Arial" w:cs="Arial"/>
-                <w:sz w:val="20"/>
-                <w:szCs w:val="20"/>
-              </w:rPr>
-              <w:t>Simplement appelé « expérience » dans le document principal.</w:t>
+            <w:proofErr w:type="spellStart"/>
+            <w:r>
+              <w:rPr>
+                <w:rFonts w:ascii="Arial" w:hAnsi="Arial" w:cs="Arial"/>
+                <w:sz w:val="20"/>
+                <w:szCs w:val="20"/>
+              </w:rPr>
+              <w:t>Simplement</w:t>
+            </w:r>
+            <w:proofErr w:type="spellEnd"/>
+            <w:r>
+              <w:rPr>
+                <w:rFonts w:ascii="Arial" w:hAnsi="Arial" w:cs="Arial"/>
+                <w:sz w:val="20"/>
+                <w:szCs w:val="20"/>
+              </w:rPr>
+              <w:t xml:space="preserve"> </w:t>
+            </w:r>
+            <w:proofErr w:type="spellStart"/>
+            <w:r>
+              <w:rPr>
+                <w:rFonts w:ascii="Arial" w:hAnsi="Arial" w:cs="Arial"/>
+                <w:sz w:val="20"/>
+                <w:szCs w:val="20"/>
+              </w:rPr>
+              <w:t>appelé</w:t>
+            </w:r>
+            <w:proofErr w:type="spellEnd"/>
+            <w:r>
+              <w:rPr>
+                <w:rFonts w:ascii="Arial" w:hAnsi="Arial" w:cs="Arial"/>
+                <w:sz w:val="20"/>
+                <w:szCs w:val="20"/>
+              </w:rPr>
+              <w:t xml:space="preserve"> « </w:t>
+            </w:r>
+            <w:proofErr w:type="spellStart"/>
+            <w:r>
+              <w:rPr>
+                <w:rFonts w:ascii="Arial" w:hAnsi="Arial" w:cs="Arial"/>
+                <w:sz w:val="20"/>
+                <w:szCs w:val="20"/>
+              </w:rPr>
+              <w:t>expérience</w:t>
+            </w:r>
+            <w:proofErr w:type="spellEnd"/>
+            <w:r>
+              <w:rPr>
+                <w:rFonts w:ascii="Arial" w:hAnsi="Arial" w:cs="Arial"/>
+                <w:sz w:val="20"/>
+                <w:szCs w:val="20"/>
+              </w:rPr>
+              <w:t xml:space="preserve"> » dans le document principal.</w:t>
             </w:r>
           </w:p>
         </w:tc>
@@ -10182,6 +10922,7 @@
                 <w:szCs w:val="20"/>
               </w:rPr>
             </w:pPr>
+            <w:proofErr w:type="spellStart"/>
             <w:r>
               <w:rPr>
                 <w:rFonts w:ascii="Arial" w:hAnsi="Arial" w:cs="Arial"/>
@@ -10190,6 +10931,7 @@
               </w:rPr>
               <w:t>julian.date</w:t>
             </w:r>
+            <w:proofErr w:type="spellEnd"/>
           </w:p>
         </w:tc>
         <w:tc>
@@ -10235,6 +10977,7 @@
                 <w:szCs w:val="20"/>
               </w:rPr>
             </w:pPr>
+            <w:proofErr w:type="spellStart"/>
             <w:r>
               <w:rPr>
                 <w:rFonts w:ascii="Arial" w:hAnsi="Arial" w:cs="Arial"/>
@@ -10243,6 +10986,7 @@
               </w:rPr>
               <w:t>avg.temp</w:t>
             </w:r>
+            <w:proofErr w:type="spellEnd"/>
           </w:p>
         </w:tc>
         <w:tc>
@@ -10288,6 +11032,7 @@
                 <w:szCs w:val="20"/>
               </w:rPr>
             </w:pPr>
+            <w:proofErr w:type="spellStart"/>
             <w:r>
               <w:rPr>
                 <w:rFonts w:ascii="Arial" w:hAnsi="Arial" w:cs="Arial"/>
@@ -10296,6 +11041,7 @@
               </w:rPr>
               <w:t>avg.humidex</w:t>
             </w:r>
+            <w:proofErr w:type="spellEnd"/>
           </w:p>
         </w:tc>
         <w:tc>
@@ -10341,6 +11087,7 @@
                 <w:szCs w:val="20"/>
               </w:rPr>
             </w:pPr>
+            <w:proofErr w:type="spellStart"/>
             <w:r>
               <w:rPr>
                 <w:rFonts w:ascii="Arial" w:hAnsi="Arial" w:cs="Arial"/>
@@ -10349,6 +11096,7 @@
               </w:rPr>
               <w:t>time.since.deploy</w:t>
             </w:r>
+            <w:proofErr w:type="spellEnd"/>
           </w:p>
         </w:tc>
         <w:tc>
@@ -10426,7 +11174,27 @@
                 <w:szCs w:val="20"/>
                 <w:lang w:val="fr-CA"/>
               </w:rPr>
-              <w:t xml:space="preserve"> mortes a été enregistré après la pêche dans les parcelles respectives du mésocosme.</w:t>
+              <w:t xml:space="preserve"> mortes a été enregistré après la pêche dans les parcelles respectives du </w:t>
+            </w:r>
+            <w:proofErr w:type="spellStart"/>
+            <w:r>
+              <w:rPr>
+                <w:rFonts w:ascii="Arial" w:hAnsi="Arial" w:cs="Arial"/>
+                <w:sz w:val="20"/>
+                <w:szCs w:val="20"/>
+                <w:lang w:val="fr-CA"/>
+              </w:rPr>
+              <w:t>mésocosme</w:t>
+            </w:r>
+            <w:proofErr w:type="spellEnd"/>
+            <w:r>
+              <w:rPr>
+                <w:rFonts w:ascii="Arial" w:hAnsi="Arial" w:cs="Arial"/>
+                <w:sz w:val="20"/>
+                <w:szCs w:val="20"/>
+                <w:lang w:val="fr-CA"/>
+              </w:rPr>
+              <w:t>.</w:t>
             </w:r>
           </w:p>
         </w:tc>
@@ -10448,6 +11216,7 @@
                 <w:szCs w:val="20"/>
               </w:rPr>
             </w:pPr>
+            <w:proofErr w:type="spellStart"/>
             <w:r>
               <w:rPr>
                 <w:rFonts w:ascii="Arial" w:hAnsi="Arial" w:cs="Arial"/>
@@ -10456,6 +11225,7 @@
               </w:rPr>
               <w:t>tide.level</w:t>
             </w:r>
+            <w:proofErr w:type="spellEnd"/>
           </w:p>
         </w:tc>
         <w:tc>
@@ -10479,7 +11249,47 @@
                 <w:szCs w:val="20"/>
                 <w:lang w:val="fr-CA"/>
               </w:rPr>
-              <w:t xml:space="preserve">Variable indépendante fixe catégorique à trois niveaux (intertidal, subtidal peu profond, subtidal plus profond). Niveau de marée auquel les </w:t>
+              <w:t xml:space="preserve">Variable indépendante fixe catégorique à trois niveaux (intertidal, </w:t>
+            </w:r>
+            <w:proofErr w:type="spellStart"/>
+            <w:r>
+              <w:rPr>
+                <w:rFonts w:ascii="Arial" w:hAnsi="Arial" w:cs="Arial"/>
+                <w:sz w:val="20"/>
+                <w:szCs w:val="20"/>
+                <w:lang w:val="fr-CA"/>
+              </w:rPr>
+              <w:t>subtidal</w:t>
+            </w:r>
+            <w:proofErr w:type="spellEnd"/>
+            <w:r>
+              <w:rPr>
+                <w:rFonts w:ascii="Arial" w:hAnsi="Arial" w:cs="Arial"/>
+                <w:sz w:val="20"/>
+                <w:szCs w:val="20"/>
+                <w:lang w:val="fr-CA"/>
+              </w:rPr>
+              <w:t xml:space="preserve"> peu profond, </w:t>
+            </w:r>
+            <w:proofErr w:type="spellStart"/>
+            <w:r>
+              <w:rPr>
+                <w:rFonts w:ascii="Arial" w:hAnsi="Arial" w:cs="Arial"/>
+                <w:sz w:val="20"/>
+                <w:szCs w:val="20"/>
+                <w:lang w:val="fr-CA"/>
+              </w:rPr>
+              <w:t>subtidal</w:t>
+            </w:r>
+            <w:proofErr w:type="spellEnd"/>
+            <w:r>
+              <w:rPr>
+                <w:rFonts w:ascii="Arial" w:hAnsi="Arial" w:cs="Arial"/>
+                <w:sz w:val="20"/>
+                <w:szCs w:val="20"/>
+                <w:lang w:val="fr-CA"/>
+              </w:rPr>
+              <w:t xml:space="preserve"> plus profond). Niveau de marée auquel les </w:t>
             </w:r>
             <w:r>
               <w:rPr>
@@ -10497,7 +11307,67 @@
                 <w:szCs w:val="20"/>
                 <w:lang w:val="fr-CA"/>
               </w:rPr>
-              <w:t xml:space="preserve"> ont été relâchées dans leurs parcelles de mésocosme respectives. IN = intertidal ; S1 = subtidal peu profond ; S2 = subtidal plus profond.</w:t>
+              <w:t xml:space="preserve"> ont été relâchées dans leurs parcelles de </w:t>
+            </w:r>
+            <w:proofErr w:type="spellStart"/>
+            <w:r>
+              <w:rPr>
+                <w:rFonts w:ascii="Arial" w:hAnsi="Arial" w:cs="Arial"/>
+                <w:sz w:val="20"/>
+                <w:szCs w:val="20"/>
+                <w:lang w:val="fr-CA"/>
+              </w:rPr>
+              <w:t>mésocosme</w:t>
+            </w:r>
+            <w:proofErr w:type="spellEnd"/>
+            <w:r>
+              <w:rPr>
+                <w:rFonts w:ascii="Arial" w:hAnsi="Arial" w:cs="Arial"/>
+                <w:sz w:val="20"/>
+                <w:szCs w:val="20"/>
+                <w:lang w:val="fr-CA"/>
+              </w:rPr>
+              <w:t xml:space="preserve"> respectives. IN = intertidal ; S1 = </w:t>
+            </w:r>
+            <w:proofErr w:type="spellStart"/>
+            <w:r>
+              <w:rPr>
+                <w:rFonts w:ascii="Arial" w:hAnsi="Arial" w:cs="Arial"/>
+                <w:sz w:val="20"/>
+                <w:szCs w:val="20"/>
+                <w:lang w:val="fr-CA"/>
+              </w:rPr>
+              <w:t>subtidal</w:t>
+            </w:r>
+            <w:proofErr w:type="spellEnd"/>
+            <w:r>
+              <w:rPr>
+                <w:rFonts w:ascii="Arial" w:hAnsi="Arial" w:cs="Arial"/>
+                <w:sz w:val="20"/>
+                <w:szCs w:val="20"/>
+                <w:lang w:val="fr-CA"/>
+              </w:rPr>
+              <w:t xml:space="preserve"> peu profond ; S2 = </w:t>
+            </w:r>
+            <w:proofErr w:type="spellStart"/>
+            <w:r>
+              <w:rPr>
+                <w:rFonts w:ascii="Arial" w:hAnsi="Arial" w:cs="Arial"/>
+                <w:sz w:val="20"/>
+                <w:szCs w:val="20"/>
+                <w:lang w:val="fr-CA"/>
+              </w:rPr>
+              <w:t>subtidal</w:t>
+            </w:r>
+            <w:proofErr w:type="spellEnd"/>
+            <w:r>
+              <w:rPr>
+                <w:rFonts w:ascii="Arial" w:hAnsi="Arial" w:cs="Arial"/>
+                <w:sz w:val="20"/>
+                <w:szCs w:val="20"/>
+                <w:lang w:val="fr-CA"/>
+              </w:rPr>
+              <w:t xml:space="preserve"> plus profond.</w:t>
             </w:r>
           </w:p>
         </w:tc>
@@ -10519,6 +11389,7 @@
                 <w:szCs w:val="20"/>
               </w:rPr>
             </w:pPr>
+            <w:proofErr w:type="spellStart"/>
             <w:r>
               <w:rPr>
                 <w:rFonts w:ascii="Arial" w:hAnsi="Arial" w:cs="Arial"/>
@@ -10527,6 +11398,7 @@
               </w:rPr>
               <w:t>plot.glob</w:t>
             </w:r>
+            <w:proofErr w:type="spellEnd"/>
           </w:p>
         </w:tc>
         <w:tc>
@@ -10549,15 +11421,63 @@
                 <w:szCs w:val="20"/>
                 <w:lang w:val="fr-CA"/>
               </w:rPr>
-              <w:t xml:space="preserve">Variable indépendante aléatoire catégorique avec 150 niveaux. Identification de chaque parcelle de mésocosme dans chaque expérience. Les parcelles individuelles sont répétées deux fois dans chaque expérience, car la même parcelle a été évaluée deux fois dans chaque expérience. </w:t>
-            </w:r>
-            <w:r>
-              <w:rPr>
-                <w:rFonts w:ascii="Arial" w:hAnsi="Arial" w:cs="Arial"/>
-                <w:sz w:val="20"/>
-                <w:szCs w:val="20"/>
-              </w:rPr>
-              <w:t>Appelé « Plot ID » dans l'article principal.</w:t>
+              <w:t xml:space="preserve">Variable indépendante aléatoire catégorique avec 150 niveaux. Identification de chaque parcelle de </w:t>
+            </w:r>
+            <w:proofErr w:type="spellStart"/>
+            <w:r>
+              <w:rPr>
+                <w:rFonts w:ascii="Arial" w:hAnsi="Arial" w:cs="Arial"/>
+                <w:sz w:val="20"/>
+                <w:szCs w:val="20"/>
+                <w:lang w:val="fr-CA"/>
+              </w:rPr>
+              <w:t>mésocosme</w:t>
+            </w:r>
+            <w:proofErr w:type="spellEnd"/>
+            <w:r>
+              <w:rPr>
+                <w:rFonts w:ascii="Arial" w:hAnsi="Arial" w:cs="Arial"/>
+                <w:sz w:val="20"/>
+                <w:szCs w:val="20"/>
+                <w:lang w:val="fr-CA"/>
+              </w:rPr>
+              <w:t xml:space="preserve"> dans chaque expérience. Les parcelles individuelles sont répétées deux fois dans chaque expérience, car la même parcelle a été évaluée deux fois dans chaque expérience. </w:t>
+            </w:r>
+            <w:proofErr w:type="spellStart"/>
+            <w:r>
+              <w:rPr>
+                <w:rFonts w:ascii="Arial" w:hAnsi="Arial" w:cs="Arial"/>
+                <w:sz w:val="20"/>
+                <w:szCs w:val="20"/>
+              </w:rPr>
+              <w:t>Appelé</w:t>
+            </w:r>
+            <w:proofErr w:type="spellEnd"/>
+            <w:r>
+              <w:rPr>
+                <w:rFonts w:ascii="Arial" w:hAnsi="Arial" w:cs="Arial"/>
+                <w:sz w:val="20"/>
+                <w:szCs w:val="20"/>
+              </w:rPr>
+              <w:t xml:space="preserve"> « Plot ID » dans </w:t>
+            </w:r>
+            <w:proofErr w:type="spellStart"/>
+            <w:r>
+              <w:rPr>
+                <w:rFonts w:ascii="Arial" w:hAnsi="Arial" w:cs="Arial"/>
+                <w:sz w:val="20"/>
+                <w:szCs w:val="20"/>
+              </w:rPr>
+              <w:t>l'article</w:t>
+            </w:r>
+            <w:proofErr w:type="spellEnd"/>
+            <w:r>
+              <w:rPr>
+                <w:rFonts w:ascii="Arial" w:hAnsi="Arial" w:cs="Arial"/>
+                <w:sz w:val="20"/>
+                <w:szCs w:val="20"/>
+              </w:rPr>
+              <w:t xml:space="preserve"> principal.</w:t>
             </w:r>
           </w:p>
         </w:tc>
@@ -10579,6 +11499,7 @@
                 <w:szCs w:val="20"/>
               </w:rPr>
             </w:pPr>
+            <w:proofErr w:type="spellStart"/>
             <w:r>
               <w:rPr>
                 <w:rFonts w:ascii="Arial" w:hAnsi="Arial" w:cs="Arial"/>
@@ -10587,6 +11508,7 @@
               </w:rPr>
               <w:t>pred.treat</w:t>
             </w:r>
+            <w:proofErr w:type="spellEnd"/>
           </w:p>
         </w:tc>
         <w:tc>
@@ -10609,15 +11531,71 @@
                 <w:szCs w:val="20"/>
                 <w:lang w:val="fr-CA"/>
               </w:rPr>
-              <w:t xml:space="preserve">Variable indépendante fixe catégorique à deux niveaux (exclusion du prédateur, inclusion du prédateur). Le type de parcelle de mésocosme utilisé en ce qui concerne l'inclusion ou l'exclusion des prédateurs de crabes. </w:t>
-            </w:r>
-            <w:r>
-              <w:rPr>
-                <w:rFonts w:ascii="Arial" w:hAnsi="Arial" w:cs="Arial"/>
-                <w:sz w:val="20"/>
-                <w:szCs w:val="20"/>
-              </w:rPr>
-              <w:t>PE = exclusion des prédateurs ; PI = inclusion des prédateurs.</w:t>
+              <w:t xml:space="preserve">Variable indépendante fixe catégorique à deux niveaux (exclusion du prédateur, inclusion du prédateur). Le type de parcelle de </w:t>
+            </w:r>
+            <w:proofErr w:type="spellStart"/>
+            <w:r>
+              <w:rPr>
+                <w:rFonts w:ascii="Arial" w:hAnsi="Arial" w:cs="Arial"/>
+                <w:sz w:val="20"/>
+                <w:szCs w:val="20"/>
+                <w:lang w:val="fr-CA"/>
+              </w:rPr>
+              <w:t>mésocosme</w:t>
+            </w:r>
+            <w:proofErr w:type="spellEnd"/>
+            <w:r>
+              <w:rPr>
+                <w:rFonts w:ascii="Arial" w:hAnsi="Arial" w:cs="Arial"/>
+                <w:sz w:val="20"/>
+                <w:szCs w:val="20"/>
+                <w:lang w:val="fr-CA"/>
+              </w:rPr>
+              <w:t xml:space="preserve"> utilisé en ce qui concerne l'inclusion ou l'exclusion des prédateurs de crabes. </w:t>
+            </w:r>
+            <w:r>
+              <w:rPr>
+                <w:rFonts w:ascii="Arial" w:hAnsi="Arial" w:cs="Arial"/>
+                <w:sz w:val="20"/>
+                <w:szCs w:val="20"/>
+              </w:rPr>
+              <w:t xml:space="preserve">PE = exclusion des </w:t>
+            </w:r>
+            <w:proofErr w:type="spellStart"/>
+            <w:r>
+              <w:rPr>
+                <w:rFonts w:ascii="Arial" w:hAnsi="Arial" w:cs="Arial"/>
+                <w:sz w:val="20"/>
+                <w:szCs w:val="20"/>
+              </w:rPr>
+              <w:t>prédateurs</w:t>
+            </w:r>
+            <w:proofErr w:type="spellEnd"/>
+            <w:r>
+              <w:rPr>
+                <w:rFonts w:ascii="Arial" w:hAnsi="Arial" w:cs="Arial"/>
+                <w:sz w:val="20"/>
+                <w:szCs w:val="20"/>
+              </w:rPr>
+              <w:t xml:space="preserve"> ; PI = inclusion des </w:t>
+            </w:r>
+            <w:proofErr w:type="spellStart"/>
+            <w:r>
+              <w:rPr>
+                <w:rFonts w:ascii="Arial" w:hAnsi="Arial" w:cs="Arial"/>
+                <w:sz w:val="20"/>
+                <w:szCs w:val="20"/>
+              </w:rPr>
+              <w:t>prédateurs</w:t>
+            </w:r>
+            <w:proofErr w:type="spellEnd"/>
+            <w:r>
+              <w:rPr>
+                <w:rFonts w:ascii="Arial" w:hAnsi="Arial" w:cs="Arial"/>
+                <w:sz w:val="20"/>
+                <w:szCs w:val="20"/>
+              </w:rPr>
+              <w:t>.</w:t>
             </w:r>
           </w:p>
         </w:tc>
@@ -10688,7 +11666,27 @@
                 <w:szCs w:val="20"/>
                 <w:lang w:val="fr-CA"/>
               </w:rPr>
-              <w:t xml:space="preserve"> initialement placées sur le sédiment dans chaque parcelle de mésocosme (ce nombre est toujours de 5).</w:t>
+              <w:t xml:space="preserve"> initialement placées sur le sédiment dans chaque parcelle de </w:t>
+            </w:r>
+            <w:proofErr w:type="spellStart"/>
+            <w:r>
+              <w:rPr>
+                <w:rFonts w:ascii="Arial" w:hAnsi="Arial" w:cs="Arial"/>
+                <w:sz w:val="20"/>
+                <w:szCs w:val="20"/>
+                <w:lang w:val="fr-CA"/>
+              </w:rPr>
+              <w:t>mésocosme</w:t>
+            </w:r>
+            <w:proofErr w:type="spellEnd"/>
+            <w:r>
+              <w:rPr>
+                <w:rFonts w:ascii="Arial" w:hAnsi="Arial" w:cs="Arial"/>
+                <w:sz w:val="20"/>
+                <w:szCs w:val="20"/>
+                <w:lang w:val="fr-CA"/>
+              </w:rPr>
+              <w:t xml:space="preserve"> (ce nombre est toujours de 5).</w:t>
             </w:r>
           </w:p>
         </w:tc>
@@ -10795,7 +11793,27 @@
                 <w:szCs w:val="20"/>
                 <w:lang w:val="fr-CA"/>
               </w:rPr>
-              <w:t xml:space="preserve"> dans chaque parcelle de mésocosme à chaque point dans le temps.</w:t>
+              <w:t xml:space="preserve"> dans chaque parcelle de </w:t>
+            </w:r>
+            <w:proofErr w:type="spellStart"/>
+            <w:r>
+              <w:rPr>
+                <w:rFonts w:ascii="Arial" w:hAnsi="Arial" w:cs="Arial"/>
+                <w:sz w:val="20"/>
+                <w:szCs w:val="20"/>
+                <w:lang w:val="fr-CA"/>
+              </w:rPr>
+              <w:t>mésocosme</w:t>
+            </w:r>
+            <w:proofErr w:type="spellEnd"/>
+            <w:r>
+              <w:rPr>
+                <w:rFonts w:ascii="Arial" w:hAnsi="Arial" w:cs="Arial"/>
+                <w:sz w:val="20"/>
+                <w:szCs w:val="20"/>
+                <w:lang w:val="fr-CA"/>
+              </w:rPr>
+              <w:t xml:space="preserve"> à chaque point dans le temps.</w:t>
             </w:r>
           </w:p>
         </w:tc>
@@ -10866,7 +11884,27 @@
                 <w:szCs w:val="20"/>
                 <w:lang w:val="fr-CA"/>
               </w:rPr>
-              <w:t xml:space="preserve"> mortes dans chaque parcelle de mésocosme à chaque point dans le temps.</w:t>
+              <w:t xml:space="preserve"> mortes dans chaque parcelle de </w:t>
+            </w:r>
+            <w:proofErr w:type="spellStart"/>
+            <w:r>
+              <w:rPr>
+                <w:rFonts w:ascii="Arial" w:hAnsi="Arial" w:cs="Arial"/>
+                <w:sz w:val="20"/>
+                <w:szCs w:val="20"/>
+                <w:lang w:val="fr-CA"/>
+              </w:rPr>
+              <w:t>mésocosme</w:t>
+            </w:r>
+            <w:proofErr w:type="spellEnd"/>
+            <w:r>
+              <w:rPr>
+                <w:rFonts w:ascii="Arial" w:hAnsi="Arial" w:cs="Arial"/>
+                <w:sz w:val="20"/>
+                <w:szCs w:val="20"/>
+                <w:lang w:val="fr-CA"/>
+              </w:rPr>
+              <w:t xml:space="preserve"> à chaque point dans le temps.</w:t>
             </w:r>
           </w:p>
         </w:tc>
@@ -10888,6 +11926,7 @@
                 <w:szCs w:val="20"/>
               </w:rPr>
             </w:pPr>
+            <w:proofErr w:type="spellStart"/>
             <w:r>
               <w:rPr>
                 <w:rFonts w:ascii="Arial" w:hAnsi="Arial" w:cs="Arial"/>
@@ -10896,6 +11935,7 @@
               </w:rPr>
               <w:t>prop.burrowed</w:t>
             </w:r>
+            <w:proofErr w:type="spellEnd"/>
           </w:p>
         </w:tc>
         <w:tc>
@@ -10973,7 +12013,67 @@
                 <w:szCs w:val="20"/>
                 <w:lang w:val="fr-CA"/>
               </w:rPr>
-              <w:t xml:space="preserve"> dans chaque parcelle de mésocosme à chaque point dans le temps. Calculé comme suit : prop.burrowed = burrowed ÷ initial</w:t>
+              <w:t xml:space="preserve"> dans chaque parcelle de </w:t>
+            </w:r>
+            <w:proofErr w:type="spellStart"/>
+            <w:r>
+              <w:rPr>
+                <w:rFonts w:ascii="Arial" w:hAnsi="Arial" w:cs="Arial"/>
+                <w:sz w:val="20"/>
+                <w:szCs w:val="20"/>
+                <w:lang w:val="fr-CA"/>
+              </w:rPr>
+              <w:t>mésocosme</w:t>
+            </w:r>
+            <w:proofErr w:type="spellEnd"/>
+            <w:r>
+              <w:rPr>
+                <w:rFonts w:ascii="Arial" w:hAnsi="Arial" w:cs="Arial"/>
+                <w:sz w:val="20"/>
+                <w:szCs w:val="20"/>
+                <w:lang w:val="fr-CA"/>
+              </w:rPr>
+              <w:t xml:space="preserve"> à chaque point dans le temps. Calculé comme suit : </w:t>
+            </w:r>
+            <w:proofErr w:type="spellStart"/>
+            <w:r>
+              <w:rPr>
+                <w:rFonts w:ascii="Arial" w:hAnsi="Arial" w:cs="Arial"/>
+                <w:sz w:val="20"/>
+                <w:szCs w:val="20"/>
+                <w:lang w:val="fr-CA"/>
+              </w:rPr>
+              <w:t>prop.burrowed</w:t>
+            </w:r>
+            <w:proofErr w:type="spellEnd"/>
+            <w:r>
+              <w:rPr>
+                <w:rFonts w:ascii="Arial" w:hAnsi="Arial" w:cs="Arial"/>
+                <w:sz w:val="20"/>
+                <w:szCs w:val="20"/>
+                <w:lang w:val="fr-CA"/>
+              </w:rPr>
+              <w:t xml:space="preserve"> = </w:t>
+            </w:r>
+            <w:proofErr w:type="spellStart"/>
+            <w:r>
+              <w:rPr>
+                <w:rFonts w:ascii="Arial" w:hAnsi="Arial" w:cs="Arial"/>
+                <w:sz w:val="20"/>
+                <w:szCs w:val="20"/>
+                <w:lang w:val="fr-CA"/>
+              </w:rPr>
+              <w:t>burrowed</w:t>
+            </w:r>
+            <w:proofErr w:type="spellEnd"/>
+            <w:r>
+              <w:rPr>
+                <w:rFonts w:ascii="Arial" w:hAnsi="Arial" w:cs="Arial"/>
+                <w:sz w:val="20"/>
+                <w:szCs w:val="20"/>
+                <w:lang w:val="fr-CA"/>
+              </w:rPr>
+              <w:t xml:space="preserve"> ÷ initial</w:t>
             </w:r>
           </w:p>
         </w:tc>
@@ -10995,6 +12095,7 @@
                 <w:szCs w:val="20"/>
               </w:rPr>
             </w:pPr>
+            <w:proofErr w:type="spellStart"/>
             <w:r>
               <w:rPr>
                 <w:rFonts w:ascii="Arial" w:hAnsi="Arial" w:cs="Arial"/>
@@ -11003,6 +12104,7 @@
               </w:rPr>
               <w:t>prop.dead</w:t>
             </w:r>
+            <w:proofErr w:type="spellEnd"/>
           </w:p>
         </w:tc>
         <w:tc>
@@ -11044,7 +12146,67 @@
                 <w:szCs w:val="20"/>
                 <w:lang w:val="fr-CA"/>
               </w:rPr>
-              <w:t xml:space="preserve"> mortes dans chaque parcelle de mésocosme à chaque point dans le temps. Calculé comme : prop.dead = dead ÷ initial</w:t>
+              <w:t xml:space="preserve"> mortes dans chaque parcelle de </w:t>
+            </w:r>
+            <w:proofErr w:type="spellStart"/>
+            <w:r>
+              <w:rPr>
+                <w:rFonts w:ascii="Arial" w:hAnsi="Arial" w:cs="Arial"/>
+                <w:sz w:val="20"/>
+                <w:szCs w:val="20"/>
+                <w:lang w:val="fr-CA"/>
+              </w:rPr>
+              <w:t>mésocosme</w:t>
+            </w:r>
+            <w:proofErr w:type="spellEnd"/>
+            <w:r>
+              <w:rPr>
+                <w:rFonts w:ascii="Arial" w:hAnsi="Arial" w:cs="Arial"/>
+                <w:sz w:val="20"/>
+                <w:szCs w:val="20"/>
+                <w:lang w:val="fr-CA"/>
+              </w:rPr>
+              <w:t xml:space="preserve"> à chaque point dans le temps. Calculé comme : </w:t>
+            </w:r>
+            <w:proofErr w:type="spellStart"/>
+            <w:r>
+              <w:rPr>
+                <w:rFonts w:ascii="Arial" w:hAnsi="Arial" w:cs="Arial"/>
+                <w:sz w:val="20"/>
+                <w:szCs w:val="20"/>
+                <w:lang w:val="fr-CA"/>
+              </w:rPr>
+              <w:t>prop.dead</w:t>
+            </w:r>
+            <w:proofErr w:type="spellEnd"/>
+            <w:r>
+              <w:rPr>
+                <w:rFonts w:ascii="Arial" w:hAnsi="Arial" w:cs="Arial"/>
+                <w:sz w:val="20"/>
+                <w:szCs w:val="20"/>
+                <w:lang w:val="fr-CA"/>
+              </w:rPr>
+              <w:t xml:space="preserve"> = </w:t>
+            </w:r>
+            <w:proofErr w:type="spellStart"/>
+            <w:r>
+              <w:rPr>
+                <w:rFonts w:ascii="Arial" w:hAnsi="Arial" w:cs="Arial"/>
+                <w:sz w:val="20"/>
+                <w:szCs w:val="20"/>
+                <w:lang w:val="fr-CA"/>
+              </w:rPr>
+              <w:t>dead</w:t>
+            </w:r>
+            <w:proofErr w:type="spellEnd"/>
+            <w:r>
+              <w:rPr>
+                <w:rFonts w:ascii="Arial" w:hAnsi="Arial" w:cs="Arial"/>
+                <w:sz w:val="20"/>
+                <w:szCs w:val="20"/>
+                <w:lang w:val="fr-CA"/>
+              </w:rPr>
+              <w:t xml:space="preserve"> ÷ initial</w:t>
             </w:r>
           </w:p>
         </w:tc>
@@ -11137,7 +12299,23 @@
           <w:rFonts w:ascii="Arial" w:hAnsi="Arial" w:cs="Arial"/>
           <w:lang w:val="fr-CA"/>
         </w:rPr>
-        <w:t xml:space="preserve">Série chronologique des températures quotidiennes (en ºC) obtenues à partir des données météorologiques historiques publiées par Environnement et Changement climatique Canada pour la station météorologique la plus proche de notre site d'étude, Kouchibouguac. </w:t>
+        <w:t xml:space="preserve">Série chronologique des températures quotidiennes (en ºC) obtenues à partir des données météorologiques historiques publiées par Environnement et Changement climatique Canada pour la station météorologique la plus proche de notre site d'étude, </w:t>
+      </w:r>
+      <w:proofErr w:type="spellStart"/>
+      <w:r>
+        <w:rPr>
+          <w:rFonts w:ascii="Arial" w:hAnsi="Arial" w:cs="Arial"/>
+          <w:lang w:val="fr-CA"/>
+        </w:rPr>
+        <w:t>Kouchibouguac</w:t>
+      </w:r>
+      <w:proofErr w:type="spellEnd"/>
+      <w:r>
+        <w:rPr>
+          <w:rFonts w:ascii="Arial" w:hAnsi="Arial" w:cs="Arial"/>
+          <w:lang w:val="fr-CA"/>
+        </w:rPr>
+        <w:t xml:space="preserve">. </w:t>
       </w:r>
       <w:r>
         <w:rPr>
@@ -11320,8 +12498,20 @@
                 <w:sz w:val="20"/>
                 <w:szCs w:val="20"/>
               </w:rPr>
-              <w:t>Nom de la colonne</w:t>
-            </w:r>
+              <w:t xml:space="preserve">Nom de la </w:t>
+            </w:r>
+            <w:proofErr w:type="spellStart"/>
+            <w:r>
+              <w:rPr>
+                <w:rFonts w:ascii="Arial" w:hAnsi="Arial" w:cs="Arial"/>
+                <w:b/>
+                <w:bCs/>
+                <w:sz w:val="20"/>
+                <w:szCs w:val="20"/>
+              </w:rPr>
+              <w:t>colonne</w:t>
+            </w:r>
+            <w:proofErr w:type="spellEnd"/>
           </w:p>
         </w:tc>
         <w:tc>
@@ -11421,13 +12611,23 @@
                 <w:szCs w:val="20"/>
               </w:rPr>
             </w:pPr>
-            <w:r>
-              <w:rPr>
-                <w:rFonts w:ascii="Arial" w:hAnsi="Arial" w:cs="Arial"/>
-                <w:sz w:val="20"/>
-                <w:szCs w:val="20"/>
-              </w:rPr>
-              <w:t>julian date</w:t>
+            <w:proofErr w:type="spellStart"/>
+            <w:r>
+              <w:rPr>
+                <w:rFonts w:ascii="Arial" w:hAnsi="Arial" w:cs="Arial"/>
+                <w:sz w:val="20"/>
+                <w:szCs w:val="20"/>
+              </w:rPr>
+              <w:t>julian</w:t>
+            </w:r>
+            <w:proofErr w:type="spellEnd"/>
+            <w:r>
+              <w:rPr>
+                <w:rFonts w:ascii="Arial" w:hAnsi="Arial" w:cs="Arial"/>
+                <w:sz w:val="20"/>
+                <w:szCs w:val="20"/>
+              </w:rPr>
+              <w:t xml:space="preserve"> date</w:t>
             </w:r>
           </w:p>
         </w:tc>
@@ -11473,6 +12673,7 @@
                 <w:szCs w:val="20"/>
               </w:rPr>
             </w:pPr>
+            <w:proofErr w:type="spellStart"/>
             <w:r>
               <w:rPr>
                 <w:rFonts w:ascii="Arial" w:hAnsi="Arial" w:cs="Arial"/>
@@ -11481,6 +12682,7 @@
               </w:rPr>
               <w:t>max.temp</w:t>
             </w:r>
+            <w:proofErr w:type="spellEnd"/>
           </w:p>
         </w:tc>
         <w:tc>
@@ -11525,6 +12727,7 @@
                 <w:szCs w:val="20"/>
               </w:rPr>
             </w:pPr>
+            <w:proofErr w:type="spellStart"/>
             <w:r>
               <w:rPr>
                 <w:rFonts w:ascii="Arial" w:hAnsi="Arial" w:cs="Arial"/>
@@ -11533,6 +12736,7 @@
               </w:rPr>
               <w:t>mean.temp</w:t>
             </w:r>
+            <w:proofErr w:type="spellEnd"/>
           </w:p>
         </w:tc>
         <w:tc>
@@ -11648,7 +12852,23 @@
           <w:rFonts w:ascii="Arial" w:hAnsi="Arial" w:cs="Arial"/>
           <w:lang w:val="fr-CA"/>
         </w:rPr>
-        <w:t>Température horaire de l'air et valeurs de l'humidex (en ºC) pendant les quatre heures approximatives où les myes ont été pêchées dans chacune des cinq expériences. Les données ont été obtenues à partir des données météorologiques historiques publiées par Environnement et Changement climatique Canada pour la station météorologique la plus proche de notre site d'étude, Kouchibouguac (URL:</w:t>
+        <w:t xml:space="preserve">Température horaire de l'air et valeurs de l'humidex (en ºC) pendant les quatre heures approximatives où les myes ont été pêchées dans chacune des cinq expériences. Les données ont été obtenues à partir des données météorologiques historiques publiées par Environnement et Changement climatique Canada pour la station météorologique la plus proche de notre site d'étude, </w:t>
+      </w:r>
+      <w:proofErr w:type="spellStart"/>
+      <w:r>
+        <w:rPr>
+          <w:rFonts w:ascii="Arial" w:hAnsi="Arial" w:cs="Arial"/>
+          <w:lang w:val="fr-CA"/>
+        </w:rPr>
+        <w:t>Kouchibouguac</w:t>
+      </w:r>
+      <w:proofErr w:type="spellEnd"/>
+      <w:r>
+        <w:rPr>
+          <w:rFonts w:ascii="Arial" w:hAnsi="Arial" w:cs="Arial"/>
+          <w:lang w:val="fr-CA"/>
+        </w:rPr>
+        <w:t xml:space="preserve"> (URL:</w:t>
       </w:r>
     </w:p>
     <w:p>
@@ -11831,8 +13051,20 @@
                 <w:sz w:val="20"/>
                 <w:szCs w:val="20"/>
               </w:rPr>
-              <w:t>Nom de la colonne</w:t>
-            </w:r>
+              <w:t xml:space="preserve">Nom de la </w:t>
+            </w:r>
+            <w:proofErr w:type="spellStart"/>
+            <w:r>
+              <w:rPr>
+                <w:rFonts w:ascii="Arial" w:hAnsi="Arial" w:cs="Arial"/>
+                <w:b/>
+                <w:bCs/>
+                <w:sz w:val="20"/>
+                <w:szCs w:val="20"/>
+              </w:rPr>
+              <w:t>colonne</w:t>
+            </w:r>
+            <w:proofErr w:type="spellEnd"/>
           </w:p>
         </w:tc>
         <w:tc>
@@ -12371,8 +13603,20 @@
                 <w:sz w:val="20"/>
                 <w:szCs w:val="20"/>
               </w:rPr>
-              <w:t>Nom de la colonne</w:t>
-            </w:r>
+              <w:t xml:space="preserve">Nom de la </w:t>
+            </w:r>
+            <w:proofErr w:type="spellStart"/>
+            <w:r>
+              <w:rPr>
+                <w:rFonts w:ascii="Arial" w:hAnsi="Arial" w:cs="Arial"/>
+                <w:b/>
+                <w:bCs/>
+                <w:sz w:val="20"/>
+                <w:szCs w:val="20"/>
+              </w:rPr>
+              <w:t>colonne</w:t>
+            </w:r>
+            <w:proofErr w:type="spellEnd"/>
           </w:p>
         </w:tc>
         <w:tc>
@@ -12472,6 +13716,7 @@
                 <w:szCs w:val="20"/>
               </w:rPr>
             </w:pPr>
+            <w:proofErr w:type="spellStart"/>
             <w:r>
               <w:rPr>
                 <w:rFonts w:ascii="Arial" w:hAnsi="Arial" w:cs="Arial"/>
@@ -12480,6 +13725,7 @@
               </w:rPr>
               <w:t>avg.air.temp</w:t>
             </w:r>
+            <w:proofErr w:type="spellEnd"/>
           </w:p>
         </w:tc>
         <w:tc>
@@ -12524,6 +13770,7 @@
                 <w:szCs w:val="20"/>
               </w:rPr>
             </w:pPr>
+            <w:proofErr w:type="spellStart"/>
             <w:r>
               <w:rPr>
                 <w:rFonts w:ascii="Arial" w:hAnsi="Arial" w:cs="Arial"/>
@@ -12532,6 +13779,7 @@
               </w:rPr>
               <w:t>crab.count</w:t>
             </w:r>
+            <w:proofErr w:type="spellEnd"/>
           </w:p>
         </w:tc>
         <w:tc>
@@ -12554,8 +13802,49 @@
                 <w:szCs w:val="20"/>
                 <w:lang w:val="fr-CA"/>
               </w:rPr>
-              <w:t>Le nombre de crabes vivants dans chaque parcelle de mésocosme individuel à chaque point de temps. Les espèces de crabes observées dans les mésocosmes comprenaient des crabes verts européens envahissants (</w:t>
-            </w:r>
+              <w:t xml:space="preserve">Le nombre de crabes vivants dans chaque parcelle de </w:t>
+            </w:r>
+            <w:proofErr w:type="spellStart"/>
+            <w:r>
+              <w:rPr>
+                <w:rFonts w:ascii="Arial" w:hAnsi="Arial" w:cs="Arial"/>
+                <w:sz w:val="20"/>
+                <w:szCs w:val="20"/>
+                <w:lang w:val="fr-CA"/>
+              </w:rPr>
+              <w:t>mésocosme</w:t>
+            </w:r>
+            <w:proofErr w:type="spellEnd"/>
+            <w:r>
+              <w:rPr>
+                <w:rFonts w:ascii="Arial" w:hAnsi="Arial" w:cs="Arial"/>
+                <w:sz w:val="20"/>
+                <w:szCs w:val="20"/>
+                <w:lang w:val="fr-CA"/>
+              </w:rPr>
+              <w:t xml:space="preserve"> individuel à chaque point de temps. Les espèces de crabes observées dans les </w:t>
+            </w:r>
+            <w:proofErr w:type="spellStart"/>
+            <w:r>
+              <w:rPr>
+                <w:rFonts w:ascii="Arial" w:hAnsi="Arial" w:cs="Arial"/>
+                <w:sz w:val="20"/>
+                <w:szCs w:val="20"/>
+                <w:lang w:val="fr-CA"/>
+              </w:rPr>
+              <w:t>mésocosmes</w:t>
+            </w:r>
+            <w:proofErr w:type="spellEnd"/>
+            <w:r>
+              <w:rPr>
+                <w:rFonts w:ascii="Arial" w:hAnsi="Arial" w:cs="Arial"/>
+                <w:sz w:val="20"/>
+                <w:szCs w:val="20"/>
+                <w:lang w:val="fr-CA"/>
+              </w:rPr>
+              <w:t xml:space="preserve"> comprenaient des crabes verts européens envahissants (</w:t>
+            </w:r>
+            <w:proofErr w:type="spellStart"/>
             <w:r>
               <w:rPr>
                 <w:rFonts w:ascii="Arial" w:hAnsi="Arial" w:cs="Arial"/>
@@ -12565,17 +13854,9 @@
                 <w:szCs w:val="20"/>
                 <w:lang w:val="fr-CA"/>
               </w:rPr>
-              <w:t>Carcinus maenas</w:t>
-            </w:r>
-            <w:r>
-              <w:rPr>
-                <w:rFonts w:ascii="Arial" w:hAnsi="Arial" w:cs="Arial"/>
-                <w:sz w:val="20"/>
-                <w:szCs w:val="20"/>
-                <w:lang w:val="fr-CA"/>
-              </w:rPr>
-              <w:t>) et des crabes communs (</w:t>
-            </w:r>
+              <w:t>Carcinus</w:t>
+            </w:r>
+            <w:proofErr w:type="spellEnd"/>
             <w:r>
               <w:rPr>
                 <w:rFonts w:ascii="Arial" w:hAnsi="Arial" w:cs="Arial"/>
@@ -12585,8 +13866,54 @@
                 <w:szCs w:val="20"/>
                 <w:lang w:val="fr-CA"/>
               </w:rPr>
-              <w:t>Cancer irroratus</w:t>
-            </w:r>
+              <w:t xml:space="preserve"> </w:t>
+            </w:r>
+            <w:proofErr w:type="spellStart"/>
+            <w:r>
+              <w:rPr>
+                <w:rFonts w:ascii="Arial" w:hAnsi="Arial" w:cs="Arial"/>
+                <w:i/>
+                <w:iCs/>
+                <w:sz w:val="20"/>
+                <w:szCs w:val="20"/>
+                <w:lang w:val="fr-CA"/>
+              </w:rPr>
+              <w:t>maenas</w:t>
+            </w:r>
+            <w:proofErr w:type="spellEnd"/>
+            <w:r>
+              <w:rPr>
+                <w:rFonts w:ascii="Arial" w:hAnsi="Arial" w:cs="Arial"/>
+                <w:sz w:val="20"/>
+                <w:szCs w:val="20"/>
+                <w:lang w:val="fr-CA"/>
+              </w:rPr>
+              <w:t>) et des crabes communs (</w:t>
+            </w:r>
+            <w:r>
+              <w:rPr>
+                <w:rFonts w:ascii="Arial" w:hAnsi="Arial" w:cs="Arial"/>
+                <w:i/>
+                <w:iCs/>
+                <w:sz w:val="20"/>
+                <w:szCs w:val="20"/>
+                <w:lang w:val="fr-CA"/>
+              </w:rPr>
+              <w:t xml:space="preserve">Cancer </w:t>
+            </w:r>
+            <w:proofErr w:type="spellStart"/>
+            <w:r>
+              <w:rPr>
+                <w:rFonts w:ascii="Arial" w:hAnsi="Arial" w:cs="Arial"/>
+                <w:i/>
+                <w:iCs/>
+                <w:sz w:val="20"/>
+                <w:szCs w:val="20"/>
+                <w:lang w:val="fr-CA"/>
+              </w:rPr>
+              <w:t>irroratus</w:t>
+            </w:r>
+            <w:proofErr w:type="spellEnd"/>
             <w:r>
               <w:rPr>
                 <w:rFonts w:ascii="Arial" w:hAnsi="Arial" w:cs="Arial"/>
@@ -12616,6 +13943,7 @@
                 <w:szCs w:val="20"/>
               </w:rPr>
             </w:pPr>
+            <w:proofErr w:type="spellStart"/>
             <w:r>
               <w:rPr>
                 <w:rFonts w:ascii="Arial" w:hAnsi="Arial" w:cs="Arial"/>
@@ -12624,6 +13952,7 @@
               </w:rPr>
               <w:t>mudsnail.buckets.count</w:t>
             </w:r>
+            <w:proofErr w:type="spellEnd"/>
           </w:p>
         </w:tc>
         <w:tc>
@@ -12646,8 +13975,29 @@
                 <w:szCs w:val="20"/>
                 <w:lang w:val="fr-CA"/>
               </w:rPr>
-              <w:t xml:space="preserve">Le nombre de parcelles individuelles de mésocosmes qui contenaient plusieurs escargots de mer indigènes, </w:t>
-            </w:r>
+              <w:t xml:space="preserve">Le nombre de parcelles individuelles de </w:t>
+            </w:r>
+            <w:proofErr w:type="spellStart"/>
+            <w:r>
+              <w:rPr>
+                <w:rFonts w:ascii="Arial" w:hAnsi="Arial" w:cs="Arial"/>
+                <w:sz w:val="20"/>
+                <w:szCs w:val="20"/>
+                <w:lang w:val="fr-CA"/>
+              </w:rPr>
+              <w:t>mésocosmes</w:t>
+            </w:r>
+            <w:proofErr w:type="spellEnd"/>
+            <w:r>
+              <w:rPr>
+                <w:rFonts w:ascii="Arial" w:hAnsi="Arial" w:cs="Arial"/>
+                <w:sz w:val="20"/>
+                <w:szCs w:val="20"/>
+                <w:lang w:val="fr-CA"/>
+              </w:rPr>
+              <w:t xml:space="preserve"> qui contenaient plusieurs escargots de mer indigènes, </w:t>
+            </w:r>
+            <w:proofErr w:type="spellStart"/>
             <w:r>
               <w:rPr>
                 <w:rFonts w:ascii="Arial" w:hAnsi="Arial" w:cs="Arial"/>
@@ -12657,8 +14007,33 @@
                 <w:szCs w:val="20"/>
                 <w:lang w:val="fr-CA"/>
               </w:rPr>
-              <w:t>Ilyanassa obsoleta</w:t>
-            </w:r>
+              <w:t>Ilyanassa</w:t>
+            </w:r>
+            <w:proofErr w:type="spellEnd"/>
+            <w:r>
+              <w:rPr>
+                <w:rFonts w:ascii="Arial" w:hAnsi="Arial" w:cs="Arial"/>
+                <w:i/>
+                <w:iCs/>
+                <w:sz w:val="20"/>
+                <w:szCs w:val="20"/>
+                <w:lang w:val="fr-CA"/>
+              </w:rPr>
+              <w:t xml:space="preserve"> </w:t>
+            </w:r>
+            <w:proofErr w:type="spellStart"/>
+            <w:r>
+              <w:rPr>
+                <w:rFonts w:ascii="Arial" w:hAnsi="Arial" w:cs="Arial"/>
+                <w:i/>
+                <w:iCs/>
+                <w:sz w:val="20"/>
+                <w:szCs w:val="20"/>
+                <w:lang w:val="fr-CA"/>
+              </w:rPr>
+              <w:t>obsoleta</w:t>
+            </w:r>
+            <w:proofErr w:type="spellEnd"/>
             <w:r>
               <w:rPr>
                 <w:rFonts w:ascii="Arial" w:hAnsi="Arial" w:cs="Arial"/>
@@ -12688,6 +14063,7 @@
                 <w:szCs w:val="20"/>
               </w:rPr>
             </w:pPr>
+            <w:proofErr w:type="spellStart"/>
             <w:r>
               <w:rPr>
                 <w:rFonts w:ascii="Arial" w:hAnsi="Arial" w:cs="Arial"/>
@@ -12696,6 +14072,7 @@
               </w:rPr>
               <w:t>tot.pred.activity</w:t>
             </w:r>
+            <w:proofErr w:type="spellEnd"/>
           </w:p>
         </w:tc>
         <w:tc>
@@ -12718,8 +14095,59 @@
                 <w:szCs w:val="20"/>
                 <w:lang w:val="fr-CA"/>
               </w:rPr>
-              <w:t>Indice de l'activité totale des prédateurs pour chaque expérience, calculé comme suit : tot.pred.activity = crab.count + mudsnail.bucket.count</w:t>
-            </w:r>
+              <w:t xml:space="preserve">Indice de l'activité totale des prédateurs pour chaque expérience, calculé comme suit : </w:t>
+            </w:r>
+            <w:proofErr w:type="spellStart"/>
+            <w:r>
+              <w:rPr>
+                <w:rFonts w:ascii="Arial" w:hAnsi="Arial" w:cs="Arial"/>
+                <w:sz w:val="20"/>
+                <w:szCs w:val="20"/>
+                <w:lang w:val="fr-CA"/>
+              </w:rPr>
+              <w:t>tot.pred.activity</w:t>
+            </w:r>
+            <w:proofErr w:type="spellEnd"/>
+            <w:r>
+              <w:rPr>
+                <w:rFonts w:ascii="Arial" w:hAnsi="Arial" w:cs="Arial"/>
+                <w:sz w:val="20"/>
+                <w:szCs w:val="20"/>
+                <w:lang w:val="fr-CA"/>
+              </w:rPr>
+              <w:t xml:space="preserve"> = </w:t>
+            </w:r>
+            <w:proofErr w:type="spellStart"/>
+            <w:r>
+              <w:rPr>
+                <w:rFonts w:ascii="Arial" w:hAnsi="Arial" w:cs="Arial"/>
+                <w:sz w:val="20"/>
+                <w:szCs w:val="20"/>
+                <w:lang w:val="fr-CA"/>
+              </w:rPr>
+              <w:t>crab.count</w:t>
+            </w:r>
+            <w:proofErr w:type="spellEnd"/>
+            <w:r>
+              <w:rPr>
+                <w:rFonts w:ascii="Arial" w:hAnsi="Arial" w:cs="Arial"/>
+                <w:sz w:val="20"/>
+                <w:szCs w:val="20"/>
+                <w:lang w:val="fr-CA"/>
+              </w:rPr>
+              <w:t xml:space="preserve"> + </w:t>
+            </w:r>
+            <w:proofErr w:type="spellStart"/>
+            <w:r>
+              <w:rPr>
+                <w:rFonts w:ascii="Arial" w:hAnsi="Arial" w:cs="Arial"/>
+                <w:sz w:val="20"/>
+                <w:szCs w:val="20"/>
+                <w:lang w:val="fr-CA"/>
+              </w:rPr>
+              <w:t>mudsnail.bucket.count</w:t>
+            </w:r>
+            <w:proofErr w:type="spellEnd"/>
           </w:p>
         </w:tc>
       </w:tr>
@@ -12740,6 +14168,7 @@
                 <w:szCs w:val="20"/>
               </w:rPr>
             </w:pPr>
+            <w:proofErr w:type="spellStart"/>
             <w:r>
               <w:rPr>
                 <w:rFonts w:ascii="Arial" w:hAnsi="Arial" w:cs="Arial"/>
@@ -12748,6 +14177,7 @@
               </w:rPr>
               <w:t>rel.pred.activity</w:t>
             </w:r>
+            <w:proofErr w:type="spellEnd"/>
           </w:p>
         </w:tc>
         <w:tc>
@@ -12877,7 +14307,23 @@
           <w:rFonts w:ascii="Arial" w:hAnsi="Arial" w:cs="Arial"/>
           <w:lang w:val="fr-CA"/>
         </w:rPr>
-        <w:t xml:space="preserve">enfouissement et de mortalité pour les parcelles individuelles du mésocosme 48 h après la pêche par rapport à la température moyenne de l'air pendant les quatre heures environ au cours desquelles les </w:t>
+        <w:t xml:space="preserve">enfouissement et de mortalité pour les parcelles individuelles du </w:t>
+      </w:r>
+      <w:proofErr w:type="spellStart"/>
+      <w:r>
+        <w:rPr>
+          <w:rFonts w:ascii="Arial" w:hAnsi="Arial" w:cs="Arial"/>
+          <w:lang w:val="fr-CA"/>
+        </w:rPr>
+        <w:t>mésocosme</w:t>
+      </w:r>
+      <w:proofErr w:type="spellEnd"/>
+      <w:r>
+        <w:rPr>
+          <w:rFonts w:ascii="Arial" w:hAnsi="Arial" w:cs="Arial"/>
+          <w:lang w:val="fr-CA"/>
+        </w:rPr>
+        <w:t xml:space="preserve"> 48 h après la pêche par rapport à la température moyenne de l'air pendant les quatre heures environ au cours desquelles les </w:t>
       </w:r>
       <w:r>
         <w:rPr>
@@ -13050,8 +14496,20 @@
                 <w:sz w:val="20"/>
                 <w:szCs w:val="20"/>
               </w:rPr>
-              <w:t>Nom de la colonne</w:t>
-            </w:r>
+              <w:t xml:space="preserve">Nom de la </w:t>
+            </w:r>
+            <w:proofErr w:type="spellStart"/>
+            <w:r>
+              <w:rPr>
+                <w:rFonts w:ascii="Arial" w:hAnsi="Arial" w:cs="Arial"/>
+                <w:b/>
+                <w:bCs/>
+                <w:sz w:val="20"/>
+                <w:szCs w:val="20"/>
+              </w:rPr>
+              <w:t>colonne</w:t>
+            </w:r>
+            <w:proofErr w:type="spellEnd"/>
           </w:p>
         </w:tc>
         <w:tc>
@@ -13152,6 +14610,7 @@
                 <w:szCs w:val="20"/>
               </w:rPr>
             </w:pPr>
+            <w:proofErr w:type="spellStart"/>
             <w:r>
               <w:rPr>
                 <w:rFonts w:ascii="Arial" w:hAnsi="Arial" w:cs="Arial"/>
@@ -13160,6 +14619,7 @@
               </w:rPr>
               <w:t>exp.temp</w:t>
             </w:r>
+            <w:proofErr w:type="spellEnd"/>
           </w:p>
         </w:tc>
         <w:tc>
@@ -13414,7 +14874,27 @@
                 <w:szCs w:val="20"/>
                 <w:lang w:val="fr-CA"/>
               </w:rPr>
-              <w:t>dead.48h) pour chaque parcelle du mésocosme après 48 h.</w:t>
+              <w:t xml:space="preserve">dead.48h) pour chaque parcelle du </w:t>
+            </w:r>
+            <w:proofErr w:type="spellStart"/>
+            <w:r>
+              <w:rPr>
+                <w:rFonts w:ascii="Arial" w:hAnsi="Arial" w:cs="Arial"/>
+                <w:sz w:val="20"/>
+                <w:szCs w:val="20"/>
+                <w:lang w:val="fr-CA"/>
+              </w:rPr>
+              <w:t>mésocosme</w:t>
+            </w:r>
+            <w:proofErr w:type="spellEnd"/>
+            <w:r>
+              <w:rPr>
+                <w:rFonts w:ascii="Arial" w:hAnsi="Arial" w:cs="Arial"/>
+                <w:sz w:val="20"/>
+                <w:szCs w:val="20"/>
+                <w:lang w:val="fr-CA"/>
+              </w:rPr>
+              <w:t xml:space="preserve"> après 48 h.</w:t>
             </w:r>
           </w:p>
         </w:tc>
@@ -13529,7 +15009,23 @@
           <w:rFonts w:ascii="Arial" w:hAnsi="Arial" w:cs="Arial"/>
           <w:lang w:val="fr-CA"/>
         </w:rPr>
-        <w:t>Données sur les prises de crabe du programme de surveillance du crabe au parc national Kouchibouguac de 2019 à 2024.</w:t>
+        <w:t xml:space="preserve">Données sur les prises de crabe du programme de surveillance du crabe au parc national </w:t>
+      </w:r>
+      <w:proofErr w:type="spellStart"/>
+      <w:r>
+        <w:rPr>
+          <w:rFonts w:ascii="Arial" w:hAnsi="Arial" w:cs="Arial"/>
+          <w:lang w:val="fr-CA"/>
+        </w:rPr>
+        <w:t>Kouchibouguac</w:t>
+      </w:r>
+      <w:proofErr w:type="spellEnd"/>
+      <w:r>
+        <w:rPr>
+          <w:rFonts w:ascii="Arial" w:hAnsi="Arial" w:cs="Arial"/>
+          <w:lang w:val="fr-CA"/>
+        </w:rPr>
+        <w:t xml:space="preserve"> de 2019 à 2024.</w:t>
       </w:r>
     </w:p>
     <w:p>
@@ -13662,8 +15158,20 @@
                 <w:sz w:val="20"/>
                 <w:szCs w:val="20"/>
               </w:rPr>
-              <w:t>Nom de la colonne</w:t>
-            </w:r>
+              <w:t xml:space="preserve">Nom de la </w:t>
+            </w:r>
+            <w:proofErr w:type="spellStart"/>
+            <w:r>
+              <w:rPr>
+                <w:rFonts w:ascii="Arial" w:hAnsi="Arial" w:cs="Arial"/>
+                <w:b/>
+                <w:bCs/>
+                <w:sz w:val="20"/>
+                <w:szCs w:val="20"/>
+              </w:rPr>
+              <w:t>colonne</w:t>
+            </w:r>
+            <w:proofErr w:type="spellEnd"/>
           </w:p>
         </w:tc>
         <w:tc>
@@ -13764,6 +15272,7 @@
                 <w:szCs w:val="20"/>
               </w:rPr>
             </w:pPr>
+            <w:proofErr w:type="spellStart"/>
             <w:r>
               <w:rPr>
                 <w:rFonts w:ascii="Arial" w:hAnsi="Arial" w:cs="Arial"/>
@@ -13772,6 +15281,7 @@
               </w:rPr>
               <w:t>julian.date</w:t>
             </w:r>
+            <w:proofErr w:type="spellEnd"/>
           </w:p>
         </w:tc>
         <w:tc>
@@ -13817,6 +15327,7 @@
                 <w:szCs w:val="20"/>
               </w:rPr>
             </w:pPr>
+            <w:proofErr w:type="spellStart"/>
             <w:r>
               <w:rPr>
                 <w:rFonts w:ascii="Arial" w:hAnsi="Arial" w:cs="Arial"/>
@@ -13825,6 +15336,7 @@
               </w:rPr>
               <w:t>days.fished</w:t>
             </w:r>
+            <w:proofErr w:type="spellEnd"/>
           </w:p>
         </w:tc>
         <w:tc>
@@ -13870,6 +15382,7 @@
                 <w:szCs w:val="20"/>
               </w:rPr>
             </w:pPr>
+            <w:proofErr w:type="spellStart"/>
             <w:r>
               <w:rPr>
                 <w:rFonts w:ascii="Arial" w:hAnsi="Arial" w:cs="Arial"/>
@@ -13878,6 +15391,7 @@
               </w:rPr>
               <w:t>avg.mucrab</w:t>
             </w:r>
+            <w:proofErr w:type="spellEnd"/>
           </w:p>
         </w:tc>
         <w:tc>
@@ -13903,6 +15417,7 @@
               </w:rPr>
               <w:t>Capture moyenne de crabes de vase (</w:t>
             </w:r>
+            <w:proofErr w:type="spellStart"/>
             <w:r>
               <w:rPr>
                 <w:rFonts w:ascii="Arial" w:hAnsi="Arial" w:cs="Arial"/>
@@ -13912,8 +15427,33 @@
                 <w:szCs w:val="20"/>
                 <w:lang w:val="fr-FR"/>
               </w:rPr>
-              <w:t>Panopeus herbstii</w:t>
-            </w:r>
+              <w:t>Panopeus</w:t>
+            </w:r>
+            <w:proofErr w:type="spellEnd"/>
+            <w:r>
+              <w:rPr>
+                <w:rFonts w:ascii="Arial" w:hAnsi="Arial" w:cs="Arial"/>
+                <w:i/>
+                <w:iCs/>
+                <w:sz w:val="20"/>
+                <w:szCs w:val="20"/>
+                <w:lang w:val="fr-FR"/>
+              </w:rPr>
+              <w:t xml:space="preserve"> </w:t>
+            </w:r>
+            <w:proofErr w:type="spellStart"/>
+            <w:r>
+              <w:rPr>
+                <w:rFonts w:ascii="Arial" w:hAnsi="Arial" w:cs="Arial"/>
+                <w:i/>
+                <w:iCs/>
+                <w:sz w:val="20"/>
+                <w:szCs w:val="20"/>
+                <w:lang w:val="fr-FR"/>
+              </w:rPr>
+              <w:t>herbstii</w:t>
+            </w:r>
+            <w:proofErr w:type="spellEnd"/>
             <w:r>
               <w:rPr>
                 <w:rFonts w:ascii="Arial" w:hAnsi="Arial" w:cs="Arial"/>
@@ -13963,6 +15503,7 @@
                 <w:szCs w:val="20"/>
               </w:rPr>
             </w:pPr>
+            <w:proofErr w:type="spellStart"/>
             <w:r>
               <w:rPr>
                 <w:rFonts w:ascii="Arial" w:hAnsi="Arial" w:cs="Arial"/>
@@ -13971,6 +15512,7 @@
               </w:rPr>
               <w:t>avg.rockcrab</w:t>
             </w:r>
+            <w:proofErr w:type="spellEnd"/>
           </w:p>
         </w:tc>
         <w:tc>
@@ -14005,8 +15547,21 @@
                 <w:szCs w:val="20"/>
                 <w:lang w:val="fr-FR"/>
               </w:rPr>
-              <w:t>Cancer irroratus</w:t>
-            </w:r>
+              <w:t xml:space="preserve">Cancer </w:t>
+            </w:r>
+            <w:proofErr w:type="spellStart"/>
+            <w:r>
+              <w:rPr>
+                <w:rFonts w:ascii="Arial" w:hAnsi="Arial" w:cs="Arial"/>
+                <w:i/>
+                <w:iCs/>
+                <w:sz w:val="20"/>
+                <w:szCs w:val="20"/>
+                <w:lang w:val="fr-FR"/>
+              </w:rPr>
+              <w:t>irroratus</w:t>
+            </w:r>
+            <w:proofErr w:type="spellEnd"/>
             <w:r>
               <w:rPr>
                 <w:rFonts w:ascii="Arial" w:hAnsi="Arial" w:cs="Arial"/>
@@ -14056,6 +15611,7 @@
                 <w:szCs w:val="20"/>
               </w:rPr>
             </w:pPr>
+            <w:proofErr w:type="spellStart"/>
             <w:r>
               <w:rPr>
                 <w:rFonts w:ascii="Arial" w:hAnsi="Arial" w:cs="Arial"/>
@@ -14064,6 +15620,7 @@
               </w:rPr>
               <w:t>avg.rgreencrab</w:t>
             </w:r>
+            <w:proofErr w:type="spellEnd"/>
           </w:p>
         </w:tc>
         <w:tc>
@@ -14089,6 +15646,7 @@
               </w:rPr>
               <w:t>Moyenne des captures de crabes verts (</w:t>
             </w:r>
+            <w:proofErr w:type="spellStart"/>
             <w:r>
               <w:rPr>
                 <w:rFonts w:ascii="Arial" w:hAnsi="Arial" w:cs="Arial"/>
@@ -14098,8 +15656,33 @@
                 <w:szCs w:val="20"/>
                 <w:lang w:val="fr-FR"/>
               </w:rPr>
-              <w:t>Carcinus maenas</w:t>
-            </w:r>
+              <w:t>Carcinus</w:t>
+            </w:r>
+            <w:proofErr w:type="spellEnd"/>
+            <w:r>
+              <w:rPr>
+                <w:rFonts w:ascii="Arial" w:hAnsi="Arial" w:cs="Arial"/>
+                <w:i/>
+                <w:iCs/>
+                <w:sz w:val="20"/>
+                <w:szCs w:val="20"/>
+                <w:lang w:val="fr-FR"/>
+              </w:rPr>
+              <w:t xml:space="preserve"> </w:t>
+            </w:r>
+            <w:proofErr w:type="spellStart"/>
+            <w:r>
+              <w:rPr>
+                <w:rFonts w:ascii="Arial" w:hAnsi="Arial" w:cs="Arial"/>
+                <w:i/>
+                <w:iCs/>
+                <w:sz w:val="20"/>
+                <w:szCs w:val="20"/>
+                <w:lang w:val="fr-FR"/>
+              </w:rPr>
+              <w:t>maenas</w:t>
+            </w:r>
+            <w:proofErr w:type="spellEnd"/>
             <w:r>
               <w:rPr>
                 <w:rFonts w:ascii="Arial" w:hAnsi="Arial" w:cs="Arial"/>
@@ -14149,6 +15732,7 @@
                 <w:szCs w:val="20"/>
               </w:rPr>
             </w:pPr>
+            <w:proofErr w:type="spellStart"/>
             <w:r>
               <w:rPr>
                 <w:rFonts w:ascii="Arial" w:hAnsi="Arial" w:cs="Arial"/>
@@ -14157,6 +15741,7 @@
               </w:rPr>
               <w:t>avg.total.crab</w:t>
             </w:r>
+            <w:proofErr w:type="spellEnd"/>
           </w:p>
         </w:tc>
         <w:tc>
@@ -14222,6 +15807,7 @@
                 <w:szCs w:val="20"/>
               </w:rPr>
             </w:pPr>
+            <w:proofErr w:type="spellStart"/>
             <w:r>
               <w:rPr>
                 <w:rFonts w:ascii="Arial" w:hAnsi="Arial" w:cs="Arial"/>
@@ -14230,6 +15816,7 @@
               </w:rPr>
               <w:t>avg.cpue</w:t>
             </w:r>
+            <w:proofErr w:type="spellEnd"/>
           </w:p>
         </w:tc>
         <w:tc>
@@ -14387,7 +15974,71 @@
           <w:rFonts w:ascii="Arial" w:hAnsi="Arial" w:cs="Arial"/>
           <w:lang w:val="fr-FR"/>
         </w:rPr>
-        <w:t>Données sur la proportion de réenfouissement (24 heures après que les myes sublégales ont été rejetées) pour comparer les changements temporels dans le réenfouissement entre l'expérience en mésocosme présentée dans l'article et une expérience comparable menée en 2021 (Ledoux et al. 2021 ; https://doi.org/10.1016/j.jembe.2023.151916).</w:t>
+        <w:t xml:space="preserve">Données sur la proportion de </w:t>
+      </w:r>
+      <w:proofErr w:type="spellStart"/>
+      <w:r>
+        <w:rPr>
+          <w:rFonts w:ascii="Arial" w:hAnsi="Arial" w:cs="Arial"/>
+          <w:lang w:val="fr-FR"/>
+        </w:rPr>
+        <w:t>réenfouissement</w:t>
+      </w:r>
+      <w:proofErr w:type="spellEnd"/>
+      <w:r>
+        <w:rPr>
+          <w:rFonts w:ascii="Arial" w:hAnsi="Arial" w:cs="Arial"/>
+          <w:lang w:val="fr-FR"/>
+        </w:rPr>
+        <w:t xml:space="preserve"> (24 heures après que les myes </w:t>
+      </w:r>
+      <w:proofErr w:type="spellStart"/>
+      <w:r>
+        <w:rPr>
+          <w:rFonts w:ascii="Arial" w:hAnsi="Arial" w:cs="Arial"/>
+          <w:lang w:val="fr-FR"/>
+        </w:rPr>
+        <w:t>sublégales</w:t>
+      </w:r>
+      <w:proofErr w:type="spellEnd"/>
+      <w:r>
+        <w:rPr>
+          <w:rFonts w:ascii="Arial" w:hAnsi="Arial" w:cs="Arial"/>
+          <w:lang w:val="fr-FR"/>
+        </w:rPr>
+        <w:t xml:space="preserve"> ont été rejetées) pour comparer les changements temporels dans le </w:t>
+      </w:r>
+      <w:proofErr w:type="spellStart"/>
+      <w:r>
+        <w:rPr>
+          <w:rFonts w:ascii="Arial" w:hAnsi="Arial" w:cs="Arial"/>
+          <w:lang w:val="fr-FR"/>
+        </w:rPr>
+        <w:t>réenfouissement</w:t>
+      </w:r>
+      <w:proofErr w:type="spellEnd"/>
+      <w:r>
+        <w:rPr>
+          <w:rFonts w:ascii="Arial" w:hAnsi="Arial" w:cs="Arial"/>
+          <w:lang w:val="fr-FR"/>
+        </w:rPr>
+        <w:t xml:space="preserve"> entre l'expérience en </w:t>
+      </w:r>
+      <w:proofErr w:type="spellStart"/>
+      <w:r>
+        <w:rPr>
+          <w:rFonts w:ascii="Arial" w:hAnsi="Arial" w:cs="Arial"/>
+          <w:lang w:val="fr-FR"/>
+        </w:rPr>
+        <w:t>mésocosme</w:t>
+      </w:r>
+      <w:proofErr w:type="spellEnd"/>
+      <w:r>
+        <w:rPr>
+          <w:rFonts w:ascii="Arial" w:hAnsi="Arial" w:cs="Arial"/>
+          <w:lang w:val="fr-FR"/>
+        </w:rPr>
+        <w:t xml:space="preserve"> présentée dans l'article et une expérience comparable menée en 2021 (Ledoux et al. 2021 ; https://doi.org/10.1016/j.jembe.2023.151916).</w:t>
       </w:r>
     </w:p>
     <w:p>
@@ -14504,8 +16155,20 @@
                 <w:sz w:val="20"/>
                 <w:szCs w:val="20"/>
               </w:rPr>
-              <w:t>Nom de la colonne</w:t>
-            </w:r>
+              <w:t xml:space="preserve">Nom de la </w:t>
+            </w:r>
+            <w:proofErr w:type="spellStart"/>
+            <w:r>
+              <w:rPr>
+                <w:rFonts w:ascii="Arial" w:hAnsi="Arial" w:cs="Arial"/>
+                <w:b/>
+                <w:bCs/>
+                <w:sz w:val="20"/>
+                <w:szCs w:val="20"/>
+              </w:rPr>
+              <w:t>colonne</w:t>
+            </w:r>
+            <w:proofErr w:type="spellEnd"/>
           </w:p>
         </w:tc>
         <w:tc>
@@ -14577,13 +16240,41 @@
                 <w:highlight w:val="yellow"/>
               </w:rPr>
             </w:pPr>
-            <w:r>
-              <w:rPr>
-                <w:rFonts w:ascii="Arial" w:hAnsi="Arial" w:cs="Arial"/>
-                <w:sz w:val="20"/>
-                <w:szCs w:val="20"/>
-              </w:rPr>
-              <w:t>L'année de l'expérience.</w:t>
+            <w:proofErr w:type="spellStart"/>
+            <w:r>
+              <w:rPr>
+                <w:rFonts w:ascii="Arial" w:hAnsi="Arial" w:cs="Arial"/>
+                <w:sz w:val="20"/>
+                <w:szCs w:val="20"/>
+              </w:rPr>
+              <w:t>L'année</w:t>
+            </w:r>
+            <w:proofErr w:type="spellEnd"/>
+            <w:r>
+              <w:rPr>
+                <w:rFonts w:ascii="Arial" w:hAnsi="Arial" w:cs="Arial"/>
+                <w:sz w:val="20"/>
+                <w:szCs w:val="20"/>
+              </w:rPr>
+              <w:t xml:space="preserve"> de </w:t>
+            </w:r>
+            <w:proofErr w:type="spellStart"/>
+            <w:r>
+              <w:rPr>
+                <w:rFonts w:ascii="Arial" w:hAnsi="Arial" w:cs="Arial"/>
+                <w:sz w:val="20"/>
+                <w:szCs w:val="20"/>
+              </w:rPr>
+              <w:t>l'expérience</w:t>
+            </w:r>
+            <w:proofErr w:type="spellEnd"/>
+            <w:r>
+              <w:rPr>
+                <w:rFonts w:ascii="Arial" w:hAnsi="Arial" w:cs="Arial"/>
+                <w:sz w:val="20"/>
+                <w:szCs w:val="20"/>
+              </w:rPr>
+              <w:t>.</w:t>
             </w:r>
           </w:p>
         </w:tc>
@@ -14744,15 +16435,53 @@
                 <w:szCs w:val="20"/>
                 <w:lang w:val="fr-FR"/>
               </w:rPr>
-              <w:t xml:space="preserve">Le site du parc national Kouchibouguac où les expériences ont été menées (n = 4 pour 2021 ; n = 1 pour 2024). Les détails sur les sites pour 2021 se trouvent dans Ledoux et al. </w:t>
-            </w:r>
-            <w:r>
-              <w:rPr>
-                <w:rFonts w:ascii="Arial" w:hAnsi="Arial" w:cs="Arial"/>
-                <w:sz w:val="20"/>
-                <w:szCs w:val="20"/>
-              </w:rPr>
-              <w:t>(2021) ici : https://doi.org/10.1016/j.jembe.2023.151916</w:t>
+              <w:t xml:space="preserve">Le site du parc national </w:t>
+            </w:r>
+            <w:proofErr w:type="spellStart"/>
+            <w:r>
+              <w:rPr>
+                <w:rFonts w:ascii="Arial" w:hAnsi="Arial" w:cs="Arial"/>
+                <w:sz w:val="20"/>
+                <w:szCs w:val="20"/>
+                <w:lang w:val="fr-FR"/>
+              </w:rPr>
+              <w:t>Kouchibouguac</w:t>
+            </w:r>
+            <w:proofErr w:type="spellEnd"/>
+            <w:r>
+              <w:rPr>
+                <w:rFonts w:ascii="Arial" w:hAnsi="Arial" w:cs="Arial"/>
+                <w:sz w:val="20"/>
+                <w:szCs w:val="20"/>
+                <w:lang w:val="fr-FR"/>
+              </w:rPr>
+              <w:t xml:space="preserve"> où les expériences ont été menées (n = 4 pour 2021 ; n = 1 pour 2024). Les détails sur les sites pour 2021 se trouvent dans Ledoux et al. </w:t>
+            </w:r>
+            <w:r>
+              <w:rPr>
+                <w:rFonts w:ascii="Arial" w:hAnsi="Arial" w:cs="Arial"/>
+                <w:sz w:val="20"/>
+                <w:szCs w:val="20"/>
+              </w:rPr>
+              <w:t xml:space="preserve">(2021) </w:t>
+            </w:r>
+            <w:proofErr w:type="spellStart"/>
+            <w:r>
+              <w:rPr>
+                <w:rFonts w:ascii="Arial" w:hAnsi="Arial" w:cs="Arial"/>
+                <w:sz w:val="20"/>
+                <w:szCs w:val="20"/>
+              </w:rPr>
+              <w:t>ici</w:t>
+            </w:r>
+            <w:proofErr w:type="spellEnd"/>
+            <w:r>
+              <w:rPr>
+                <w:rFonts w:ascii="Arial" w:hAnsi="Arial" w:cs="Arial"/>
+                <w:sz w:val="20"/>
+                <w:szCs w:val="20"/>
+              </w:rPr>
+              <w:t xml:space="preserve"> : https://doi.org/10.1016/j.jembe.2023.151916</w:t>
             </w:r>
           </w:p>
         </w:tc>
@@ -14806,7 +16535,27 @@
                 <w:szCs w:val="20"/>
                 <w:lang w:val="fr-FR"/>
               </w:rPr>
-              <w:t>ID de la parcelle expérimentale individuelle (mésocosme).</w:t>
+              <w:t>ID de la parcelle expérimentale individuelle (</w:t>
+            </w:r>
+            <w:proofErr w:type="spellStart"/>
+            <w:r>
+              <w:rPr>
+                <w:rFonts w:ascii="Arial" w:hAnsi="Arial" w:cs="Arial"/>
+                <w:sz w:val="20"/>
+                <w:szCs w:val="20"/>
+                <w:lang w:val="fr-FR"/>
+              </w:rPr>
+              <w:t>mésocosme</w:t>
+            </w:r>
+            <w:proofErr w:type="spellEnd"/>
+            <w:r>
+              <w:rPr>
+                <w:rFonts w:ascii="Arial" w:hAnsi="Arial" w:cs="Arial"/>
+                <w:sz w:val="20"/>
+                <w:szCs w:val="20"/>
+                <w:lang w:val="fr-FR"/>
+              </w:rPr>
+              <w:t>).</w:t>
             </w:r>
           </w:p>
         </w:tc>
@@ -14985,7 +16734,27 @@
                 <w:szCs w:val="20"/>
                 <w:lang w:val="fr-FR"/>
               </w:rPr>
-              <w:t>s sublégales qui ont été complètement réenfouies 24 heures après avoir été relâchées.</w:t>
+              <w:t xml:space="preserve">s </w:t>
+            </w:r>
+            <w:proofErr w:type="spellStart"/>
+            <w:r>
+              <w:rPr>
+                <w:rFonts w:ascii="Arial" w:hAnsi="Arial" w:cs="Arial"/>
+                <w:sz w:val="20"/>
+                <w:szCs w:val="20"/>
+                <w:lang w:val="fr-FR"/>
+              </w:rPr>
+              <w:t>sublégales</w:t>
+            </w:r>
+            <w:proofErr w:type="spellEnd"/>
+            <w:r>
+              <w:rPr>
+                <w:rFonts w:ascii="Arial" w:hAnsi="Arial" w:cs="Arial"/>
+                <w:sz w:val="20"/>
+                <w:szCs w:val="20"/>
+                <w:lang w:val="fr-FR"/>
+              </w:rPr>
+              <w:t xml:space="preserve"> qui ont été complètement réenfouies 24 heures après avoir été relâchées.</w:t>
             </w:r>
           </w:p>
         </w:tc>
@@ -15007,6 +16776,7 @@
                 <w:szCs w:val="20"/>
               </w:rPr>
             </w:pPr>
+            <w:proofErr w:type="spellStart"/>
             <w:r>
               <w:rPr>
                 <w:rFonts w:ascii="Arial" w:hAnsi="Arial" w:cs="Arial"/>
@@ -15015,6 +16785,7 @@
               </w:rPr>
               <w:t>prop.burrowed</w:t>
             </w:r>
+            <w:proofErr w:type="spellEnd"/>
           </w:p>
         </w:tc>
         <w:tc>
@@ -15078,7 +16849,27 @@
                 <w:szCs w:val="20"/>
                 <w:lang w:val="fr-FR"/>
               </w:rPr>
-              <w:t xml:space="preserve">s qui se sont réenfouies dans chaque parcelle individuelle de mésocosme à chaque point dans le temps. </w:t>
+              <w:t xml:space="preserve">s qui se sont réenfouies dans chaque parcelle individuelle de </w:t>
+            </w:r>
+            <w:proofErr w:type="spellStart"/>
+            <w:r>
+              <w:rPr>
+                <w:rFonts w:ascii="Arial" w:hAnsi="Arial" w:cs="Arial"/>
+                <w:sz w:val="20"/>
+                <w:szCs w:val="20"/>
+                <w:lang w:val="fr-FR"/>
+              </w:rPr>
+              <w:t>mésocosme</w:t>
+            </w:r>
+            <w:proofErr w:type="spellEnd"/>
+            <w:r>
+              <w:rPr>
+                <w:rFonts w:ascii="Arial" w:hAnsi="Arial" w:cs="Arial"/>
+                <w:sz w:val="20"/>
+                <w:szCs w:val="20"/>
+                <w:lang w:val="fr-FR"/>
+              </w:rPr>
+              <w:t xml:space="preserve"> à chaque point dans le temps. </w:t>
             </w:r>
             <w:r>
               <w:rPr>
@@ -15096,6 +16887,7 @@
               </w:rPr>
               <w:t xml:space="preserve">Calculé comme suit : </w:t>
             </w:r>
+            <w:proofErr w:type="spellStart"/>
             <w:r>
               <w:rPr>
                 <w:rFonts w:ascii="Arial" w:hAnsi="Arial" w:cs="Arial"/>
@@ -15114,8 +16906,93 @@
                   </w:rPr>
                 </w:rPrChange>
               </w:rPr>
-              <w:t>prop.burrowed = burrowed ÷ released</w:t>
-            </w:r>
+              <w:t>prop.burrowed</w:t>
+            </w:r>
+            <w:proofErr w:type="spellEnd"/>
+            <w:r>
+              <w:rPr>
+                <w:rFonts w:ascii="Arial" w:hAnsi="Arial" w:cs="Arial"/>
+                <w:i/>
+                <w:iCs/>
+                <w:sz w:val="20"/>
+                <w:szCs w:val="20"/>
+                <w:lang w:val="fr-CA"/>
+                <w:rPrChange w:id="26" w:author="Sonier, Remi (DFO/MPO)" w:date="2025-03-04T11:35:00Z">
+                  <w:rPr>
+                    <w:rFonts w:ascii="Arial" w:hAnsi="Arial" w:cs="Arial"/>
+                    <w:i/>
+                    <w:iCs/>
+                    <w:sz w:val="20"/>
+                    <w:szCs w:val="20"/>
+                  </w:rPr>
+                </w:rPrChange>
+              </w:rPr>
+              <w:t xml:space="preserve"> = </w:t>
+            </w:r>
+            <w:proofErr w:type="spellStart"/>
+            <w:r>
+              <w:rPr>
+                <w:rFonts w:ascii="Arial" w:hAnsi="Arial" w:cs="Arial"/>
+                <w:i/>
+                <w:iCs/>
+                <w:sz w:val="20"/>
+                <w:szCs w:val="20"/>
+                <w:lang w:val="fr-CA"/>
+                <w:rPrChange w:id="27" w:author="Sonier, Remi (DFO/MPO)" w:date="2025-03-04T11:35:00Z">
+                  <w:rPr>
+                    <w:rFonts w:ascii="Arial" w:hAnsi="Arial" w:cs="Arial"/>
+                    <w:i/>
+                    <w:iCs/>
+                    <w:sz w:val="20"/>
+                    <w:szCs w:val="20"/>
+                  </w:rPr>
+                </w:rPrChange>
+              </w:rPr>
+              <w:t>burrowed</w:t>
+            </w:r>
+            <w:proofErr w:type="spellEnd"/>
+            <w:r>
+              <w:rPr>
+                <w:rFonts w:ascii="Arial" w:hAnsi="Arial" w:cs="Arial"/>
+                <w:i/>
+                <w:iCs/>
+                <w:sz w:val="20"/>
+                <w:szCs w:val="20"/>
+                <w:lang w:val="fr-CA"/>
+                <w:rPrChange w:id="28" w:author="Sonier, Remi (DFO/MPO)" w:date="2025-03-04T11:35:00Z">
+                  <w:rPr>
+                    <w:rFonts w:ascii="Arial" w:hAnsi="Arial" w:cs="Arial"/>
+                    <w:i/>
+                    <w:iCs/>
+                    <w:sz w:val="20"/>
+                    <w:szCs w:val="20"/>
+                  </w:rPr>
+                </w:rPrChange>
+              </w:rPr>
+              <w:t xml:space="preserve"> ÷ </w:t>
+            </w:r>
+            <w:proofErr w:type="spellStart"/>
+            <w:r>
+              <w:rPr>
+                <w:rFonts w:ascii="Arial" w:hAnsi="Arial" w:cs="Arial"/>
+                <w:i/>
+                <w:iCs/>
+                <w:sz w:val="20"/>
+                <w:szCs w:val="20"/>
+                <w:lang w:val="fr-CA"/>
+                <w:rPrChange w:id="29" w:author="Sonier, Remi (DFO/MPO)" w:date="2025-03-04T11:35:00Z">
+                  <w:rPr>
+                    <w:rFonts w:ascii="Arial" w:hAnsi="Arial" w:cs="Arial"/>
+                    <w:i/>
+                    <w:iCs/>
+                    <w:sz w:val="20"/>
+                    <w:szCs w:val="20"/>
+                  </w:rPr>
+                </w:rPrChange>
+              </w:rPr>
+              <w:t>released</w:t>
+            </w:r>
+            <w:proofErr w:type="spellEnd"/>
           </w:p>
         </w:tc>
       </w:tr>
@@ -15129,7 +17006,7 @@
           <w:sz w:val="28"/>
           <w:szCs w:val="28"/>
           <w:lang w:val="fr-CA"/>
-          <w:rPrChange w:id="26" w:author="Sonier, Remi (DFO/MPO)" w:date="2025-03-04T11:35:00Z">
+          <w:rPrChange w:id="30" w:author="Sonier, Remi (DFO/MPO)" w:date="2025-03-04T11:35:00Z">
             <w:rPr>
               <w:rFonts w:ascii="Arial" w:hAnsi="Arial" w:cs="Arial"/>
               <w:b/>
@@ -15148,7 +17025,7 @@
           <w:sz w:val="28"/>
           <w:szCs w:val="28"/>
           <w:lang w:val="fr-CA"/>
-          <w:rPrChange w:id="27" w:author="Sonier, Remi (DFO/MPO)" w:date="2025-03-04T11:35:00Z">
+          <w:rPrChange w:id="31" w:author="Sonier, Remi (DFO/MPO)" w:date="2025-03-04T11:35:00Z">
             <w:rPr>
               <w:rFonts w:ascii="Arial" w:hAnsi="Arial" w:cs="Arial"/>
               <w:b/>
@@ -15255,7 +17132,23 @@
           <w:rFonts w:ascii="Arial" w:hAnsi="Arial" w:cs="Arial"/>
           <w:lang w:val="fr-FR"/>
         </w:rPr>
-        <w:t xml:space="preserve">Valeurs des précipitations quotidiennes (1er mai-30 septembre 2024) obtenues à partir des données météorologiques historiques publiées par Environnement et Changement climatique Canada pour la station météorologique la plus proche de notre site d'étude, Kouchibouguac (URL : </w:t>
+        <w:t xml:space="preserve">Valeurs des précipitations quotidiennes (1er mai-30 septembre 2024) obtenues à partir des données météorologiques historiques publiées par Environnement et Changement climatique Canada pour la station météorologique la plus proche de notre site d'étude, </w:t>
+      </w:r>
+      <w:proofErr w:type="spellStart"/>
+      <w:r>
+        <w:rPr>
+          <w:rFonts w:ascii="Arial" w:hAnsi="Arial" w:cs="Arial"/>
+          <w:lang w:val="fr-FR"/>
+        </w:rPr>
+        <w:t>Kouchibouguac</w:t>
+      </w:r>
+      <w:proofErr w:type="spellEnd"/>
+      <w:r>
+        <w:rPr>
+          <w:rFonts w:ascii="Arial" w:hAnsi="Arial" w:cs="Arial"/>
+          <w:lang w:val="fr-FR"/>
+        </w:rPr>
+        <w:t xml:space="preserve"> (URL : </w:t>
       </w:r>
       <w:r>
         <w:fldChar w:fldCharType="begin"/>
@@ -15263,7 +17156,7 @@
       <w:r>
         <w:rPr>
           <w:lang w:val="fr-CA"/>
-          <w:rPrChange w:id="28" w:author="Sonier, Remi (DFO/MPO)" w:date="2025-03-04T11:34:00Z">
+          <w:rPrChange w:id="32" w:author="Sonier, Remi (DFO/MPO)" w:date="2025-03-04T11:34:00Z">
             <w:rPr/>
           </w:rPrChange>
         </w:rPr>
@@ -15415,8 +17308,20 @@
                 <w:sz w:val="20"/>
                 <w:szCs w:val="20"/>
               </w:rPr>
-              <w:t>Nom de la colonne</w:t>
-            </w:r>
+              <w:t xml:space="preserve">Nom de la </w:t>
+            </w:r>
+            <w:proofErr w:type="spellStart"/>
+            <w:r>
+              <w:rPr>
+                <w:rFonts w:ascii="Arial" w:hAnsi="Arial" w:cs="Arial"/>
+                <w:b/>
+                <w:bCs/>
+                <w:sz w:val="20"/>
+                <w:szCs w:val="20"/>
+              </w:rPr>
+              <w:t>colonne</w:t>
+            </w:r>
+            <w:proofErr w:type="spellEnd"/>
           </w:p>
         </w:tc>
         <w:tc>
@@ -15570,6 +17475,7 @@
                 <w:szCs w:val="20"/>
               </w:rPr>
             </w:pPr>
+            <w:proofErr w:type="spellStart"/>
             <w:r>
               <w:rPr>
                 <w:rFonts w:ascii="Arial" w:hAnsi="Arial" w:cs="Arial"/>
@@ -15578,6 +17484,7 @@
               </w:rPr>
               <w:t>day.in.month</w:t>
             </w:r>
+            <w:proofErr w:type="spellEnd"/>
           </w:p>
         </w:tc>
         <w:tc>
@@ -15623,6 +17530,7 @@
                 <w:szCs w:val="20"/>
               </w:rPr>
             </w:pPr>
+            <w:proofErr w:type="spellStart"/>
             <w:r>
               <w:rPr>
                 <w:rFonts w:ascii="Arial" w:hAnsi="Arial" w:cs="Arial"/>
@@ -15631,6 +17539,7 @@
               </w:rPr>
               <w:t>julian.date</w:t>
             </w:r>
+            <w:proofErr w:type="spellEnd"/>
           </w:p>
         </w:tc>
         <w:tc>
@@ -16032,8 +17941,20 @@
                 <w:sz w:val="20"/>
                 <w:szCs w:val="20"/>
               </w:rPr>
-              <w:t>Nom de la colonne</w:t>
-            </w:r>
+              <w:t xml:space="preserve">Nom de la </w:t>
+            </w:r>
+            <w:proofErr w:type="spellStart"/>
+            <w:r>
+              <w:rPr>
+                <w:rFonts w:ascii="Arial" w:hAnsi="Arial" w:cs="Arial"/>
+                <w:b/>
+                <w:bCs/>
+                <w:sz w:val="20"/>
+                <w:szCs w:val="20"/>
+              </w:rPr>
+              <w:t>colonne</w:t>
+            </w:r>
+            <w:proofErr w:type="spellEnd"/>
           </w:p>
         </w:tc>
         <w:tc>
@@ -16185,6 +18106,7 @@
                 <w:szCs w:val="20"/>
               </w:rPr>
             </w:pPr>
+            <w:proofErr w:type="spellStart"/>
             <w:r>
               <w:rPr>
                 <w:rFonts w:ascii="Arial" w:hAnsi="Arial" w:cs="Arial"/>
@@ -16193,6 +18115,7 @@
               </w:rPr>
               <w:t>shell.length</w:t>
             </w:r>
+            <w:proofErr w:type="spellEnd"/>
           </w:p>
         </w:tc>
         <w:tc>
@@ -16366,7 +18289,23 @@
           <w:rFonts w:ascii="Arial" w:hAnsi="Arial" w:cs="Arial"/>
           <w:lang w:val="fr-CA"/>
         </w:rPr>
-        <w:t xml:space="preserve"> pour les parcelles individuelles de mésocosmes </w:t>
+        <w:t xml:space="preserve"> pour les parcelles individuelles de </w:t>
+      </w:r>
+      <w:proofErr w:type="spellStart"/>
+      <w:r>
+        <w:rPr>
+          <w:rFonts w:ascii="Arial" w:hAnsi="Arial" w:cs="Arial"/>
+          <w:lang w:val="fr-CA"/>
+        </w:rPr>
+        <w:t>mésocosmes</w:t>
+      </w:r>
+      <w:proofErr w:type="spellEnd"/>
+      <w:r>
+        <w:rPr>
+          <w:rFonts w:ascii="Arial" w:hAnsi="Arial" w:cs="Arial"/>
+          <w:lang w:val="fr-CA"/>
+        </w:rPr>
+        <w:t xml:space="preserve"> </w:t>
       </w:r>
       <w:r>
         <w:rPr>
@@ -16394,7 +18333,23 @@
           <w:rFonts w:ascii="Arial" w:hAnsi="Arial" w:cs="Arial"/>
           <w:lang w:val="fr-CA"/>
         </w:rPr>
-        <w:t xml:space="preserve"> aient été placées sur la surface du sédiment dans leurs parcelles respectives de mésocosmes le premier jour de chaque expérience.</w:t>
+        <w:t xml:space="preserve"> aient été placées sur la surface du sédiment dans leurs parcelles respectives de </w:t>
+      </w:r>
+      <w:proofErr w:type="spellStart"/>
+      <w:r>
+        <w:rPr>
+          <w:rFonts w:ascii="Arial" w:hAnsi="Arial" w:cs="Arial"/>
+          <w:lang w:val="fr-CA"/>
+        </w:rPr>
+        <w:t>mésocosmes</w:t>
+      </w:r>
+      <w:proofErr w:type="spellEnd"/>
+      <w:r>
+        <w:rPr>
+          <w:rFonts w:ascii="Arial" w:hAnsi="Arial" w:cs="Arial"/>
+          <w:lang w:val="fr-CA"/>
+        </w:rPr>
+        <w:t xml:space="preserve"> le premier jour de chaque expérience.</w:t>
       </w:r>
     </w:p>
     <w:p>
@@ -16555,8 +18510,20 @@
                 <w:sz w:val="20"/>
                 <w:szCs w:val="20"/>
               </w:rPr>
-              <w:t>Nom de la colonne</w:t>
-            </w:r>
+              <w:t xml:space="preserve">Nom de la </w:t>
+            </w:r>
+            <w:proofErr w:type="spellStart"/>
+            <w:r>
+              <w:rPr>
+                <w:rFonts w:ascii="Arial" w:hAnsi="Arial" w:cs="Arial"/>
+                <w:b/>
+                <w:bCs/>
+                <w:sz w:val="20"/>
+                <w:szCs w:val="20"/>
+              </w:rPr>
+              <w:t>colonne</w:t>
+            </w:r>
+            <w:proofErr w:type="spellEnd"/>
           </w:p>
         </w:tc>
         <w:tc>
@@ -16636,13 +18603,95 @@
               </w:rPr>
               <w:t xml:space="preserve">Variable indépendante fixe catégorique à cinq niveaux (mai, juin, juillet, août, septembre). Le mois au cours duquel chaque expérience a été menée. </w:t>
             </w:r>
-            <w:r>
-              <w:rPr>
-                <w:rFonts w:ascii="Arial" w:hAnsi="Arial" w:cs="Arial"/>
-                <w:sz w:val="20"/>
-                <w:szCs w:val="20"/>
-              </w:rPr>
-              <w:t>Simplement appelé « expérience » dans l'analyse complémentaire.</w:t>
+            <w:proofErr w:type="spellStart"/>
+            <w:r>
+              <w:rPr>
+                <w:rFonts w:ascii="Arial" w:hAnsi="Arial" w:cs="Arial"/>
+                <w:sz w:val="20"/>
+                <w:szCs w:val="20"/>
+              </w:rPr>
+              <w:t>Simplement</w:t>
+            </w:r>
+            <w:proofErr w:type="spellEnd"/>
+            <w:r>
+              <w:rPr>
+                <w:rFonts w:ascii="Arial" w:hAnsi="Arial" w:cs="Arial"/>
+                <w:sz w:val="20"/>
+                <w:szCs w:val="20"/>
+              </w:rPr>
+              <w:t xml:space="preserve"> </w:t>
+            </w:r>
+            <w:proofErr w:type="spellStart"/>
+            <w:r>
+              <w:rPr>
+                <w:rFonts w:ascii="Arial" w:hAnsi="Arial" w:cs="Arial"/>
+                <w:sz w:val="20"/>
+                <w:szCs w:val="20"/>
+              </w:rPr>
+              <w:t>appelé</w:t>
+            </w:r>
+            <w:proofErr w:type="spellEnd"/>
+            <w:r>
+              <w:rPr>
+                <w:rFonts w:ascii="Arial" w:hAnsi="Arial" w:cs="Arial"/>
+                <w:sz w:val="20"/>
+                <w:szCs w:val="20"/>
+              </w:rPr>
+              <w:t xml:space="preserve"> « </w:t>
+            </w:r>
+            <w:proofErr w:type="spellStart"/>
+            <w:r>
+              <w:rPr>
+                <w:rFonts w:ascii="Arial" w:hAnsi="Arial" w:cs="Arial"/>
+                <w:sz w:val="20"/>
+                <w:szCs w:val="20"/>
+              </w:rPr>
+              <w:t>expérience</w:t>
+            </w:r>
+            <w:proofErr w:type="spellEnd"/>
+            <w:r>
+              <w:rPr>
+                <w:rFonts w:ascii="Arial" w:hAnsi="Arial" w:cs="Arial"/>
+                <w:sz w:val="20"/>
+                <w:szCs w:val="20"/>
+              </w:rPr>
+              <w:t xml:space="preserve"> » dans </w:t>
+            </w:r>
+            <w:proofErr w:type="spellStart"/>
+            <w:r>
+              <w:rPr>
+                <w:rFonts w:ascii="Arial" w:hAnsi="Arial" w:cs="Arial"/>
+                <w:sz w:val="20"/>
+                <w:szCs w:val="20"/>
+              </w:rPr>
+              <w:t>l'analyse</w:t>
+            </w:r>
+            <w:proofErr w:type="spellEnd"/>
+            <w:r>
+              <w:rPr>
+                <w:rFonts w:ascii="Arial" w:hAnsi="Arial" w:cs="Arial"/>
+                <w:sz w:val="20"/>
+                <w:szCs w:val="20"/>
+              </w:rPr>
+              <w:t xml:space="preserve"> </w:t>
+            </w:r>
+            <w:proofErr w:type="spellStart"/>
+            <w:r>
+              <w:rPr>
+                <w:rFonts w:ascii="Arial" w:hAnsi="Arial" w:cs="Arial"/>
+                <w:sz w:val="20"/>
+                <w:szCs w:val="20"/>
+              </w:rPr>
+              <w:t>complémentaire</w:t>
+            </w:r>
+            <w:proofErr w:type="spellEnd"/>
+            <w:r>
+              <w:rPr>
+                <w:rFonts w:ascii="Arial" w:hAnsi="Arial" w:cs="Arial"/>
+                <w:sz w:val="20"/>
+                <w:szCs w:val="20"/>
+              </w:rPr>
+              <w:t>.</w:t>
             </w:r>
           </w:p>
         </w:tc>
@@ -16664,6 +18713,7 @@
                 <w:szCs w:val="20"/>
               </w:rPr>
             </w:pPr>
+            <w:proofErr w:type="spellStart"/>
             <w:r>
               <w:rPr>
                 <w:rFonts w:ascii="Arial" w:hAnsi="Arial" w:cs="Arial"/>
@@ -16672,6 +18722,7 @@
               </w:rPr>
               <w:t>time.since.deploy</w:t>
             </w:r>
+            <w:proofErr w:type="spellEnd"/>
           </w:p>
         </w:tc>
         <w:tc>
@@ -16695,7 +18746,27 @@
                 <w:szCs w:val="20"/>
                 <w:lang w:val="fr-CA"/>
               </w:rPr>
-              <w:t>Variable indépendante fixe catégorique à huit niveaux (15, 30, 45, 60, 75, 90, 105 et 120 minutes). Le moment où le nombre de myes réenfouies a été enregistré après la pêche dans leurs parcelles respectives du mésocosme.</w:t>
+              <w:t xml:space="preserve">Variable indépendante fixe catégorique à huit niveaux (15, 30, 45, 60, 75, 90, 105 et 120 minutes). Le moment où le nombre de myes réenfouies a été enregistré après la pêche dans leurs parcelles respectives du </w:t>
+            </w:r>
+            <w:proofErr w:type="spellStart"/>
+            <w:r>
+              <w:rPr>
+                <w:rFonts w:ascii="Arial" w:hAnsi="Arial" w:cs="Arial"/>
+                <w:sz w:val="20"/>
+                <w:szCs w:val="20"/>
+                <w:lang w:val="fr-CA"/>
+              </w:rPr>
+              <w:t>mésocosme</w:t>
+            </w:r>
+            <w:proofErr w:type="spellEnd"/>
+            <w:r>
+              <w:rPr>
+                <w:rFonts w:ascii="Arial" w:hAnsi="Arial" w:cs="Arial"/>
+                <w:sz w:val="20"/>
+                <w:szCs w:val="20"/>
+                <w:lang w:val="fr-CA"/>
+              </w:rPr>
+              <w:t>.</w:t>
             </w:r>
           </w:p>
         </w:tc>
@@ -16717,6 +18788,7 @@
                 <w:szCs w:val="20"/>
               </w:rPr>
             </w:pPr>
+            <w:proofErr w:type="spellStart"/>
             <w:r>
               <w:rPr>
                 <w:rFonts w:ascii="Arial" w:hAnsi="Arial" w:cs="Arial"/>
@@ -16725,6 +18797,7 @@
               </w:rPr>
               <w:t>tide.level</w:t>
             </w:r>
+            <w:proofErr w:type="spellEnd"/>
           </w:p>
         </w:tc>
         <w:tc>
@@ -16748,7 +18821,107 @@
                 <w:szCs w:val="20"/>
                 <w:lang w:val="fr-CA"/>
               </w:rPr>
-              <w:t>Variable indépendante fixe catégorique à trois niveaux (intertidal, subtidal peu profond, subtidal plus profond). Niveau de marée auquel les myes ont été relâchées dans leurs parcelles de mésocosme respectives. IN = intertidal ; S1 = subtidal peu profond ; S2 = subtidal plus profond.</w:t>
+              <w:t xml:space="preserve">Variable indépendante fixe catégorique à trois niveaux (intertidal, </w:t>
+            </w:r>
+            <w:proofErr w:type="spellStart"/>
+            <w:r>
+              <w:rPr>
+                <w:rFonts w:ascii="Arial" w:hAnsi="Arial" w:cs="Arial"/>
+                <w:sz w:val="20"/>
+                <w:szCs w:val="20"/>
+                <w:lang w:val="fr-CA"/>
+              </w:rPr>
+              <w:t>subtidal</w:t>
+            </w:r>
+            <w:proofErr w:type="spellEnd"/>
+            <w:r>
+              <w:rPr>
+                <w:rFonts w:ascii="Arial" w:hAnsi="Arial" w:cs="Arial"/>
+                <w:sz w:val="20"/>
+                <w:szCs w:val="20"/>
+                <w:lang w:val="fr-CA"/>
+              </w:rPr>
+              <w:t xml:space="preserve"> peu profond, </w:t>
+            </w:r>
+            <w:proofErr w:type="spellStart"/>
+            <w:r>
+              <w:rPr>
+                <w:rFonts w:ascii="Arial" w:hAnsi="Arial" w:cs="Arial"/>
+                <w:sz w:val="20"/>
+                <w:szCs w:val="20"/>
+                <w:lang w:val="fr-CA"/>
+              </w:rPr>
+              <w:t>subtidal</w:t>
+            </w:r>
+            <w:proofErr w:type="spellEnd"/>
+            <w:r>
+              <w:rPr>
+                <w:rFonts w:ascii="Arial" w:hAnsi="Arial" w:cs="Arial"/>
+                <w:sz w:val="20"/>
+                <w:szCs w:val="20"/>
+                <w:lang w:val="fr-CA"/>
+              </w:rPr>
+              <w:t xml:space="preserve"> plus profond). Niveau de marée auquel les myes ont été relâchées dans leurs parcelles de </w:t>
+            </w:r>
+            <w:proofErr w:type="spellStart"/>
+            <w:r>
+              <w:rPr>
+                <w:rFonts w:ascii="Arial" w:hAnsi="Arial" w:cs="Arial"/>
+                <w:sz w:val="20"/>
+                <w:szCs w:val="20"/>
+                <w:lang w:val="fr-CA"/>
+              </w:rPr>
+              <w:t>mésocosme</w:t>
+            </w:r>
+            <w:proofErr w:type="spellEnd"/>
+            <w:r>
+              <w:rPr>
+                <w:rFonts w:ascii="Arial" w:hAnsi="Arial" w:cs="Arial"/>
+                <w:sz w:val="20"/>
+                <w:szCs w:val="20"/>
+                <w:lang w:val="fr-CA"/>
+              </w:rPr>
+              <w:t xml:space="preserve"> respectives. IN = intertidal ; S1 = </w:t>
+            </w:r>
+            <w:proofErr w:type="spellStart"/>
+            <w:r>
+              <w:rPr>
+                <w:rFonts w:ascii="Arial" w:hAnsi="Arial" w:cs="Arial"/>
+                <w:sz w:val="20"/>
+                <w:szCs w:val="20"/>
+                <w:lang w:val="fr-CA"/>
+              </w:rPr>
+              <w:t>subtidal</w:t>
+            </w:r>
+            <w:proofErr w:type="spellEnd"/>
+            <w:r>
+              <w:rPr>
+                <w:rFonts w:ascii="Arial" w:hAnsi="Arial" w:cs="Arial"/>
+                <w:sz w:val="20"/>
+                <w:szCs w:val="20"/>
+                <w:lang w:val="fr-CA"/>
+              </w:rPr>
+              <w:t xml:space="preserve"> peu profond ; S2 = </w:t>
+            </w:r>
+            <w:proofErr w:type="spellStart"/>
+            <w:r>
+              <w:rPr>
+                <w:rFonts w:ascii="Arial" w:hAnsi="Arial" w:cs="Arial"/>
+                <w:sz w:val="20"/>
+                <w:szCs w:val="20"/>
+                <w:lang w:val="fr-CA"/>
+              </w:rPr>
+              <w:t>subtidal</w:t>
+            </w:r>
+            <w:proofErr w:type="spellEnd"/>
+            <w:r>
+              <w:rPr>
+                <w:rFonts w:ascii="Arial" w:hAnsi="Arial" w:cs="Arial"/>
+                <w:sz w:val="20"/>
+                <w:szCs w:val="20"/>
+                <w:lang w:val="fr-CA"/>
+              </w:rPr>
+              <w:t xml:space="preserve"> plus profond.</w:t>
             </w:r>
           </w:p>
         </w:tc>
@@ -16770,6 +18943,7 @@
                 <w:szCs w:val="20"/>
               </w:rPr>
             </w:pPr>
+            <w:proofErr w:type="spellStart"/>
             <w:r>
               <w:rPr>
                 <w:rFonts w:ascii="Arial" w:hAnsi="Arial" w:cs="Arial"/>
@@ -16778,6 +18952,7 @@
               </w:rPr>
               <w:t>plot.glob</w:t>
             </w:r>
+            <w:proofErr w:type="spellEnd"/>
           </w:p>
         </w:tc>
         <w:tc>
@@ -16800,15 +18975,81 @@
                 <w:szCs w:val="20"/>
                 <w:lang w:val="fr-CA"/>
               </w:rPr>
-              <w:t xml:space="preserve">Variable indépendante aléatoire catégorique avec 150 niveaux. Identification de chaque parcelle de mésocosme dans chaque expérience. Les parcelles individuelles sont répétées huit fois dans chaque expérience, car la même parcelle a été évaluée toutes les 15 minutes pendant deux heures. </w:t>
-            </w:r>
-            <w:r>
-              <w:rPr>
-                <w:rFonts w:ascii="Arial" w:hAnsi="Arial" w:cs="Arial"/>
-                <w:sz w:val="20"/>
-                <w:szCs w:val="20"/>
-              </w:rPr>
-              <w:t>Appelé « Plot ID » dans l'analyse complémentaire.</w:t>
+              <w:t xml:space="preserve">Variable indépendante aléatoire catégorique avec 150 niveaux. Identification de chaque parcelle de </w:t>
+            </w:r>
+            <w:proofErr w:type="spellStart"/>
+            <w:r>
+              <w:rPr>
+                <w:rFonts w:ascii="Arial" w:hAnsi="Arial" w:cs="Arial"/>
+                <w:sz w:val="20"/>
+                <w:szCs w:val="20"/>
+                <w:lang w:val="fr-CA"/>
+              </w:rPr>
+              <w:t>mésocosme</w:t>
+            </w:r>
+            <w:proofErr w:type="spellEnd"/>
+            <w:r>
+              <w:rPr>
+                <w:rFonts w:ascii="Arial" w:hAnsi="Arial" w:cs="Arial"/>
+                <w:sz w:val="20"/>
+                <w:szCs w:val="20"/>
+                <w:lang w:val="fr-CA"/>
+              </w:rPr>
+              <w:t xml:space="preserve"> dans chaque expérience. Les parcelles individuelles sont répétées huit fois dans chaque expérience, car la même parcelle a été évaluée toutes les 15 minutes pendant deux heures. </w:t>
+            </w:r>
+            <w:proofErr w:type="spellStart"/>
+            <w:r>
+              <w:rPr>
+                <w:rFonts w:ascii="Arial" w:hAnsi="Arial" w:cs="Arial"/>
+                <w:sz w:val="20"/>
+                <w:szCs w:val="20"/>
+              </w:rPr>
+              <w:t>Appelé</w:t>
+            </w:r>
+            <w:proofErr w:type="spellEnd"/>
+            <w:r>
+              <w:rPr>
+                <w:rFonts w:ascii="Arial" w:hAnsi="Arial" w:cs="Arial"/>
+                <w:sz w:val="20"/>
+                <w:szCs w:val="20"/>
+              </w:rPr>
+              <w:t xml:space="preserve"> « Plot ID » dans </w:t>
+            </w:r>
+            <w:proofErr w:type="spellStart"/>
+            <w:r>
+              <w:rPr>
+                <w:rFonts w:ascii="Arial" w:hAnsi="Arial" w:cs="Arial"/>
+                <w:sz w:val="20"/>
+                <w:szCs w:val="20"/>
+              </w:rPr>
+              <w:t>l'analyse</w:t>
+            </w:r>
+            <w:proofErr w:type="spellEnd"/>
+            <w:r>
+              <w:rPr>
+                <w:rFonts w:ascii="Arial" w:hAnsi="Arial" w:cs="Arial"/>
+                <w:sz w:val="20"/>
+                <w:szCs w:val="20"/>
+              </w:rPr>
+              <w:t xml:space="preserve"> </w:t>
+            </w:r>
+            <w:proofErr w:type="spellStart"/>
+            <w:r>
+              <w:rPr>
+                <w:rFonts w:ascii="Arial" w:hAnsi="Arial" w:cs="Arial"/>
+                <w:sz w:val="20"/>
+                <w:szCs w:val="20"/>
+              </w:rPr>
+              <w:t>complémentaire</w:t>
+            </w:r>
+            <w:proofErr w:type="spellEnd"/>
+            <w:r>
+              <w:rPr>
+                <w:rFonts w:ascii="Arial" w:hAnsi="Arial" w:cs="Arial"/>
+                <w:sz w:val="20"/>
+                <w:szCs w:val="20"/>
+              </w:rPr>
+              <w:t>.</w:t>
             </w:r>
           </w:p>
         </w:tc>
@@ -16830,6 +19071,7 @@
                 <w:szCs w:val="20"/>
               </w:rPr>
             </w:pPr>
+            <w:proofErr w:type="spellStart"/>
             <w:r>
               <w:rPr>
                 <w:rFonts w:ascii="Arial" w:hAnsi="Arial" w:cs="Arial"/>
@@ -16838,6 +19080,7 @@
               </w:rPr>
               <w:t>pred.treat</w:t>
             </w:r>
+            <w:proofErr w:type="spellEnd"/>
           </w:p>
         </w:tc>
         <w:tc>
@@ -16860,15 +19103,71 @@
                 <w:szCs w:val="20"/>
                 <w:lang w:val="fr-CA"/>
               </w:rPr>
-              <w:t xml:space="preserve">Variable indépendante fixe catégorique à deux niveaux (exclusion du prédateur, inclusion du prédateur). Type de parcelle de mésocosme utilisée pour l'inclusion ou l'exclusion des prédateurs de crabes. </w:t>
-            </w:r>
-            <w:r>
-              <w:rPr>
-                <w:rFonts w:ascii="Arial" w:hAnsi="Arial" w:cs="Arial"/>
-                <w:sz w:val="20"/>
-                <w:szCs w:val="20"/>
-              </w:rPr>
-              <w:t>PE = exclusion des prédateurs ; PI = inclusion des prédateurs.</w:t>
+              <w:t xml:space="preserve">Variable indépendante fixe catégorique à deux niveaux (exclusion du prédateur, inclusion du prédateur). Type de parcelle de </w:t>
+            </w:r>
+            <w:proofErr w:type="spellStart"/>
+            <w:r>
+              <w:rPr>
+                <w:rFonts w:ascii="Arial" w:hAnsi="Arial" w:cs="Arial"/>
+                <w:sz w:val="20"/>
+                <w:szCs w:val="20"/>
+                <w:lang w:val="fr-CA"/>
+              </w:rPr>
+              <w:t>mésocosme</w:t>
+            </w:r>
+            <w:proofErr w:type="spellEnd"/>
+            <w:r>
+              <w:rPr>
+                <w:rFonts w:ascii="Arial" w:hAnsi="Arial" w:cs="Arial"/>
+                <w:sz w:val="20"/>
+                <w:szCs w:val="20"/>
+                <w:lang w:val="fr-CA"/>
+              </w:rPr>
+              <w:t xml:space="preserve"> utilisée pour l'inclusion ou l'exclusion des prédateurs de crabes. </w:t>
+            </w:r>
+            <w:r>
+              <w:rPr>
+                <w:rFonts w:ascii="Arial" w:hAnsi="Arial" w:cs="Arial"/>
+                <w:sz w:val="20"/>
+                <w:szCs w:val="20"/>
+              </w:rPr>
+              <w:t xml:space="preserve">PE = exclusion des </w:t>
+            </w:r>
+            <w:proofErr w:type="spellStart"/>
+            <w:r>
+              <w:rPr>
+                <w:rFonts w:ascii="Arial" w:hAnsi="Arial" w:cs="Arial"/>
+                <w:sz w:val="20"/>
+                <w:szCs w:val="20"/>
+              </w:rPr>
+              <w:t>prédateurs</w:t>
+            </w:r>
+            <w:proofErr w:type="spellEnd"/>
+            <w:r>
+              <w:rPr>
+                <w:rFonts w:ascii="Arial" w:hAnsi="Arial" w:cs="Arial"/>
+                <w:sz w:val="20"/>
+                <w:szCs w:val="20"/>
+              </w:rPr>
+              <w:t xml:space="preserve"> ; PI = inclusion des </w:t>
+            </w:r>
+            <w:proofErr w:type="spellStart"/>
+            <w:r>
+              <w:rPr>
+                <w:rFonts w:ascii="Arial" w:hAnsi="Arial" w:cs="Arial"/>
+                <w:sz w:val="20"/>
+                <w:szCs w:val="20"/>
+              </w:rPr>
+              <w:t>prédateurs</w:t>
+            </w:r>
+            <w:proofErr w:type="spellEnd"/>
+            <w:r>
+              <w:rPr>
+                <w:rFonts w:ascii="Arial" w:hAnsi="Arial" w:cs="Arial"/>
+                <w:sz w:val="20"/>
+                <w:szCs w:val="20"/>
+              </w:rPr>
+              <w:t>.</w:t>
             </w:r>
           </w:p>
         </w:tc>
@@ -16938,7 +19237,27 @@
                 <w:szCs w:val="20"/>
                 <w:lang w:val="fr-CA"/>
               </w:rPr>
-              <w:t xml:space="preserve"> initialement placées sur le sédiment dans chaque parcelle de mésocosme (ce nombre est toujours de 5).</w:t>
+              <w:t xml:space="preserve"> initialement placées sur le sédiment dans chaque parcelle de </w:t>
+            </w:r>
+            <w:proofErr w:type="spellStart"/>
+            <w:r>
+              <w:rPr>
+                <w:rFonts w:ascii="Arial" w:hAnsi="Arial" w:cs="Arial"/>
+                <w:sz w:val="20"/>
+                <w:szCs w:val="20"/>
+                <w:lang w:val="fr-CA"/>
+              </w:rPr>
+              <w:t>mésocosme</w:t>
+            </w:r>
+            <w:proofErr w:type="spellEnd"/>
+            <w:r>
+              <w:rPr>
+                <w:rFonts w:ascii="Arial" w:hAnsi="Arial" w:cs="Arial"/>
+                <w:sz w:val="20"/>
+                <w:szCs w:val="20"/>
+                <w:lang w:val="fr-CA"/>
+              </w:rPr>
+              <w:t xml:space="preserve"> (ce nombre est toujours de 5).</w:t>
             </w:r>
           </w:p>
         </w:tc>
@@ -17008,7 +19327,27 @@
                 <w:szCs w:val="20"/>
                 <w:lang w:val="fr-CA"/>
               </w:rPr>
-              <w:t xml:space="preserve"> qui ont réenfouies le sol dans chaque parcelle de mésocosme à chaque point dans le temps.</w:t>
+              <w:t xml:space="preserve"> qui ont réenfouies le sol dans chaque parcelle de </w:t>
+            </w:r>
+            <w:proofErr w:type="spellStart"/>
+            <w:r>
+              <w:rPr>
+                <w:rFonts w:ascii="Arial" w:hAnsi="Arial" w:cs="Arial"/>
+                <w:sz w:val="20"/>
+                <w:szCs w:val="20"/>
+                <w:lang w:val="fr-CA"/>
+              </w:rPr>
+              <w:t>mésocosme</w:t>
+            </w:r>
+            <w:proofErr w:type="spellEnd"/>
+            <w:r>
+              <w:rPr>
+                <w:rFonts w:ascii="Arial" w:hAnsi="Arial" w:cs="Arial"/>
+                <w:sz w:val="20"/>
+                <w:szCs w:val="20"/>
+                <w:lang w:val="fr-CA"/>
+              </w:rPr>
+              <w:t xml:space="preserve"> à chaque point dans le temps.</w:t>
             </w:r>
           </w:p>
         </w:tc>
@@ -17030,6 +19369,7 @@
                 <w:szCs w:val="20"/>
               </w:rPr>
             </w:pPr>
+            <w:proofErr w:type="spellStart"/>
             <w:r>
               <w:rPr>
                 <w:rFonts w:ascii="Arial" w:hAnsi="Arial" w:cs="Arial"/>
@@ -17038,6 +19378,7 @@
               </w:rPr>
               <w:t>prop.burrowed</w:t>
             </w:r>
+            <w:proofErr w:type="spellEnd"/>
           </w:p>
         </w:tc>
         <w:tc>
@@ -17079,7 +19420,27 @@
                 <w:szCs w:val="20"/>
                 <w:lang w:val="fr-CA"/>
               </w:rPr>
-              <w:t xml:space="preserve"> ayant repoussé dans chaque parcelle de mésocosme à chaque point dans le temps. </w:t>
+              <w:t xml:space="preserve"> ayant repoussé dans chaque parcelle de </w:t>
+            </w:r>
+            <w:proofErr w:type="spellStart"/>
+            <w:r>
+              <w:rPr>
+                <w:rFonts w:ascii="Arial" w:hAnsi="Arial" w:cs="Arial"/>
+                <w:sz w:val="20"/>
+                <w:szCs w:val="20"/>
+                <w:lang w:val="fr-CA"/>
+              </w:rPr>
+              <w:t>mésocosme</w:t>
+            </w:r>
+            <w:proofErr w:type="spellEnd"/>
+            <w:r>
+              <w:rPr>
+                <w:rFonts w:ascii="Arial" w:hAnsi="Arial" w:cs="Arial"/>
+                <w:sz w:val="20"/>
+                <w:szCs w:val="20"/>
+                <w:lang w:val="fr-CA"/>
+              </w:rPr>
+              <w:t xml:space="preserve"> à chaque point dans le temps. </w:t>
             </w:r>
             <w:r>
               <w:rPr>
@@ -17090,6 +19451,7 @@
               </w:rPr>
               <w:t>Calculé comme suit :</w:t>
             </w:r>
+            <w:proofErr w:type="spellStart"/>
             <w:r>
               <w:rPr>
                 <w:rFonts w:ascii="Arial" w:hAnsi="Arial" w:cs="Arial"/>
@@ -17099,7 +19461,43 @@
                 <w:szCs w:val="20"/>
                 <w:lang w:val="fr-CA"/>
               </w:rPr>
-              <w:t>prop.burrowed = burrowed ÷ initial</w:t>
+              <w:t>prop.burrowed</w:t>
+            </w:r>
+            <w:proofErr w:type="spellEnd"/>
+            <w:r>
+              <w:rPr>
+                <w:rFonts w:ascii="Arial" w:hAnsi="Arial" w:cs="Arial"/>
+                <w:i/>
+                <w:iCs/>
+                <w:sz w:val="20"/>
+                <w:szCs w:val="20"/>
+                <w:lang w:val="fr-CA"/>
+              </w:rPr>
+              <w:t xml:space="preserve"> = </w:t>
+            </w:r>
+            <w:proofErr w:type="spellStart"/>
+            <w:r>
+              <w:rPr>
+                <w:rFonts w:ascii="Arial" w:hAnsi="Arial" w:cs="Arial"/>
+                <w:i/>
+                <w:iCs/>
+                <w:sz w:val="20"/>
+                <w:szCs w:val="20"/>
+                <w:lang w:val="fr-CA"/>
+              </w:rPr>
+              <w:t>burrowed</w:t>
+            </w:r>
+            <w:proofErr w:type="spellEnd"/>
+            <w:r>
+              <w:rPr>
+                <w:rFonts w:ascii="Arial" w:hAnsi="Arial" w:cs="Arial"/>
+                <w:i/>
+                <w:iCs/>
+                <w:sz w:val="20"/>
+                <w:szCs w:val="20"/>
+                <w:lang w:val="fr-CA"/>
+              </w:rPr>
+              <w:t xml:space="preserve"> ÷ initial</w:t>
             </w:r>
           </w:p>
         </w:tc>
@@ -17655,6 +20053,27 @@
       <w14:ligatures w14:val="none"/>
     </w:rPr>
   </w:style>
+  <w:style w:type="paragraph" w:styleId="Heading1">
+    <w:name w:val="heading 1"/>
+    <w:basedOn w:val="Normal"/>
+    <w:next w:val="Normal"/>
+    <w:link w:val="Heading1Char"/>
+    <w:uiPriority w:val="9"/>
+    <w:qFormat/>
+    <w:rsid w:val="002A5065"/>
+    <w:pPr>
+      <w:keepNext/>
+      <w:keepLines/>
+      <w:spacing w:before="240" w:after="0"/>
+      <w:outlineLvl w:val="0"/>
+    </w:pPr>
+    <w:rPr>
+      <w:rFonts w:asciiTheme="majorHAnsi" w:eastAsiaTheme="majorEastAsia" w:hAnsiTheme="majorHAnsi" w:cstheme="majorBidi"/>
+      <w:color w:val="2F5496" w:themeColor="accent1" w:themeShade="BF"/>
+      <w:sz w:val="32"/>
+      <w:szCs w:val="32"/>
+    </w:rPr>
+  </w:style>
   <w:style w:type="character" w:default="1" w:styleId="DefaultParagraphFont">
     <w:name w:val="Default Paragraph Font"/>
     <w:uiPriority w:val="1"/>
@@ -17787,6 +20206,21 @@
     <w:rsid w:val="00BF06D3"/>
     <w:rPr>
       <w:kern w:val="0"/>
+      <w14:ligatures w14:val="none"/>
+    </w:rPr>
+  </w:style>
+  <w:style w:type="character" w:customStyle="1" w:styleId="Heading1Char">
+    <w:name w:val="Heading 1 Char"/>
+    <w:basedOn w:val="DefaultParagraphFont"/>
+    <w:link w:val="Heading1"/>
+    <w:uiPriority w:val="9"/>
+    <w:rsid w:val="002A5065"/>
+    <w:rPr>
+      <w:rFonts w:asciiTheme="majorHAnsi" w:eastAsiaTheme="majorEastAsia" w:hAnsiTheme="majorHAnsi" w:cstheme="majorBidi"/>
+      <w:color w:val="2F5496" w:themeColor="accent1" w:themeShade="BF"/>
+      <w:kern w:val="0"/>
+      <w:sz w:val="32"/>
+      <w:szCs w:val="32"/>
       <w14:ligatures w14:val="none"/>
     </w:rPr>
   </w:style>

</xml_diff>